<commit_message>
feature selection results are updated
</commit_message>
<xml_diff>
--- a/Project Summary/Analysis/Project_Analysis.docx
+++ b/Project Summary/Analysis/Project_Analysis.docx
@@ -81,18 +81,318 @@
         </w:rPr>
         <w:t xml:space="preserve">)  </w:t>
       </w:r>
-      <w:proofErr w:type="spellStart"/>
-      <w:r>
-        <w:rPr>
-          <w:b/>
-          <w:bCs/>
-          <w:sz w:val="24"/>
-          <w:szCs w:val="24"/>
-          <w:lang w:eastAsia="en-IN"/>
-        </w:rPr>
-        <w:t>EmpNumber</w:t>
-      </w:r>
-      <w:proofErr w:type="spellEnd"/>
+      <w:r>
+        <w:rPr>
+          <w:b/>
+          <w:bCs/>
+          <w:sz w:val="24"/>
+          <w:szCs w:val="24"/>
+          <w:lang w:eastAsia="en-IN"/>
+        </w:rPr>
+        <w:t>EmpNumber:</w:t>
+      </w:r>
+      <w:r>
+        <w:rPr>
+          <w:sz w:val="24"/>
+          <w:szCs w:val="24"/>
+          <w:lang w:eastAsia="en-IN"/>
+        </w:rPr>
+        <w:t xml:space="preserve"> </w:t>
+      </w:r>
+      <w:r>
+        <w:rPr>
+          <w:sz w:val="24"/>
+          <w:szCs w:val="24"/>
+          <w:lang w:eastAsia="en-IN"/>
+        </w:rPr>
+        <w:t xml:space="preserve"> Unique identifier for each employee in the dataset.</w:t>
+      </w:r>
+    </w:p>
+    <w:p>
+      <w:pPr>
+        <w:spacing w:line="240" w:lineRule="auto"/>
+        <w:jc w:val="both"/>
+        <w:rPr>
+          <w:sz w:val="24"/>
+          <w:szCs w:val="24"/>
+          <w:lang w:eastAsia="en-IN"/>
+        </w:rPr>
+      </w:pPr>
+      <w:r>
+        <w:rPr>
+          <w:b/>
+          <w:bCs/>
+          <w:sz w:val="24"/>
+          <w:szCs w:val="24"/>
+          <w:lang w:eastAsia="en-IN"/>
+        </w:rPr>
+        <w:t>2</w:t>
+      </w:r>
+      <w:r>
+        <w:rPr>
+          <w:b/>
+          <w:bCs/>
+          <w:sz w:val="24"/>
+          <w:szCs w:val="24"/>
+          <w:lang w:eastAsia="en-IN"/>
+        </w:rPr>
+        <w:t xml:space="preserve">) </w:t>
+      </w:r>
+      <w:r>
+        <w:rPr>
+          <w:b/>
+          <w:bCs/>
+          <w:sz w:val="24"/>
+          <w:szCs w:val="24"/>
+          <w:lang w:eastAsia="en-IN"/>
+        </w:rPr>
+        <w:t>Age:</w:t>
+      </w:r>
+      <w:r>
+        <w:rPr>
+          <w:sz w:val="24"/>
+          <w:szCs w:val="24"/>
+          <w:lang w:eastAsia="en-IN"/>
+        </w:rPr>
+        <w:t xml:space="preserve"> Age of the employee, providing insight into workforce demographics and potential correlations with attrition.</w:t>
+      </w:r>
+    </w:p>
+    <w:p>
+      <w:pPr>
+        <w:spacing w:line="240" w:lineRule="auto"/>
+        <w:jc w:val="both"/>
+        <w:rPr>
+          <w:sz w:val="24"/>
+          <w:szCs w:val="24"/>
+          <w:lang w:eastAsia="en-IN"/>
+        </w:rPr>
+      </w:pPr>
+      <w:r>
+        <w:rPr>
+          <w:b/>
+          <w:bCs/>
+          <w:sz w:val="24"/>
+          <w:szCs w:val="24"/>
+          <w:lang w:eastAsia="en-IN"/>
+        </w:rPr>
+        <w:t>3</w:t>
+      </w:r>
+      <w:r>
+        <w:rPr>
+          <w:b/>
+          <w:bCs/>
+          <w:sz w:val="24"/>
+          <w:szCs w:val="24"/>
+          <w:lang w:eastAsia="en-IN"/>
+        </w:rPr>
+        <w:t xml:space="preserve">) </w:t>
+      </w:r>
+      <w:r>
+        <w:rPr>
+          <w:b/>
+          <w:bCs/>
+          <w:sz w:val="24"/>
+          <w:szCs w:val="24"/>
+          <w:lang w:eastAsia="en-IN"/>
+        </w:rPr>
+        <w:t>Gender:</w:t>
+      </w:r>
+      <w:r>
+        <w:rPr>
+          <w:sz w:val="24"/>
+          <w:szCs w:val="24"/>
+          <w:lang w:eastAsia="en-IN"/>
+        </w:rPr>
+        <w:t xml:space="preserve"> Gender of the employee, which may impact workplace dynamics and attrition patterns.</w:t>
+      </w:r>
+    </w:p>
+    <w:p>
+      <w:pPr>
+        <w:spacing w:line="240" w:lineRule="auto"/>
+        <w:jc w:val="both"/>
+        <w:rPr>
+          <w:sz w:val="24"/>
+          <w:szCs w:val="24"/>
+          <w:lang w:eastAsia="en-IN"/>
+        </w:rPr>
+      </w:pPr>
+      <w:r>
+        <w:rPr>
+          <w:b/>
+          <w:bCs/>
+          <w:sz w:val="24"/>
+          <w:szCs w:val="24"/>
+          <w:lang w:eastAsia="en-IN"/>
+        </w:rPr>
+        <w:t>4</w:t>
+      </w:r>
+      <w:r>
+        <w:rPr>
+          <w:b/>
+          <w:bCs/>
+          <w:sz w:val="24"/>
+          <w:szCs w:val="24"/>
+          <w:lang w:eastAsia="en-IN"/>
+        </w:rPr>
+        <w:t xml:space="preserve">) </w:t>
+      </w:r>
+      <w:r>
+        <w:rPr>
+          <w:b/>
+          <w:bCs/>
+          <w:sz w:val="24"/>
+          <w:szCs w:val="24"/>
+          <w:lang w:eastAsia="en-IN"/>
+        </w:rPr>
+        <w:t>EducationBackground:</w:t>
+      </w:r>
+      <w:r>
+        <w:rPr>
+          <w:sz w:val="24"/>
+          <w:szCs w:val="24"/>
+          <w:lang w:eastAsia="en-IN"/>
+        </w:rPr>
+        <w:t xml:space="preserve"> The educational background of the employee, influencing skillset and career trajectory.</w:t>
+      </w:r>
+    </w:p>
+    <w:p>
+      <w:pPr>
+        <w:spacing w:line="240" w:lineRule="auto"/>
+        <w:jc w:val="both"/>
+        <w:rPr>
+          <w:sz w:val="24"/>
+          <w:szCs w:val="24"/>
+          <w:lang w:eastAsia="en-IN"/>
+        </w:rPr>
+      </w:pPr>
+      <w:r>
+        <w:rPr>
+          <w:b/>
+          <w:bCs/>
+          <w:sz w:val="24"/>
+          <w:szCs w:val="24"/>
+          <w:lang w:eastAsia="en-IN"/>
+        </w:rPr>
+        <w:t>5</w:t>
+      </w:r>
+      <w:r>
+        <w:rPr>
+          <w:b/>
+          <w:bCs/>
+          <w:sz w:val="24"/>
+          <w:szCs w:val="24"/>
+          <w:lang w:eastAsia="en-IN"/>
+        </w:rPr>
+        <w:t xml:space="preserve">) </w:t>
+      </w:r>
+      <w:r>
+        <w:rPr>
+          <w:b/>
+          <w:bCs/>
+          <w:sz w:val="24"/>
+          <w:szCs w:val="24"/>
+          <w:lang w:eastAsia="en-IN"/>
+        </w:rPr>
+        <w:t>MaritalStatus:</w:t>
+      </w:r>
+      <w:r>
+        <w:rPr>
+          <w:sz w:val="24"/>
+          <w:szCs w:val="24"/>
+          <w:lang w:eastAsia="en-IN"/>
+        </w:rPr>
+        <w:t xml:space="preserve"> Marital status of the employee, potentially affecting work-life balance and job satisfaction.</w:t>
+      </w:r>
+    </w:p>
+    <w:p>
+      <w:pPr>
+        <w:spacing w:line="240" w:lineRule="auto"/>
+        <w:jc w:val="both"/>
+        <w:rPr>
+          <w:sz w:val="24"/>
+          <w:szCs w:val="24"/>
+          <w:lang w:eastAsia="en-IN"/>
+        </w:rPr>
+      </w:pPr>
+      <w:r>
+        <w:rPr>
+          <w:b/>
+          <w:bCs/>
+          <w:sz w:val="24"/>
+          <w:szCs w:val="24"/>
+          <w:lang w:eastAsia="en-IN"/>
+        </w:rPr>
+        <w:t>6</w:t>
+      </w:r>
+      <w:r>
+        <w:rPr>
+          <w:b/>
+          <w:bCs/>
+          <w:sz w:val="24"/>
+          <w:szCs w:val="24"/>
+          <w:lang w:eastAsia="en-IN"/>
+        </w:rPr>
+        <w:t xml:space="preserve">) </w:t>
+      </w:r>
+      <w:r>
+        <w:rPr>
+          <w:b/>
+          <w:bCs/>
+          <w:sz w:val="24"/>
+          <w:szCs w:val="24"/>
+          <w:lang w:eastAsia="en-IN"/>
+        </w:rPr>
+        <w:t>EmpDepartment:</w:t>
+      </w:r>
+      <w:r>
+        <w:rPr>
+          <w:sz w:val="24"/>
+          <w:szCs w:val="24"/>
+          <w:lang w:eastAsia="en-IN"/>
+        </w:rPr>
+        <w:t xml:space="preserve"> Department in which the employee works, indicating job role and organizational structure.</w:t>
+      </w:r>
+    </w:p>
+    <w:p>
+      <w:pPr>
+        <w:spacing w:line="240" w:lineRule="auto"/>
+        <w:jc w:val="both"/>
+        <w:rPr>
+          <w:sz w:val="24"/>
+          <w:szCs w:val="24"/>
+          <w:lang w:eastAsia="en-IN"/>
+        </w:rPr>
+      </w:pPr>
+      <w:r>
+        <w:rPr>
+          <w:b/>
+          <w:bCs/>
+          <w:sz w:val="24"/>
+          <w:szCs w:val="24"/>
+          <w:lang w:eastAsia="en-IN"/>
+        </w:rPr>
+        <w:t>7</w:t>
+      </w:r>
+      <w:r>
+        <w:rPr>
+          <w:b/>
+          <w:bCs/>
+          <w:sz w:val="24"/>
+          <w:szCs w:val="24"/>
+          <w:lang w:eastAsia="en-IN"/>
+        </w:rPr>
+        <w:t xml:space="preserve">) </w:t>
+      </w:r>
+      <w:r>
+        <w:rPr>
+          <w:b/>
+          <w:bCs/>
+          <w:sz w:val="24"/>
+          <w:szCs w:val="24"/>
+          <w:lang w:eastAsia="en-IN"/>
+        </w:rPr>
+        <w:t>EmpJobRole</w:t>
+      </w:r>
       <w:r>
         <w:rPr>
           <w:b/>
@@ -109,6 +409,252 @@
           <w:szCs w:val="24"/>
           <w:lang w:eastAsia="en-IN"/>
         </w:rPr>
+        <w:t xml:space="preserve"> Specific job role of the employee within their department, reflecting responsibilities and career path.</w:t>
+      </w:r>
+    </w:p>
+    <w:p>
+      <w:pPr>
+        <w:spacing w:line="240" w:lineRule="auto"/>
+        <w:jc w:val="both"/>
+        <w:rPr>
+          <w:sz w:val="24"/>
+          <w:szCs w:val="24"/>
+          <w:lang w:eastAsia="en-IN"/>
+        </w:rPr>
+      </w:pPr>
+      <w:r>
+        <w:rPr>
+          <w:b/>
+          <w:bCs/>
+          <w:sz w:val="24"/>
+          <w:szCs w:val="24"/>
+          <w:lang w:eastAsia="en-IN"/>
+        </w:rPr>
+        <w:t>8</w:t>
+      </w:r>
+      <w:r>
+        <w:rPr>
+          <w:b/>
+          <w:bCs/>
+          <w:sz w:val="24"/>
+          <w:szCs w:val="24"/>
+          <w:lang w:eastAsia="en-IN"/>
+        </w:rPr>
+        <w:t xml:space="preserve">) </w:t>
+      </w:r>
+      <w:r>
+        <w:rPr>
+          <w:b/>
+          <w:bCs/>
+          <w:sz w:val="24"/>
+          <w:szCs w:val="24"/>
+          <w:lang w:eastAsia="en-IN"/>
+        </w:rPr>
+        <w:t>BusinessTravelFrequency:</w:t>
+      </w:r>
+      <w:r>
+        <w:rPr>
+          <w:sz w:val="24"/>
+          <w:szCs w:val="24"/>
+          <w:lang w:eastAsia="en-IN"/>
+        </w:rPr>
+        <w:t xml:space="preserve"> Frequency of business travel for the employee, impacting lifestyle and job satisfaction.</w:t>
+      </w:r>
+    </w:p>
+    <w:p>
+      <w:pPr>
+        <w:spacing w:line="240" w:lineRule="auto"/>
+        <w:jc w:val="both"/>
+        <w:rPr>
+          <w:sz w:val="24"/>
+          <w:szCs w:val="24"/>
+          <w:lang w:eastAsia="en-IN"/>
+        </w:rPr>
+      </w:pPr>
+      <w:r>
+        <w:rPr>
+          <w:b/>
+          <w:bCs/>
+          <w:sz w:val="24"/>
+          <w:szCs w:val="24"/>
+          <w:lang w:eastAsia="en-IN"/>
+        </w:rPr>
+        <w:t>9</w:t>
+      </w:r>
+      <w:r>
+        <w:rPr>
+          <w:b/>
+          <w:bCs/>
+          <w:sz w:val="24"/>
+          <w:szCs w:val="24"/>
+          <w:lang w:eastAsia="en-IN"/>
+        </w:rPr>
+        <w:t xml:space="preserve">) </w:t>
+      </w:r>
+      <w:r>
+        <w:rPr>
+          <w:b/>
+          <w:bCs/>
+          <w:sz w:val="24"/>
+          <w:szCs w:val="24"/>
+          <w:lang w:eastAsia="en-IN"/>
+        </w:rPr>
+        <w:t>DistanceFromHome:</w:t>
+      </w:r>
+      <w:r>
+        <w:rPr>
+          <w:sz w:val="24"/>
+          <w:szCs w:val="24"/>
+          <w:lang w:eastAsia="en-IN"/>
+        </w:rPr>
+        <w:t xml:space="preserve"> Distance of employee's residence from the workplace, influencing commuting stress and retention.</w:t>
+      </w:r>
+    </w:p>
+    <w:p>
+      <w:pPr>
+        <w:spacing w:line="240" w:lineRule="auto"/>
+        <w:jc w:val="both"/>
+        <w:rPr>
+          <w:sz w:val="24"/>
+          <w:szCs w:val="24"/>
+          <w:lang w:eastAsia="en-IN"/>
+        </w:rPr>
+      </w:pPr>
+      <w:r>
+        <w:rPr>
+          <w:b/>
+          <w:bCs/>
+          <w:sz w:val="24"/>
+          <w:szCs w:val="24"/>
+          <w:lang w:eastAsia="en-IN"/>
+        </w:rPr>
+        <w:t>10</w:t>
+      </w:r>
+      <w:r>
+        <w:rPr>
+          <w:b/>
+          <w:bCs/>
+          <w:sz w:val="24"/>
+          <w:szCs w:val="24"/>
+          <w:lang w:eastAsia="en-IN"/>
+        </w:rPr>
+        <w:t xml:space="preserve">) </w:t>
+      </w:r>
+      <w:r>
+        <w:rPr>
+          <w:b/>
+          <w:bCs/>
+          <w:sz w:val="24"/>
+          <w:szCs w:val="24"/>
+          <w:lang w:eastAsia="en-IN"/>
+        </w:rPr>
+        <w:t>EmpEducationLevel:</w:t>
+      </w:r>
+      <w:r>
+        <w:rPr>
+          <w:sz w:val="24"/>
+          <w:szCs w:val="24"/>
+          <w:lang w:eastAsia="en-IN"/>
+        </w:rPr>
+        <w:t xml:space="preserve"> Level of education attained by the employee, reflecting qualifications and potential for advancement.</w:t>
+      </w:r>
+    </w:p>
+    <w:p>
+      <w:pPr>
+        <w:spacing w:line="240" w:lineRule="auto"/>
+        <w:jc w:val="both"/>
+        <w:rPr>
+          <w:sz w:val="24"/>
+          <w:szCs w:val="24"/>
+          <w:lang w:eastAsia="en-IN"/>
+        </w:rPr>
+      </w:pPr>
+      <w:r>
+        <w:rPr>
+          <w:b/>
+          <w:bCs/>
+          <w:sz w:val="24"/>
+          <w:szCs w:val="24"/>
+          <w:lang w:eastAsia="en-IN"/>
+        </w:rPr>
+        <w:t>11</w:t>
+      </w:r>
+      <w:r>
+        <w:rPr>
+          <w:b/>
+          <w:bCs/>
+          <w:sz w:val="24"/>
+          <w:szCs w:val="24"/>
+          <w:lang w:eastAsia="en-IN"/>
+        </w:rPr>
+        <w:t xml:space="preserve">) </w:t>
+      </w:r>
+      <w:r>
+        <w:rPr>
+          <w:b/>
+          <w:bCs/>
+          <w:sz w:val="24"/>
+          <w:szCs w:val="24"/>
+          <w:lang w:eastAsia="en-IN"/>
+        </w:rPr>
+        <w:t>EmpEnvironmentSatisfaction:</w:t>
+      </w:r>
+      <w:r>
+        <w:rPr>
+          <w:sz w:val="24"/>
+          <w:szCs w:val="24"/>
+          <w:lang w:eastAsia="en-IN"/>
+        </w:rPr>
+        <w:t xml:space="preserve"> Employee satisfaction with the work environment, affecting morale and turnover.</w:t>
+      </w:r>
+    </w:p>
+    <w:p>
+      <w:pPr>
+        <w:jc w:val="both"/>
+        <w:rPr>
+          <w:sz w:val="24"/>
+          <w:szCs w:val="24"/>
+          <w:lang w:eastAsia="en-IN"/>
+        </w:rPr>
+      </w:pPr>
+      <w:r>
+        <w:rPr>
+          <w:b/>
+          <w:bCs/>
+          <w:sz w:val="24"/>
+          <w:szCs w:val="24"/>
+          <w:lang w:eastAsia="en-IN"/>
+        </w:rPr>
+        <w:t>12</w:t>
+      </w:r>
+      <w:r>
+        <w:rPr>
+          <w:b/>
+          <w:bCs/>
+          <w:sz w:val="24"/>
+          <w:szCs w:val="24"/>
+          <w:lang w:eastAsia="en-IN"/>
+        </w:rPr>
+        <w:t xml:space="preserve">) </w:t>
+      </w:r>
+      <w:r>
+        <w:rPr>
+          <w:b/>
+          <w:bCs/>
+          <w:sz w:val="24"/>
+          <w:szCs w:val="24"/>
+          <w:lang w:eastAsia="en-IN"/>
+        </w:rPr>
+        <w:t>EmpHourlyRate:</w:t>
+      </w:r>
+      <w:r>
+        <w:rPr>
+          <w:b/>
+          <w:bCs/>
+          <w:sz w:val="24"/>
+          <w:szCs w:val="24"/>
+          <w:lang w:eastAsia="en-IN"/>
+        </w:rPr>
         <w:t xml:space="preserve"> </w:t>
       </w:r>
       <w:r>
@@ -117,28 +663,27 @@
           <w:szCs w:val="24"/>
           <w:lang w:eastAsia="en-IN"/>
         </w:rPr>
-        <w:t xml:space="preserve"> Unique identifier for each employee in the dataset.</w:t>
-      </w:r>
-    </w:p>
-    <w:p>
-      <w:pPr>
-        <w:spacing w:line="240" w:lineRule="auto"/>
-        <w:jc w:val="both"/>
-        <w:rPr>
-          <w:sz w:val="24"/>
-          <w:szCs w:val="24"/>
-          <w:lang w:eastAsia="en-IN"/>
-        </w:rPr>
-      </w:pPr>
-      <w:r>
-        <w:rPr>
-          <w:b/>
-          <w:bCs/>
-          <w:sz w:val="24"/>
-          <w:szCs w:val="24"/>
-          <w:lang w:eastAsia="en-IN"/>
-        </w:rPr>
-        <w:t>2</w:t>
+        <w:t>Hourly wage of the employee, a factor in compensation satisfaction and retention.</w:t>
+      </w:r>
+    </w:p>
+    <w:p>
+      <w:pPr>
+        <w:jc w:val="both"/>
+        <w:rPr>
+          <w:sz w:val="24"/>
+          <w:szCs w:val="24"/>
+          <w:lang w:eastAsia="en-IN"/>
+        </w:rPr>
+      </w:pPr>
+      <w:r>
+        <w:rPr>
+          <w:b/>
+          <w:bCs/>
+          <w:sz w:val="24"/>
+          <w:szCs w:val="24"/>
+          <w:lang w:eastAsia="en-IN"/>
+        </w:rPr>
+        <w:t>13</w:t>
       </w:r>
       <w:r>
         <w:rPr>
@@ -158,36 +703,35 @@
           <w:szCs w:val="24"/>
           <w:lang w:eastAsia="en-IN"/>
         </w:rPr>
-        <w:t>Age:</w:t>
-      </w:r>
-      <w:r>
-        <w:rPr>
-          <w:sz w:val="24"/>
-          <w:szCs w:val="24"/>
-          <w:lang w:eastAsia="en-IN"/>
-        </w:rPr>
-        <w:t xml:space="preserve"> Age of the employee, providing insight into workforce demographics and potential correlations with attrition.</w:t>
-      </w:r>
-    </w:p>
-    <w:p>
-      <w:pPr>
-        <w:spacing w:line="240" w:lineRule="auto"/>
-        <w:jc w:val="both"/>
-        <w:rPr>
-          <w:sz w:val="24"/>
-          <w:szCs w:val="24"/>
-          <w:lang w:eastAsia="en-IN"/>
-        </w:rPr>
-      </w:pPr>
-      <w:r>
-        <w:rPr>
-          <w:b/>
-          <w:bCs/>
-          <w:sz w:val="24"/>
-          <w:szCs w:val="24"/>
-          <w:lang w:eastAsia="en-IN"/>
-        </w:rPr>
-        <w:t>3</w:t>
+        <w:t>EmpJobInvolvement:</w:t>
+      </w:r>
+      <w:r>
+        <w:rPr>
+          <w:sz w:val="24"/>
+          <w:szCs w:val="24"/>
+          <w:lang w:eastAsia="en-IN"/>
+        </w:rPr>
+        <w:t xml:space="preserve"> Level of involvement and engagement in the job role, affecting performance and attrition risk.</w:t>
+      </w:r>
+    </w:p>
+    <w:p>
+      <w:pPr>
+        <w:jc w:val="both"/>
+        <w:rPr>
+          <w:sz w:val="24"/>
+          <w:szCs w:val="24"/>
+          <w:lang w:eastAsia="en-IN"/>
+        </w:rPr>
+      </w:pPr>
+      <w:r>
+        <w:rPr>
+          <w:b/>
+          <w:bCs/>
+          <w:sz w:val="24"/>
+          <w:szCs w:val="24"/>
+          <w:lang w:eastAsia="en-IN"/>
+        </w:rPr>
+        <w:t>14</w:t>
       </w:r>
       <w:r>
         <w:rPr>
@@ -207,36 +751,45 @@
           <w:szCs w:val="24"/>
           <w:lang w:eastAsia="en-IN"/>
         </w:rPr>
-        <w:t>Gender:</w:t>
-      </w:r>
-      <w:r>
-        <w:rPr>
-          <w:sz w:val="24"/>
-          <w:szCs w:val="24"/>
-          <w:lang w:eastAsia="en-IN"/>
-        </w:rPr>
-        <w:t xml:space="preserve"> Gender of the employee, which may impact workplace dynamics and attrition patterns.</w:t>
-      </w:r>
-    </w:p>
-    <w:p>
-      <w:pPr>
-        <w:spacing w:line="240" w:lineRule="auto"/>
-        <w:jc w:val="both"/>
-        <w:rPr>
-          <w:sz w:val="24"/>
-          <w:szCs w:val="24"/>
-          <w:lang w:eastAsia="en-IN"/>
-        </w:rPr>
-      </w:pPr>
-      <w:r>
-        <w:rPr>
-          <w:b/>
-          <w:bCs/>
-          <w:sz w:val="24"/>
-          <w:szCs w:val="24"/>
-          <w:lang w:eastAsia="en-IN"/>
-        </w:rPr>
-        <w:t>4</w:t>
+        <w:t>EmpJobLevel</w:t>
+      </w:r>
+      <w:r>
+        <w:rPr>
+          <w:b/>
+          <w:bCs/>
+          <w:sz w:val="24"/>
+          <w:szCs w:val="24"/>
+          <w:lang w:eastAsia="en-IN"/>
+        </w:rPr>
+        <w:t>:</w:t>
+      </w:r>
+      <w:r>
+        <w:rPr>
+          <w:sz w:val="24"/>
+          <w:szCs w:val="24"/>
+          <w:lang w:eastAsia="en-IN"/>
+        </w:rPr>
+        <w:t xml:space="preserve"> Level of hierarchy within the organization, indicating seniority and career progression.</w:t>
+      </w:r>
+    </w:p>
+    <w:p>
+      <w:pPr>
+        <w:jc w:val="both"/>
+        <w:rPr>
+          <w:sz w:val="24"/>
+          <w:szCs w:val="24"/>
+          <w:lang w:eastAsia="en-IN"/>
+        </w:rPr>
+      </w:pPr>
+      <w:r>
+        <w:rPr>
+          <w:b/>
+          <w:bCs/>
+          <w:sz w:val="24"/>
+          <w:szCs w:val="24"/>
+          <w:lang w:eastAsia="en-IN"/>
+        </w:rPr>
+        <w:t>15</w:t>
       </w:r>
       <w:r>
         <w:rPr>
@@ -248,56 +801,43 @@
         </w:rPr>
         <w:t xml:space="preserve">) </w:t>
       </w:r>
-      <w:proofErr w:type="spellStart"/>
-      <w:r>
-        <w:rPr>
-          <w:b/>
-          <w:bCs/>
-          <w:sz w:val="24"/>
-          <w:szCs w:val="24"/>
-          <w:lang w:eastAsia="en-IN"/>
-        </w:rPr>
-        <w:t>EducationBackground</w:t>
-      </w:r>
-      <w:proofErr w:type="spellEnd"/>
-      <w:r>
-        <w:rPr>
-          <w:b/>
-          <w:bCs/>
-          <w:sz w:val="24"/>
-          <w:szCs w:val="24"/>
-          <w:lang w:eastAsia="en-IN"/>
-        </w:rPr>
-        <w:t>:</w:t>
-      </w:r>
-      <w:r>
-        <w:rPr>
-          <w:sz w:val="24"/>
-          <w:szCs w:val="24"/>
-          <w:lang w:eastAsia="en-IN"/>
-        </w:rPr>
-        <w:t xml:space="preserve"> The educational background of the employee, influencing skillset and career trajectory.</w:t>
-      </w:r>
-    </w:p>
-    <w:p>
-      <w:pPr>
-        <w:spacing w:line="240" w:lineRule="auto"/>
-        <w:jc w:val="both"/>
-        <w:rPr>
-          <w:sz w:val="24"/>
-          <w:szCs w:val="24"/>
-          <w:lang w:eastAsia="en-IN"/>
-        </w:rPr>
-      </w:pPr>
-      <w:r>
-        <w:rPr>
-          <w:b/>
-          <w:bCs/>
-          <w:sz w:val="24"/>
-          <w:szCs w:val="24"/>
-          <w:lang w:eastAsia="en-IN"/>
-        </w:rPr>
-        <w:t>5</w:t>
+      <w:r>
+        <w:rPr>
+          <w:b/>
+          <w:bCs/>
+          <w:sz w:val="24"/>
+          <w:szCs w:val="24"/>
+          <w:lang w:eastAsia="en-IN"/>
+        </w:rPr>
+        <w:t>EmpJobSatisfaction:</w:t>
+      </w:r>
+      <w:r>
+        <w:rPr>
+          <w:sz w:val="24"/>
+          <w:szCs w:val="24"/>
+          <w:lang w:eastAsia="en-IN"/>
+        </w:rPr>
+        <w:t xml:space="preserve"> Satisfaction level with the job role, impacting employee morale and retention.</w:t>
+      </w:r>
+    </w:p>
+    <w:p>
+      <w:pPr>
+        <w:jc w:val="both"/>
+        <w:rPr>
+          <w:sz w:val="24"/>
+          <w:szCs w:val="24"/>
+          <w:lang w:eastAsia="en-IN"/>
+        </w:rPr>
+      </w:pPr>
+      <w:r>
+        <w:rPr>
+          <w:b/>
+          <w:bCs/>
+          <w:sz w:val="24"/>
+          <w:szCs w:val="24"/>
+          <w:lang w:eastAsia="en-IN"/>
+        </w:rPr>
+        <w:t>16</w:t>
       </w:r>
       <w:r>
         <w:rPr>
@@ -309,703 +849,15 @@
         </w:rPr>
         <w:t xml:space="preserve">) </w:t>
       </w:r>
-      <w:proofErr w:type="spellStart"/>
-      <w:r>
-        <w:rPr>
-          <w:b/>
-          <w:bCs/>
-          <w:sz w:val="24"/>
-          <w:szCs w:val="24"/>
-          <w:lang w:eastAsia="en-IN"/>
-        </w:rPr>
-        <w:t>MaritalStatus</w:t>
-      </w:r>
-      <w:proofErr w:type="spellEnd"/>
-      <w:r>
-        <w:rPr>
-          <w:b/>
-          <w:bCs/>
-          <w:sz w:val="24"/>
-          <w:szCs w:val="24"/>
-          <w:lang w:eastAsia="en-IN"/>
-        </w:rPr>
-        <w:t>:</w:t>
-      </w:r>
-      <w:r>
-        <w:rPr>
-          <w:sz w:val="24"/>
-          <w:szCs w:val="24"/>
-          <w:lang w:eastAsia="en-IN"/>
-        </w:rPr>
-        <w:t xml:space="preserve"> Marital status of the employee, potentially affecting work-life balance and job satisfaction.</w:t>
-      </w:r>
-    </w:p>
-    <w:p>
-      <w:pPr>
-        <w:spacing w:line="240" w:lineRule="auto"/>
-        <w:jc w:val="both"/>
-        <w:rPr>
-          <w:sz w:val="24"/>
-          <w:szCs w:val="24"/>
-          <w:lang w:eastAsia="en-IN"/>
-        </w:rPr>
-      </w:pPr>
-      <w:r>
-        <w:rPr>
-          <w:b/>
-          <w:bCs/>
-          <w:sz w:val="24"/>
-          <w:szCs w:val="24"/>
-          <w:lang w:eastAsia="en-IN"/>
-        </w:rPr>
-        <w:t>6</w:t>
-      </w:r>
-      <w:r>
-        <w:rPr>
-          <w:b/>
-          <w:bCs/>
-          <w:sz w:val="24"/>
-          <w:szCs w:val="24"/>
-          <w:lang w:eastAsia="en-IN"/>
-        </w:rPr>
-        <w:t xml:space="preserve">) </w:t>
-      </w:r>
-      <w:proofErr w:type="spellStart"/>
-      <w:r>
-        <w:rPr>
-          <w:b/>
-          <w:bCs/>
-          <w:sz w:val="24"/>
-          <w:szCs w:val="24"/>
-          <w:lang w:eastAsia="en-IN"/>
-        </w:rPr>
-        <w:t>EmpDepartment</w:t>
-      </w:r>
-      <w:proofErr w:type="spellEnd"/>
-      <w:r>
-        <w:rPr>
-          <w:b/>
-          <w:bCs/>
-          <w:sz w:val="24"/>
-          <w:szCs w:val="24"/>
-          <w:lang w:eastAsia="en-IN"/>
-        </w:rPr>
-        <w:t>:</w:t>
-      </w:r>
-      <w:r>
-        <w:rPr>
-          <w:sz w:val="24"/>
-          <w:szCs w:val="24"/>
-          <w:lang w:eastAsia="en-IN"/>
-        </w:rPr>
-        <w:t xml:space="preserve"> Department in which the employee works, indicating job role and organizational structure.</w:t>
-      </w:r>
-    </w:p>
-    <w:p>
-      <w:pPr>
-        <w:spacing w:line="240" w:lineRule="auto"/>
-        <w:jc w:val="both"/>
-        <w:rPr>
-          <w:sz w:val="24"/>
-          <w:szCs w:val="24"/>
-          <w:lang w:eastAsia="en-IN"/>
-        </w:rPr>
-      </w:pPr>
-      <w:r>
-        <w:rPr>
-          <w:b/>
-          <w:bCs/>
-          <w:sz w:val="24"/>
-          <w:szCs w:val="24"/>
-          <w:lang w:eastAsia="en-IN"/>
-        </w:rPr>
-        <w:t>7</w:t>
-      </w:r>
-      <w:r>
-        <w:rPr>
-          <w:b/>
-          <w:bCs/>
-          <w:sz w:val="24"/>
-          <w:szCs w:val="24"/>
-          <w:lang w:eastAsia="en-IN"/>
-        </w:rPr>
-        <w:t xml:space="preserve">) </w:t>
-      </w:r>
-      <w:proofErr w:type="spellStart"/>
-      <w:r>
-        <w:rPr>
-          <w:b/>
-          <w:bCs/>
-          <w:sz w:val="24"/>
-          <w:szCs w:val="24"/>
-          <w:lang w:eastAsia="en-IN"/>
-        </w:rPr>
-        <w:t>EmpJobRole</w:t>
-      </w:r>
-      <w:proofErr w:type="spellEnd"/>
-      <w:r>
-        <w:rPr>
-          <w:b/>
-          <w:bCs/>
-          <w:sz w:val="24"/>
-          <w:szCs w:val="24"/>
-          <w:lang w:eastAsia="en-IN"/>
-        </w:rPr>
-        <w:t>:</w:t>
-      </w:r>
-      <w:r>
-        <w:rPr>
-          <w:sz w:val="24"/>
-          <w:szCs w:val="24"/>
-          <w:lang w:eastAsia="en-IN"/>
-        </w:rPr>
-        <w:t xml:space="preserve"> Specific job role of the employee within their department, reflecting responsibilities and career path.</w:t>
-      </w:r>
-    </w:p>
-    <w:p>
-      <w:pPr>
-        <w:spacing w:line="240" w:lineRule="auto"/>
-        <w:jc w:val="both"/>
-        <w:rPr>
-          <w:sz w:val="24"/>
-          <w:szCs w:val="24"/>
-          <w:lang w:eastAsia="en-IN"/>
-        </w:rPr>
-      </w:pPr>
-      <w:r>
-        <w:rPr>
-          <w:b/>
-          <w:bCs/>
-          <w:sz w:val="24"/>
-          <w:szCs w:val="24"/>
-          <w:lang w:eastAsia="en-IN"/>
-        </w:rPr>
-        <w:t>8</w:t>
-      </w:r>
-      <w:r>
-        <w:rPr>
-          <w:b/>
-          <w:bCs/>
-          <w:sz w:val="24"/>
-          <w:szCs w:val="24"/>
-          <w:lang w:eastAsia="en-IN"/>
-        </w:rPr>
-        <w:t xml:space="preserve">) </w:t>
-      </w:r>
-      <w:proofErr w:type="spellStart"/>
-      <w:r>
-        <w:rPr>
-          <w:b/>
-          <w:bCs/>
-          <w:sz w:val="24"/>
-          <w:szCs w:val="24"/>
-          <w:lang w:eastAsia="en-IN"/>
-        </w:rPr>
-        <w:t>BusinessTravelFrequency</w:t>
-      </w:r>
-      <w:proofErr w:type="spellEnd"/>
-      <w:r>
-        <w:rPr>
-          <w:b/>
-          <w:bCs/>
-          <w:sz w:val="24"/>
-          <w:szCs w:val="24"/>
-          <w:lang w:eastAsia="en-IN"/>
-        </w:rPr>
-        <w:t>:</w:t>
-      </w:r>
-      <w:r>
-        <w:rPr>
-          <w:sz w:val="24"/>
-          <w:szCs w:val="24"/>
-          <w:lang w:eastAsia="en-IN"/>
-        </w:rPr>
-        <w:t xml:space="preserve"> Frequency of business travel for the employee, impacting lifestyle and job satisfaction.</w:t>
-      </w:r>
-    </w:p>
-    <w:p>
-      <w:pPr>
-        <w:spacing w:line="240" w:lineRule="auto"/>
-        <w:jc w:val="both"/>
-        <w:rPr>
-          <w:sz w:val="24"/>
-          <w:szCs w:val="24"/>
-          <w:lang w:eastAsia="en-IN"/>
-        </w:rPr>
-      </w:pPr>
-      <w:r>
-        <w:rPr>
-          <w:b/>
-          <w:bCs/>
-          <w:sz w:val="24"/>
-          <w:szCs w:val="24"/>
-          <w:lang w:eastAsia="en-IN"/>
-        </w:rPr>
-        <w:t>9</w:t>
-      </w:r>
-      <w:r>
-        <w:rPr>
-          <w:b/>
-          <w:bCs/>
-          <w:sz w:val="24"/>
-          <w:szCs w:val="24"/>
-          <w:lang w:eastAsia="en-IN"/>
-        </w:rPr>
-        <w:t xml:space="preserve">) </w:t>
-      </w:r>
-      <w:proofErr w:type="spellStart"/>
-      <w:r>
-        <w:rPr>
-          <w:b/>
-          <w:bCs/>
-          <w:sz w:val="24"/>
-          <w:szCs w:val="24"/>
-          <w:lang w:eastAsia="en-IN"/>
-        </w:rPr>
-        <w:t>DistanceFromHome</w:t>
-      </w:r>
-      <w:proofErr w:type="spellEnd"/>
-      <w:r>
-        <w:rPr>
-          <w:b/>
-          <w:bCs/>
-          <w:sz w:val="24"/>
-          <w:szCs w:val="24"/>
-          <w:lang w:eastAsia="en-IN"/>
-        </w:rPr>
-        <w:t>:</w:t>
-      </w:r>
-      <w:r>
-        <w:rPr>
-          <w:sz w:val="24"/>
-          <w:szCs w:val="24"/>
-          <w:lang w:eastAsia="en-IN"/>
-        </w:rPr>
-        <w:t xml:space="preserve"> Distance of employee's residence from the workplace, influencing commuting stress and retention.</w:t>
-      </w:r>
-    </w:p>
-    <w:p>
-      <w:pPr>
-        <w:spacing w:line="240" w:lineRule="auto"/>
-        <w:jc w:val="both"/>
-        <w:rPr>
-          <w:sz w:val="24"/>
-          <w:szCs w:val="24"/>
-          <w:lang w:eastAsia="en-IN"/>
-        </w:rPr>
-      </w:pPr>
-      <w:r>
-        <w:rPr>
-          <w:b/>
-          <w:bCs/>
-          <w:sz w:val="24"/>
-          <w:szCs w:val="24"/>
-          <w:lang w:eastAsia="en-IN"/>
-        </w:rPr>
-        <w:t>10</w:t>
-      </w:r>
-      <w:r>
-        <w:rPr>
-          <w:b/>
-          <w:bCs/>
-          <w:sz w:val="24"/>
-          <w:szCs w:val="24"/>
-          <w:lang w:eastAsia="en-IN"/>
-        </w:rPr>
-        <w:t xml:space="preserve">) </w:t>
-      </w:r>
-      <w:proofErr w:type="spellStart"/>
-      <w:r>
-        <w:rPr>
-          <w:b/>
-          <w:bCs/>
-          <w:sz w:val="24"/>
-          <w:szCs w:val="24"/>
-          <w:lang w:eastAsia="en-IN"/>
-        </w:rPr>
-        <w:t>EmpEducationLevel</w:t>
-      </w:r>
-      <w:proofErr w:type="spellEnd"/>
-      <w:r>
-        <w:rPr>
-          <w:b/>
-          <w:bCs/>
-          <w:sz w:val="24"/>
-          <w:szCs w:val="24"/>
-          <w:lang w:eastAsia="en-IN"/>
-        </w:rPr>
-        <w:t>:</w:t>
-      </w:r>
-      <w:r>
-        <w:rPr>
-          <w:sz w:val="24"/>
-          <w:szCs w:val="24"/>
-          <w:lang w:eastAsia="en-IN"/>
-        </w:rPr>
-        <w:t xml:space="preserve"> Level of education attained by the employee, reflecting qualifications and potential for advancement.</w:t>
-      </w:r>
-    </w:p>
-    <w:p>
-      <w:pPr>
-        <w:spacing w:line="240" w:lineRule="auto"/>
-        <w:jc w:val="both"/>
-        <w:rPr>
-          <w:sz w:val="24"/>
-          <w:szCs w:val="24"/>
-          <w:lang w:eastAsia="en-IN"/>
-        </w:rPr>
-      </w:pPr>
-      <w:r>
-        <w:rPr>
-          <w:b/>
-          <w:bCs/>
-          <w:sz w:val="24"/>
-          <w:szCs w:val="24"/>
-          <w:lang w:eastAsia="en-IN"/>
-        </w:rPr>
-        <w:t>11</w:t>
-      </w:r>
-      <w:r>
-        <w:rPr>
-          <w:b/>
-          <w:bCs/>
-          <w:sz w:val="24"/>
-          <w:szCs w:val="24"/>
-          <w:lang w:eastAsia="en-IN"/>
-        </w:rPr>
-        <w:t xml:space="preserve">) </w:t>
-      </w:r>
-      <w:proofErr w:type="spellStart"/>
-      <w:r>
-        <w:rPr>
-          <w:b/>
-          <w:bCs/>
-          <w:sz w:val="24"/>
-          <w:szCs w:val="24"/>
-          <w:lang w:eastAsia="en-IN"/>
-        </w:rPr>
-        <w:t>EmpEnvironmentSatisfaction</w:t>
-      </w:r>
-      <w:proofErr w:type="spellEnd"/>
-      <w:r>
-        <w:rPr>
-          <w:b/>
-          <w:bCs/>
-          <w:sz w:val="24"/>
-          <w:szCs w:val="24"/>
-          <w:lang w:eastAsia="en-IN"/>
-        </w:rPr>
-        <w:t>:</w:t>
-      </w:r>
-      <w:r>
-        <w:rPr>
-          <w:sz w:val="24"/>
-          <w:szCs w:val="24"/>
-          <w:lang w:eastAsia="en-IN"/>
-        </w:rPr>
-        <w:t xml:space="preserve"> Employee satisfaction with the work environment, affecting morale and turnover.</w:t>
-      </w:r>
-    </w:p>
-    <w:p>
-      <w:pPr>
-        <w:jc w:val="both"/>
-        <w:rPr>
-          <w:sz w:val="24"/>
-          <w:szCs w:val="24"/>
-          <w:lang w:eastAsia="en-IN"/>
-        </w:rPr>
-      </w:pPr>
-      <w:r>
-        <w:rPr>
-          <w:b/>
-          <w:bCs/>
-          <w:sz w:val="24"/>
-          <w:szCs w:val="24"/>
-          <w:lang w:eastAsia="en-IN"/>
-        </w:rPr>
-        <w:t>12</w:t>
-      </w:r>
-      <w:r>
-        <w:rPr>
-          <w:b/>
-          <w:bCs/>
-          <w:sz w:val="24"/>
-          <w:szCs w:val="24"/>
-          <w:lang w:eastAsia="en-IN"/>
-        </w:rPr>
-        <w:t xml:space="preserve">) </w:t>
-      </w:r>
-      <w:proofErr w:type="spellStart"/>
-      <w:r>
-        <w:rPr>
-          <w:b/>
-          <w:bCs/>
-          <w:sz w:val="24"/>
-          <w:szCs w:val="24"/>
-          <w:lang w:eastAsia="en-IN"/>
-        </w:rPr>
-        <w:t>EmpHourlyRate</w:t>
-      </w:r>
-      <w:proofErr w:type="spellEnd"/>
-      <w:r>
-        <w:rPr>
-          <w:b/>
-          <w:bCs/>
-          <w:sz w:val="24"/>
-          <w:szCs w:val="24"/>
-          <w:lang w:eastAsia="en-IN"/>
-        </w:rPr>
-        <w:t>:</w:t>
-      </w:r>
-      <w:r>
-        <w:rPr>
-          <w:b/>
-          <w:bCs/>
-          <w:sz w:val="24"/>
-          <w:szCs w:val="24"/>
-          <w:lang w:eastAsia="en-IN"/>
-        </w:rPr>
-        <w:t xml:space="preserve"> </w:t>
-      </w:r>
-      <w:r>
-        <w:rPr>
-          <w:sz w:val="24"/>
-          <w:szCs w:val="24"/>
-          <w:lang w:eastAsia="en-IN"/>
-        </w:rPr>
-        <w:t>Hourly wage of the employee, a factor in compensation satisfaction and retention.</w:t>
-      </w:r>
-    </w:p>
-    <w:p>
-      <w:pPr>
-        <w:jc w:val="both"/>
-        <w:rPr>
-          <w:sz w:val="24"/>
-          <w:szCs w:val="24"/>
-          <w:lang w:eastAsia="en-IN"/>
-        </w:rPr>
-      </w:pPr>
-      <w:r>
-        <w:rPr>
-          <w:b/>
-          <w:bCs/>
-          <w:sz w:val="24"/>
-          <w:szCs w:val="24"/>
-          <w:lang w:eastAsia="en-IN"/>
-        </w:rPr>
-        <w:t>13</w:t>
-      </w:r>
-      <w:r>
-        <w:rPr>
-          <w:b/>
-          <w:bCs/>
-          <w:sz w:val="24"/>
-          <w:szCs w:val="24"/>
-          <w:lang w:eastAsia="en-IN"/>
-        </w:rPr>
-        <w:t xml:space="preserve">) </w:t>
-      </w:r>
-      <w:proofErr w:type="spellStart"/>
-      <w:r>
-        <w:rPr>
-          <w:b/>
-          <w:bCs/>
-          <w:sz w:val="24"/>
-          <w:szCs w:val="24"/>
-          <w:lang w:eastAsia="en-IN"/>
-        </w:rPr>
-        <w:t>EmpJobInvolvement</w:t>
-      </w:r>
-      <w:proofErr w:type="spellEnd"/>
-      <w:r>
-        <w:rPr>
-          <w:b/>
-          <w:bCs/>
-          <w:sz w:val="24"/>
-          <w:szCs w:val="24"/>
-          <w:lang w:eastAsia="en-IN"/>
-        </w:rPr>
-        <w:t>:</w:t>
-      </w:r>
-      <w:r>
-        <w:rPr>
-          <w:sz w:val="24"/>
-          <w:szCs w:val="24"/>
-          <w:lang w:eastAsia="en-IN"/>
-        </w:rPr>
-        <w:t xml:space="preserve"> Level of involvement and engagement in the job role, affecting performance and attrition risk.</w:t>
-      </w:r>
-    </w:p>
-    <w:p>
-      <w:pPr>
-        <w:jc w:val="both"/>
-        <w:rPr>
-          <w:sz w:val="24"/>
-          <w:szCs w:val="24"/>
-          <w:lang w:eastAsia="en-IN"/>
-        </w:rPr>
-      </w:pPr>
-      <w:r>
-        <w:rPr>
-          <w:b/>
-          <w:bCs/>
-          <w:sz w:val="24"/>
-          <w:szCs w:val="24"/>
-          <w:lang w:eastAsia="en-IN"/>
-        </w:rPr>
-        <w:t>14</w:t>
-      </w:r>
-      <w:r>
-        <w:rPr>
-          <w:b/>
-          <w:bCs/>
-          <w:sz w:val="24"/>
-          <w:szCs w:val="24"/>
-          <w:lang w:eastAsia="en-IN"/>
-        </w:rPr>
-        <w:t xml:space="preserve">) </w:t>
-      </w:r>
-      <w:proofErr w:type="spellStart"/>
-      <w:r>
-        <w:rPr>
-          <w:b/>
-          <w:bCs/>
-          <w:sz w:val="24"/>
-          <w:szCs w:val="24"/>
-          <w:lang w:eastAsia="en-IN"/>
-        </w:rPr>
-        <w:t>EmpJobLevel</w:t>
-      </w:r>
-      <w:proofErr w:type="spellEnd"/>
-      <w:r>
-        <w:rPr>
-          <w:b/>
-          <w:bCs/>
-          <w:sz w:val="24"/>
-          <w:szCs w:val="24"/>
-          <w:lang w:eastAsia="en-IN"/>
-        </w:rPr>
-        <w:t>:</w:t>
-      </w:r>
-      <w:r>
-        <w:rPr>
-          <w:sz w:val="24"/>
-          <w:szCs w:val="24"/>
-          <w:lang w:eastAsia="en-IN"/>
-        </w:rPr>
-        <w:t xml:space="preserve"> Level of hierarchy within the organization, indicating seniority and career progression.</w:t>
-      </w:r>
-    </w:p>
-    <w:p>
-      <w:pPr>
-        <w:jc w:val="both"/>
-        <w:rPr>
-          <w:sz w:val="24"/>
-          <w:szCs w:val="24"/>
-          <w:lang w:eastAsia="en-IN"/>
-        </w:rPr>
-      </w:pPr>
-      <w:r>
-        <w:rPr>
-          <w:b/>
-          <w:bCs/>
-          <w:sz w:val="24"/>
-          <w:szCs w:val="24"/>
-          <w:lang w:eastAsia="en-IN"/>
-        </w:rPr>
-        <w:t>15</w:t>
-      </w:r>
-      <w:r>
-        <w:rPr>
-          <w:b/>
-          <w:bCs/>
-          <w:sz w:val="24"/>
-          <w:szCs w:val="24"/>
-          <w:lang w:eastAsia="en-IN"/>
-        </w:rPr>
-        <w:t xml:space="preserve">) </w:t>
-      </w:r>
-      <w:proofErr w:type="spellStart"/>
-      <w:r>
-        <w:rPr>
-          <w:b/>
-          <w:bCs/>
-          <w:sz w:val="24"/>
-          <w:szCs w:val="24"/>
-          <w:lang w:eastAsia="en-IN"/>
-        </w:rPr>
-        <w:t>EmpJobSatisfaction</w:t>
-      </w:r>
-      <w:proofErr w:type="spellEnd"/>
-      <w:r>
-        <w:rPr>
-          <w:b/>
-          <w:bCs/>
-          <w:sz w:val="24"/>
-          <w:szCs w:val="24"/>
-          <w:lang w:eastAsia="en-IN"/>
-        </w:rPr>
-        <w:t>:</w:t>
-      </w:r>
-      <w:r>
-        <w:rPr>
-          <w:sz w:val="24"/>
-          <w:szCs w:val="24"/>
-          <w:lang w:eastAsia="en-IN"/>
-        </w:rPr>
-        <w:t xml:space="preserve"> Satisfaction level with the job role, impacting employee morale and retention.</w:t>
-      </w:r>
-    </w:p>
-    <w:p>
-      <w:pPr>
-        <w:jc w:val="both"/>
-        <w:rPr>
-          <w:sz w:val="24"/>
-          <w:szCs w:val="24"/>
-          <w:lang w:eastAsia="en-IN"/>
-        </w:rPr>
-      </w:pPr>
-      <w:r>
-        <w:rPr>
-          <w:b/>
-          <w:bCs/>
-          <w:sz w:val="24"/>
-          <w:szCs w:val="24"/>
-          <w:lang w:eastAsia="en-IN"/>
-        </w:rPr>
-        <w:t>16</w:t>
-      </w:r>
-      <w:r>
-        <w:rPr>
-          <w:b/>
-          <w:bCs/>
-          <w:sz w:val="24"/>
-          <w:szCs w:val="24"/>
-          <w:lang w:eastAsia="en-IN"/>
-        </w:rPr>
-        <w:t xml:space="preserve">) </w:t>
-      </w:r>
-      <w:proofErr w:type="spellStart"/>
-      <w:r>
-        <w:rPr>
-          <w:b/>
-          <w:bCs/>
-          <w:sz w:val="24"/>
-          <w:szCs w:val="24"/>
-          <w:lang w:eastAsia="en-IN"/>
-        </w:rPr>
-        <w:t>NumCompaniesWorked</w:t>
-      </w:r>
-      <w:proofErr w:type="spellEnd"/>
-      <w:r>
-        <w:rPr>
-          <w:b/>
-          <w:bCs/>
-          <w:sz w:val="24"/>
-          <w:szCs w:val="24"/>
-          <w:lang w:eastAsia="en-IN"/>
-        </w:rPr>
-        <w:t>:</w:t>
+      <w:r>
+        <w:rPr>
+          <w:b/>
+          <w:bCs/>
+          <w:sz w:val="24"/>
+          <w:szCs w:val="24"/>
+          <w:lang w:eastAsia="en-IN"/>
+        </w:rPr>
+        <w:t>NumCompaniesWorked:</w:t>
       </w:r>
       <w:r>
         <w:rPr>
@@ -1046,27 +898,15 @@
         </w:rPr>
         <w:t xml:space="preserve">) </w:t>
       </w:r>
-      <w:proofErr w:type="spellStart"/>
-      <w:r>
-        <w:rPr>
-          <w:b/>
-          <w:bCs/>
-          <w:sz w:val="24"/>
-          <w:szCs w:val="24"/>
-          <w:lang w:eastAsia="en-IN"/>
-        </w:rPr>
-        <w:t>OverTime</w:t>
-      </w:r>
-      <w:proofErr w:type="spellEnd"/>
-      <w:r>
-        <w:rPr>
-          <w:b/>
-          <w:bCs/>
-          <w:sz w:val="24"/>
-          <w:szCs w:val="24"/>
-          <w:lang w:eastAsia="en-IN"/>
-        </w:rPr>
-        <w:t>:</w:t>
+      <w:r>
+        <w:rPr>
+          <w:b/>
+          <w:bCs/>
+          <w:sz w:val="24"/>
+          <w:szCs w:val="24"/>
+          <w:lang w:eastAsia="en-IN"/>
+        </w:rPr>
+        <w:t>OverTime:</w:t>
       </w:r>
       <w:r>
         <w:rPr>
@@ -1116,27 +956,15 @@
         </w:rPr>
         <w:t xml:space="preserve">) </w:t>
       </w:r>
-      <w:proofErr w:type="spellStart"/>
-      <w:r>
-        <w:rPr>
-          <w:b/>
-          <w:bCs/>
-          <w:sz w:val="24"/>
-          <w:szCs w:val="24"/>
-          <w:lang w:eastAsia="en-IN"/>
-        </w:rPr>
-        <w:t>EmpLastSalaryHikePercent</w:t>
-      </w:r>
-      <w:proofErr w:type="spellEnd"/>
-      <w:r>
-        <w:rPr>
-          <w:b/>
-          <w:bCs/>
-          <w:sz w:val="24"/>
-          <w:szCs w:val="24"/>
-          <w:lang w:eastAsia="en-IN"/>
-        </w:rPr>
-        <w:t>:</w:t>
+      <w:r>
+        <w:rPr>
+          <w:b/>
+          <w:bCs/>
+          <w:sz w:val="24"/>
+          <w:szCs w:val="24"/>
+          <w:lang w:eastAsia="en-IN"/>
+        </w:rPr>
+        <w:t>EmpLastSalaryHikePercent:</w:t>
       </w:r>
       <w:r>
         <w:rPr>
@@ -1176,27 +1004,15 @@
         </w:rPr>
         <w:t xml:space="preserve">) </w:t>
       </w:r>
-      <w:proofErr w:type="spellStart"/>
-      <w:r>
-        <w:rPr>
-          <w:b/>
-          <w:bCs/>
-          <w:sz w:val="24"/>
-          <w:szCs w:val="24"/>
-          <w:lang w:eastAsia="en-IN"/>
-        </w:rPr>
-        <w:t>EmpRelationshipSatisfaction</w:t>
-      </w:r>
-      <w:proofErr w:type="spellEnd"/>
-      <w:r>
-        <w:rPr>
-          <w:b/>
-          <w:bCs/>
-          <w:sz w:val="24"/>
-          <w:szCs w:val="24"/>
-          <w:lang w:eastAsia="en-IN"/>
-        </w:rPr>
-        <w:t>:</w:t>
+      <w:r>
+        <w:rPr>
+          <w:b/>
+          <w:bCs/>
+          <w:sz w:val="24"/>
+          <w:szCs w:val="24"/>
+          <w:lang w:eastAsia="en-IN"/>
+        </w:rPr>
+        <w:t>EmpRelationshipSatisfaction:</w:t>
       </w:r>
       <w:r>
         <w:rPr>
@@ -1236,27 +1052,15 @@
         </w:rPr>
         <w:t xml:space="preserve">) </w:t>
       </w:r>
-      <w:proofErr w:type="spellStart"/>
-      <w:r>
-        <w:rPr>
-          <w:b/>
-          <w:bCs/>
-          <w:sz w:val="24"/>
-          <w:szCs w:val="24"/>
-          <w:lang w:eastAsia="en-IN"/>
-        </w:rPr>
-        <w:t>TotalWorkExperienceInYears</w:t>
-      </w:r>
-      <w:proofErr w:type="spellEnd"/>
-      <w:r>
-        <w:rPr>
-          <w:b/>
-          <w:bCs/>
-          <w:sz w:val="24"/>
-          <w:szCs w:val="24"/>
-          <w:lang w:eastAsia="en-IN"/>
-        </w:rPr>
-        <w:t>:</w:t>
+      <w:r>
+        <w:rPr>
+          <w:b/>
+          <w:bCs/>
+          <w:sz w:val="24"/>
+          <w:szCs w:val="24"/>
+          <w:lang w:eastAsia="en-IN"/>
+        </w:rPr>
+        <w:t>TotalWorkExperienceInYears:</w:t>
       </w:r>
       <w:r>
         <w:rPr>
@@ -1296,27 +1100,15 @@
         </w:rPr>
         <w:t xml:space="preserve">) </w:t>
       </w:r>
-      <w:proofErr w:type="spellStart"/>
-      <w:r>
-        <w:rPr>
-          <w:b/>
-          <w:bCs/>
-          <w:sz w:val="24"/>
-          <w:szCs w:val="24"/>
-          <w:lang w:eastAsia="en-IN"/>
-        </w:rPr>
-        <w:t>TrainingTimesLastYear</w:t>
-      </w:r>
-      <w:proofErr w:type="spellEnd"/>
-      <w:r>
-        <w:rPr>
-          <w:b/>
-          <w:bCs/>
-          <w:sz w:val="24"/>
-          <w:szCs w:val="24"/>
-          <w:lang w:eastAsia="en-IN"/>
-        </w:rPr>
-        <w:t>:</w:t>
+      <w:r>
+        <w:rPr>
+          <w:b/>
+          <w:bCs/>
+          <w:sz w:val="24"/>
+          <w:szCs w:val="24"/>
+          <w:lang w:eastAsia="en-IN"/>
+        </w:rPr>
+        <w:t>TrainingTimesLastYear:</w:t>
       </w:r>
       <w:r>
         <w:rPr>
@@ -1356,27 +1148,15 @@
         </w:rPr>
         <w:t xml:space="preserve">) </w:t>
       </w:r>
-      <w:proofErr w:type="spellStart"/>
-      <w:r>
-        <w:rPr>
-          <w:b/>
-          <w:bCs/>
-          <w:sz w:val="24"/>
-          <w:szCs w:val="24"/>
-          <w:lang w:eastAsia="en-IN"/>
-        </w:rPr>
-        <w:t>EmpWorkLifeBalance</w:t>
-      </w:r>
-      <w:proofErr w:type="spellEnd"/>
-      <w:r>
-        <w:rPr>
-          <w:b/>
-          <w:bCs/>
-          <w:sz w:val="24"/>
-          <w:szCs w:val="24"/>
-          <w:lang w:eastAsia="en-IN"/>
-        </w:rPr>
-        <w:t>:</w:t>
+      <w:r>
+        <w:rPr>
+          <w:b/>
+          <w:bCs/>
+          <w:sz w:val="24"/>
+          <w:szCs w:val="24"/>
+          <w:lang w:eastAsia="en-IN"/>
+        </w:rPr>
+        <w:t>EmpWorkLifeBalance:</w:t>
       </w:r>
       <w:r>
         <w:rPr>
@@ -1416,27 +1196,15 @@
         </w:rPr>
         <w:t xml:space="preserve">) </w:t>
       </w:r>
-      <w:proofErr w:type="spellStart"/>
-      <w:r>
-        <w:rPr>
-          <w:b/>
-          <w:bCs/>
-          <w:sz w:val="24"/>
-          <w:szCs w:val="24"/>
-          <w:lang w:eastAsia="en-IN"/>
-        </w:rPr>
-        <w:t>ExperienceYearsAtThisCompany</w:t>
-      </w:r>
-      <w:proofErr w:type="spellEnd"/>
-      <w:r>
-        <w:rPr>
-          <w:b/>
-          <w:bCs/>
-          <w:sz w:val="24"/>
-          <w:szCs w:val="24"/>
-          <w:lang w:eastAsia="en-IN"/>
-        </w:rPr>
-        <w:t>:</w:t>
+      <w:r>
+        <w:rPr>
+          <w:b/>
+          <w:bCs/>
+          <w:sz w:val="24"/>
+          <w:szCs w:val="24"/>
+          <w:lang w:eastAsia="en-IN"/>
+        </w:rPr>
+        <w:t>ExperienceYearsAtThisCompany:</w:t>
       </w:r>
       <w:r>
         <w:rPr>
@@ -1476,27 +1244,15 @@
         </w:rPr>
         <w:t xml:space="preserve">) </w:t>
       </w:r>
-      <w:proofErr w:type="spellStart"/>
-      <w:r>
-        <w:rPr>
-          <w:b/>
-          <w:bCs/>
-          <w:sz w:val="24"/>
-          <w:szCs w:val="24"/>
-          <w:lang w:eastAsia="en-IN"/>
-        </w:rPr>
-        <w:t>ExperienceYearsInCurrentRole</w:t>
-      </w:r>
-      <w:proofErr w:type="spellEnd"/>
-      <w:r>
-        <w:rPr>
-          <w:b/>
-          <w:bCs/>
-          <w:sz w:val="24"/>
-          <w:szCs w:val="24"/>
-          <w:lang w:eastAsia="en-IN"/>
-        </w:rPr>
-        <w:t>:</w:t>
+      <w:r>
+        <w:rPr>
+          <w:b/>
+          <w:bCs/>
+          <w:sz w:val="24"/>
+          <w:szCs w:val="24"/>
+          <w:lang w:eastAsia="en-IN"/>
+        </w:rPr>
+        <w:t>ExperienceYearsInCurrentRole:</w:t>
       </w:r>
       <w:r>
         <w:rPr>
@@ -1592,7 +1348,6 @@
         </w:rPr>
         <w:t xml:space="preserve">) </w:t>
       </w:r>
-      <w:proofErr w:type="spellStart"/>
       <w:r>
         <w:rPr>
           <w:b/>
@@ -1603,7 +1358,6 @@
         </w:rPr>
         <w:t>YearsWithCurrManager</w:t>
       </w:r>
-      <w:proofErr w:type="spellEnd"/>
       <w:r>
         <w:rPr>
           <w:sz w:val="24"/>
@@ -1703,23 +1457,13 @@
         </w:rPr>
         <w:t xml:space="preserve">) </w:t>
       </w:r>
-      <w:proofErr w:type="spellStart"/>
-      <w:r>
-        <w:rPr>
-          <w:sz w:val="24"/>
-          <w:szCs w:val="24"/>
-          <w:lang w:eastAsia="en-IN"/>
-        </w:rPr>
-        <w:t>PerformanceRating</w:t>
-      </w:r>
-      <w:proofErr w:type="spellEnd"/>
-      <w:r>
-        <w:rPr>
-          <w:sz w:val="24"/>
-          <w:szCs w:val="24"/>
-          <w:lang w:eastAsia="en-IN"/>
-        </w:rPr>
-        <w:t xml:space="preserve">: </w:t>
+      <w:r>
+        <w:rPr>
+          <w:sz w:val="24"/>
+          <w:szCs w:val="24"/>
+          <w:lang w:eastAsia="en-IN"/>
+        </w:rPr>
+        <w:t xml:space="preserve">PerformanceRating: </w:t>
       </w:r>
       <w:r>
         <w:rPr>
@@ -1837,34 +1581,7 @@
           <w:sz w:val="24"/>
           <w:szCs w:val="24"/>
         </w:rPr>
-        <w:t xml:space="preserve">histograms, </w:t>
-      </w:r>
-      <w:r>
-        <w:rPr>
-          <w:b/>
-          <w:bCs/>
-          <w:sz w:val="24"/>
-          <w:szCs w:val="24"/>
-        </w:rPr>
-        <w:t xml:space="preserve">count plots, </w:t>
-      </w:r>
-      <w:r>
-        <w:rPr>
-          <w:b/>
-          <w:bCs/>
-          <w:sz w:val="24"/>
-          <w:szCs w:val="24"/>
-        </w:rPr>
-        <w:t>scatter plots,</w:t>
-      </w:r>
-      <w:r>
-        <w:rPr>
-          <w:b/>
-          <w:bCs/>
-          <w:sz w:val="24"/>
-          <w:szCs w:val="24"/>
-        </w:rPr>
-        <w:t xml:space="preserve"> pie charts,</w:t>
+        <w:t>histograms, count plots, scatter plots, pie charts,</w:t>
       </w:r>
       <w:r>
         <w:rPr>
@@ -2860,17 +2577,7 @@
           <w:sz w:val="24"/>
           <w:szCs w:val="24"/>
         </w:rPr>
-        <w:t xml:space="preserve"> analysis</w:t>
-      </w:r>
-      <w:r>
-        <w:rPr>
-          <w:b/>
-          <w:bCs/>
-          <w:color w:val="2F5496" w:themeColor="accent1" w:themeShade="BF"/>
-          <w:sz w:val="24"/>
-          <w:szCs w:val="24"/>
-        </w:rPr>
-        <w:t>:</w:t>
+        <w:t xml:space="preserve"> analysis:</w:t>
       </w:r>
     </w:p>
     <w:p>
@@ -3262,7 +2969,7 @@
           <w:color w:val="2F5496" w:themeColor="accent1" w:themeShade="BF"/>
           <w:lang w:val="en-US"/>
         </w:rPr>
-        <w:t>C</w:t>
+        <w:t>Categorical</w:t>
       </w:r>
       <w:r>
         <w:rPr>
@@ -3271,7 +2978,7 @@
           <w:color w:val="2F5496" w:themeColor="accent1" w:themeShade="BF"/>
           <w:lang w:val="en-US"/>
         </w:rPr>
-        <w:t>ategorical</w:t>
+        <w:t xml:space="preserve"> features</w:t>
       </w:r>
       <w:r>
         <w:rPr>
@@ -3280,25 +2987,7 @@
           <w:color w:val="2F5496" w:themeColor="accent1" w:themeShade="BF"/>
           <w:lang w:val="en-US"/>
         </w:rPr>
-        <w:t xml:space="preserve"> features</w:t>
-      </w:r>
-      <w:r>
-        <w:rPr>
-          <w:b/>
-          <w:bCs/>
-          <w:color w:val="2F5496" w:themeColor="accent1" w:themeShade="BF"/>
-          <w:lang w:val="en-US"/>
-        </w:rPr>
-        <w:t xml:space="preserve"> Vs target variable</w:t>
-      </w:r>
-      <w:r>
-        <w:rPr>
-          <w:b/>
-          <w:bCs/>
-          <w:color w:val="2F5496" w:themeColor="accent1" w:themeShade="BF"/>
-          <w:lang w:val="en-US"/>
-        </w:rPr>
-        <w:t>:</w:t>
+        <w:t xml:space="preserve"> Vs target variable:</w:t>
       </w:r>
     </w:p>
     <w:p>
@@ -3493,16 +3182,7 @@
           <w:color w:val="2F5496" w:themeColor="accent1" w:themeShade="BF"/>
           <w:lang w:val="en-US"/>
         </w:rPr>
-        <w:t>C</w:t>
-      </w:r>
-      <w:r>
-        <w:rPr>
-          <w:b/>
-          <w:bCs/>
-          <w:color w:val="2F5496" w:themeColor="accent1" w:themeShade="BF"/>
-          <w:lang w:val="en-US"/>
-        </w:rPr>
-        <w:t>ontinuous</w:t>
+        <w:t>Continuous</w:t>
       </w:r>
       <w:r>
         <w:rPr>
@@ -4095,51 +3775,7 @@
           <w:sz w:val="24"/>
           <w:szCs w:val="24"/>
         </w:rPr>
-        <w:t xml:space="preserve">Insights from </w:t>
-      </w:r>
-      <w:r>
-        <w:rPr>
-          <w:rFonts w:cstheme="minorHAnsi"/>
-          <w:b/>
-          <w:bCs/>
-          <w:color w:val="2F5496" w:themeColor="accent1" w:themeShade="BF"/>
-          <w:sz w:val="24"/>
-          <w:szCs w:val="24"/>
-        </w:rPr>
-        <w:t>b</w:t>
-      </w:r>
-      <w:r>
-        <w:rPr>
-          <w:rFonts w:cstheme="minorHAnsi"/>
-          <w:b/>
-          <w:bCs/>
-          <w:color w:val="2F5496" w:themeColor="accent1" w:themeShade="BF"/>
-          <w:sz w:val="24"/>
-          <w:szCs w:val="24"/>
-        </w:rPr>
-        <w:t>ivaria</w:t>
-      </w:r>
-      <w:r>
-        <w:rPr>
-          <w:rFonts w:cstheme="minorHAnsi"/>
-          <w:b/>
-          <w:bCs/>
-          <w:color w:val="2F5496" w:themeColor="accent1" w:themeShade="BF"/>
-          <w:sz w:val="24"/>
-          <w:szCs w:val="24"/>
-        </w:rPr>
-        <w:t>te</w:t>
-      </w:r>
-      <w:r>
-        <w:rPr>
-          <w:rFonts w:cstheme="minorHAnsi"/>
-          <w:b/>
-          <w:bCs/>
-          <w:color w:val="2F5496" w:themeColor="accent1" w:themeShade="BF"/>
-          <w:sz w:val="24"/>
-          <w:szCs w:val="24"/>
-        </w:rPr>
-        <w:t xml:space="preserve"> analysis:</w:t>
+        <w:t>Insights from bivariate analysis:</w:t>
       </w:r>
     </w:p>
     <w:p>
@@ -5066,15 +4702,7 @@
           <w:szCs w:val="24"/>
           <w:lang w:eastAsia="en-IN"/>
         </w:rPr>
-        <w:t xml:space="preserve"> </w:t>
-      </w:r>
-      <w:r>
-        <w:rPr>
-          <w:sz w:val="24"/>
-          <w:szCs w:val="24"/>
-          <w:lang w:eastAsia="en-IN"/>
-        </w:rPr>
-        <w:t>constitute the high performing employees.</w:t>
+        <w:t xml:space="preserve"> constitute the high performing employees.</w:t>
       </w:r>
     </w:p>
     <w:p>
@@ -5106,6 +4734,525 @@
         </w:rPr>
         <w:t>FEATURE SELECTION/ FEATURE ENGINEERING:</w:t>
       </w:r>
+    </w:p>
+    <w:p>
+      <w:pPr>
+        <w:rPr>
+          <w:lang w:val="en-US"/>
+        </w:rPr>
+      </w:pPr>
+    </w:p>
+    <w:p>
+      <w:pPr>
+        <w:jc w:val="both"/>
+        <w:rPr>
+          <w:sz w:val="24"/>
+          <w:szCs w:val="24"/>
+        </w:rPr>
+      </w:pPr>
+      <w:r>
+        <w:rPr>
+          <w:sz w:val="24"/>
+          <w:szCs w:val="24"/>
+        </w:rPr>
+        <w:t xml:space="preserve">     Feature selection techniques d</w:t>
+      </w:r>
+      <w:r>
+        <w:rPr>
+          <w:sz w:val="24"/>
+          <w:szCs w:val="24"/>
+        </w:rPr>
+        <w:t>etermine the relative importance of different features in predicting employee performance.</w:t>
+      </w:r>
+      <w:r>
+        <w:rPr>
+          <w:sz w:val="24"/>
+          <w:szCs w:val="24"/>
+        </w:rPr>
+        <w:t xml:space="preserve"> </w:t>
+      </w:r>
+    </w:p>
+    <w:p>
+      <w:pPr>
+        <w:jc w:val="both"/>
+        <w:rPr>
+          <w:sz w:val="24"/>
+          <w:szCs w:val="24"/>
+        </w:rPr>
+      </w:pPr>
+      <w:r>
+        <w:rPr>
+          <w:sz w:val="24"/>
+          <w:szCs w:val="24"/>
+        </w:rPr>
+        <w:t>These techniques:</w:t>
+      </w:r>
+    </w:p>
+    <w:p>
+      <w:pPr>
+        <w:pStyle w:val="ListParagraph"/>
+        <w:numPr>
+          <w:ilvl w:val="0"/>
+          <w:numId w:val="13"/>
+        </w:numPr>
+        <w:spacing w:line="256" w:lineRule="auto"/>
+        <w:jc w:val="both"/>
+        <w:rPr>
+          <w:sz w:val="24"/>
+          <w:szCs w:val="24"/>
+        </w:rPr>
+      </w:pPr>
+      <w:r>
+        <w:rPr>
+          <w:sz w:val="24"/>
+          <w:szCs w:val="24"/>
+        </w:rPr>
+        <w:t xml:space="preserve">Ensure that </w:t>
+      </w:r>
+      <w:r>
+        <w:rPr>
+          <w:sz w:val="24"/>
+          <w:szCs w:val="24"/>
+        </w:rPr>
+        <w:t xml:space="preserve">visual </w:t>
+      </w:r>
+      <w:r>
+        <w:rPr>
+          <w:sz w:val="24"/>
+          <w:szCs w:val="24"/>
+        </w:rPr>
+        <w:t>analysis results are rigorously validated through appropriate methodologies and techniques.</w:t>
+      </w:r>
+    </w:p>
+    <w:p>
+      <w:pPr>
+        <w:pStyle w:val="ListParagraph"/>
+        <w:numPr>
+          <w:ilvl w:val="0"/>
+          <w:numId w:val="13"/>
+        </w:numPr>
+        <w:spacing w:line="256" w:lineRule="auto"/>
+        <w:jc w:val="both"/>
+        <w:rPr>
+          <w:sz w:val="24"/>
+          <w:szCs w:val="24"/>
+        </w:rPr>
+      </w:pPr>
+      <w:r>
+        <w:rPr>
+          <w:sz w:val="24"/>
+          <w:szCs w:val="24"/>
+        </w:rPr>
+        <w:t xml:space="preserve">Continuously monitor and evaluate analysis outcomes to ensure consistency and validity over time. </w:t>
+      </w:r>
+    </w:p>
+    <w:p>
+      <w:pPr>
+        <w:pStyle w:val="Heading4"/>
+        <w:rPr>
+          <w:b/>
+          <w:bCs/>
+          <w:color w:val="806000" w:themeColor="accent4" w:themeShade="80"/>
+        </w:rPr>
+      </w:pPr>
+      <w:r>
+        <w:rPr>
+          <w:b/>
+          <w:bCs/>
+          <w:color w:val="806000" w:themeColor="accent4" w:themeShade="80"/>
+        </w:rPr>
+        <w:t>THE TECHNIQUES USED IN THIS PROJECT ARE</w:t>
+      </w:r>
+      <w:r>
+        <w:rPr>
+          <w:b/>
+          <w:bCs/>
+          <w:color w:val="806000" w:themeColor="accent4" w:themeShade="80"/>
+        </w:rPr>
+        <w:t>:</w:t>
+      </w:r>
+    </w:p>
+    <w:p/>
+    <w:p>
+      <w:pPr>
+        <w:pStyle w:val="Heading4"/>
+        <w:rPr>
+          <w:b/>
+          <w:bCs/>
+          <w:color w:val="806000" w:themeColor="accent4" w:themeShade="80"/>
+        </w:rPr>
+      </w:pPr>
+      <w:r>
+        <w:rPr>
+          <w:b/>
+          <w:bCs/>
+          <w:color w:val="806000" w:themeColor="accent4" w:themeShade="80"/>
+        </w:rPr>
+        <w:t>C</w:t>
+      </w:r>
+      <w:r>
+        <w:rPr>
+          <w:b/>
+          <w:bCs/>
+          <w:color w:val="806000" w:themeColor="accent4" w:themeShade="80"/>
+        </w:rPr>
+        <w:t>orrelation analysis</w:t>
+      </w:r>
+      <w:r>
+        <w:rPr>
+          <w:b/>
+          <w:bCs/>
+          <w:color w:val="806000" w:themeColor="accent4" w:themeShade="80"/>
+        </w:rPr>
+        <w:t>:</w:t>
+      </w:r>
+    </w:p>
+    <w:p/>
+    <w:p>
+      <w:pPr>
+        <w:rPr>
+          <w:sz w:val="24"/>
+          <w:szCs w:val="24"/>
+        </w:rPr>
+      </w:pPr>
+      <w:r>
+        <w:t xml:space="preserve">     </w:t>
+      </w:r>
+      <w:r>
+        <w:rPr>
+          <w:sz w:val="24"/>
+          <w:szCs w:val="24"/>
+        </w:rPr>
+        <w:t xml:space="preserve">Pearson’s correlation coefficient is calculated to find out the correlation coefficients between two continuous variables. </w:t>
+      </w:r>
+    </w:p>
+    <w:p>
+      <w:pPr>
+        <w:pStyle w:val="NormalWeb"/>
+      </w:pPr>
+      <w:r>
+        <w:rPr>
+          <w:noProof/>
+        </w:rPr>
+        <w:drawing>
+          <wp:inline distT="0" distB="0" distL="0" distR="0" wp14:anchorId="6E39D7E4" wp14:editId="5645ADDF">
+            <wp:extent cx="4442460" cy="3360095"/>
+            <wp:effectExtent l="0" t="0" r="0" b="0"/>
+            <wp:docPr id="1709157700" name="Picture 1"/>
+            <wp:cNvGraphicFramePr>
+              <a:graphicFrameLocks xmlns:a="http://schemas.openxmlformats.org/drawingml/2006/main" noChangeAspect="1"/>
+            </wp:cNvGraphicFramePr>
+            <a:graphic xmlns:a="http://schemas.openxmlformats.org/drawingml/2006/main">
+              <a:graphicData uri="http://schemas.openxmlformats.org/drawingml/2006/picture">
+                <pic:pic xmlns:pic="http://schemas.openxmlformats.org/drawingml/2006/picture">
+                  <pic:nvPicPr>
+                    <pic:cNvPr id="0" name="Picture 1"/>
+                    <pic:cNvPicPr>
+                      <a:picLocks noChangeAspect="1" noChangeArrowheads="1"/>
+                    </pic:cNvPicPr>
+                  </pic:nvPicPr>
+                  <pic:blipFill>
+                    <a:blip r:embed="rId34">
+                      <a:extLst>
+                        <a:ext uri="{28A0092B-C50C-407E-A947-70E740481C1C}">
+                          <a14:useLocalDpi xmlns:a14="http://schemas.microsoft.com/office/drawing/2010/main" val="0"/>
+                        </a:ext>
+                      </a:extLst>
+                    </a:blip>
+                    <a:srcRect/>
+                    <a:stretch>
+                      <a:fillRect/>
+                    </a:stretch>
+                  </pic:blipFill>
+                  <pic:spPr bwMode="auto">
+                    <a:xfrm>
+                      <a:off x="0" y="0"/>
+                      <a:ext cx="4477021" cy="3386235"/>
+                    </a:xfrm>
+                    <a:prstGeom prst="rect">
+                      <a:avLst/>
+                    </a:prstGeom>
+                    <a:noFill/>
+                    <a:ln>
+                      <a:noFill/>
+                    </a:ln>
+                  </pic:spPr>
+                </pic:pic>
+              </a:graphicData>
+            </a:graphic>
+          </wp:inline>
+        </w:drawing>
+      </w:r>
+    </w:p>
+    <w:p>
+      <w:pPr>
+        <w:pStyle w:val="Heading4"/>
+        <w:rPr>
+          <w:b/>
+          <w:bCs/>
+          <w:color w:val="806000" w:themeColor="accent4" w:themeShade="80"/>
+        </w:rPr>
+      </w:pPr>
+      <w:r>
+        <w:rPr>
+          <w:b/>
+          <w:bCs/>
+          <w:color w:val="806000" w:themeColor="accent4" w:themeShade="80"/>
+        </w:rPr>
+        <w:lastRenderedPageBreak/>
+        <w:t>ANOVA T</w:t>
+      </w:r>
+      <w:r>
+        <w:rPr>
+          <w:b/>
+          <w:bCs/>
+          <w:color w:val="806000" w:themeColor="accent4" w:themeShade="80"/>
+        </w:rPr>
+        <w:t>est</w:t>
+      </w:r>
+      <w:r>
+        <w:rPr>
+          <w:b/>
+          <w:bCs/>
+          <w:color w:val="806000" w:themeColor="accent4" w:themeShade="80"/>
+        </w:rPr>
+        <w:t>:</w:t>
+      </w:r>
+    </w:p>
+    <w:p/>
+    <w:p>
+      <w:pPr>
+        <w:rPr>
+          <w:sz w:val="24"/>
+          <w:szCs w:val="24"/>
+        </w:rPr>
+      </w:pPr>
+      <w:r>
+        <w:rPr>
+          <w:sz w:val="24"/>
+          <w:szCs w:val="24"/>
+        </w:rPr>
+        <w:t xml:space="preserve">     ANOVA test is performed between categorical and continuous variable to find out the statistical significance of the features.</w:t>
+      </w:r>
+    </w:p>
+    <w:p>
+      <w:pPr>
+        <w:pStyle w:val="NormalWeb"/>
+      </w:pPr>
+      <w:r>
+        <w:rPr>
+          <w:noProof/>
+        </w:rPr>
+        <w:drawing>
+          <wp:inline distT="0" distB="0" distL="0" distR="0" wp14:anchorId="0B802422" wp14:editId="2EFEE420">
+            <wp:extent cx="5731510" cy="1584325"/>
+            <wp:effectExtent l="0" t="0" r="2540" b="0"/>
+            <wp:docPr id="1137298555" name="Picture 2"/>
+            <wp:cNvGraphicFramePr>
+              <a:graphicFrameLocks xmlns:a="http://schemas.openxmlformats.org/drawingml/2006/main" noChangeAspect="1"/>
+            </wp:cNvGraphicFramePr>
+            <a:graphic xmlns:a="http://schemas.openxmlformats.org/drawingml/2006/main">
+              <a:graphicData uri="http://schemas.openxmlformats.org/drawingml/2006/picture">
+                <pic:pic xmlns:pic="http://schemas.openxmlformats.org/drawingml/2006/picture">
+                  <pic:nvPicPr>
+                    <pic:cNvPr id="0" name="Picture 3"/>
+                    <pic:cNvPicPr>
+                      <a:picLocks noChangeAspect="1" noChangeArrowheads="1"/>
+                    </pic:cNvPicPr>
+                  </pic:nvPicPr>
+                  <pic:blipFill>
+                    <a:blip r:embed="rId35">
+                      <a:extLst>
+                        <a:ext uri="{28A0092B-C50C-407E-A947-70E740481C1C}">
+                          <a14:useLocalDpi xmlns:a14="http://schemas.microsoft.com/office/drawing/2010/main" val="0"/>
+                        </a:ext>
+                      </a:extLst>
+                    </a:blip>
+                    <a:srcRect/>
+                    <a:stretch>
+                      <a:fillRect/>
+                    </a:stretch>
+                  </pic:blipFill>
+                  <pic:spPr bwMode="auto">
+                    <a:xfrm>
+                      <a:off x="0" y="0"/>
+                      <a:ext cx="5731510" cy="1584325"/>
+                    </a:xfrm>
+                    <a:prstGeom prst="rect">
+                      <a:avLst/>
+                    </a:prstGeom>
+                    <a:noFill/>
+                    <a:ln>
+                      <a:noFill/>
+                    </a:ln>
+                  </pic:spPr>
+                </pic:pic>
+              </a:graphicData>
+            </a:graphic>
+          </wp:inline>
+        </w:drawing>
+      </w:r>
+    </w:p>
+    <w:p>
+      <w:pPr>
+        <w:pStyle w:val="Heading4"/>
+        <w:rPr>
+          <w:b/>
+          <w:bCs/>
+          <w:color w:val="806000" w:themeColor="accent4" w:themeShade="80"/>
+        </w:rPr>
+      </w:pPr>
+      <w:r>
+        <w:rPr>
+          <w:b/>
+          <w:bCs/>
+          <w:color w:val="806000" w:themeColor="accent4" w:themeShade="80"/>
+        </w:rPr>
+        <w:t>CHI SQUARE T</w:t>
+      </w:r>
+      <w:r>
+        <w:rPr>
+          <w:b/>
+          <w:bCs/>
+          <w:color w:val="806000" w:themeColor="accent4" w:themeShade="80"/>
+        </w:rPr>
+        <w:t>est</w:t>
+      </w:r>
+      <w:r>
+        <w:rPr>
+          <w:b/>
+          <w:bCs/>
+          <w:color w:val="806000" w:themeColor="accent4" w:themeShade="80"/>
+        </w:rPr>
+        <w:t>:</w:t>
+      </w:r>
+    </w:p>
+    <w:p/>
+    <w:p>
+      <w:r>
+        <w:t>Chi square test is performed between two categorical features to assess the feature relevance for the predictions.</w:t>
+      </w:r>
+    </w:p>
+    <w:p>
+      <w:pPr>
+        <w:pStyle w:val="NormalWeb"/>
+      </w:pPr>
+      <w:r>
+        <w:rPr>
+          <w:noProof/>
+        </w:rPr>
+        <w:drawing>
+          <wp:inline distT="0" distB="0" distL="0" distR="0" wp14:anchorId="1F4B7260" wp14:editId="3B88CB63">
+            <wp:extent cx="2621280" cy="2672566"/>
+            <wp:effectExtent l="0" t="0" r="7620" b="0"/>
+            <wp:docPr id="1395375410" name="Picture 3"/>
+            <wp:cNvGraphicFramePr>
+              <a:graphicFrameLocks xmlns:a="http://schemas.openxmlformats.org/drawingml/2006/main" noChangeAspect="1"/>
+            </wp:cNvGraphicFramePr>
+            <a:graphic xmlns:a="http://schemas.openxmlformats.org/drawingml/2006/main">
+              <a:graphicData uri="http://schemas.openxmlformats.org/drawingml/2006/picture">
+                <pic:pic xmlns:pic="http://schemas.openxmlformats.org/drawingml/2006/picture">
+                  <pic:nvPicPr>
+                    <pic:cNvPr id="0" name="Picture 5"/>
+                    <pic:cNvPicPr>
+                      <a:picLocks noChangeAspect="1" noChangeArrowheads="1"/>
+                    </pic:cNvPicPr>
+                  </pic:nvPicPr>
+                  <pic:blipFill>
+                    <a:blip r:embed="rId36">
+                      <a:extLst>
+                        <a:ext uri="{28A0092B-C50C-407E-A947-70E740481C1C}">
+                          <a14:useLocalDpi xmlns:a14="http://schemas.microsoft.com/office/drawing/2010/main" val="0"/>
+                        </a:ext>
+                      </a:extLst>
+                    </a:blip>
+                    <a:srcRect/>
+                    <a:stretch>
+                      <a:fillRect/>
+                    </a:stretch>
+                  </pic:blipFill>
+                  <pic:spPr bwMode="auto">
+                    <a:xfrm>
+                      <a:off x="0" y="0"/>
+                      <a:ext cx="2627754" cy="2679166"/>
+                    </a:xfrm>
+                    <a:prstGeom prst="rect">
+                      <a:avLst/>
+                    </a:prstGeom>
+                    <a:noFill/>
+                    <a:ln>
+                      <a:noFill/>
+                    </a:ln>
+                  </pic:spPr>
+                </pic:pic>
+              </a:graphicData>
+            </a:graphic>
+          </wp:inline>
+        </w:drawing>
+      </w:r>
+    </w:p>
+    <w:p>
+      <w:pPr>
+        <w:pStyle w:val="Heading4"/>
+        <w:rPr>
+          <w:b/>
+          <w:bCs/>
+          <w:color w:val="806000" w:themeColor="accent4" w:themeShade="80"/>
+        </w:rPr>
+      </w:pPr>
+      <w:r>
+        <w:rPr>
+          <w:b/>
+          <w:bCs/>
+          <w:color w:val="806000" w:themeColor="accent4" w:themeShade="80"/>
+        </w:rPr>
+        <w:t>INSIGHTS</w:t>
+      </w:r>
+      <w:r>
+        <w:rPr>
+          <w:b/>
+          <w:bCs/>
+          <w:color w:val="806000" w:themeColor="accent4" w:themeShade="80"/>
+        </w:rPr>
+        <w:t>:</w:t>
+      </w:r>
+    </w:p>
+    <w:p>
+      <w:pPr>
+        <w:pStyle w:val="NormalWeb"/>
+      </w:pPr>
+    </w:p>
+    <w:p/>
+    <w:p>
+      <w:pPr>
+        <w:rPr>
+          <w:sz w:val="24"/>
+          <w:szCs w:val="24"/>
+        </w:rPr>
+      </w:pPr>
+    </w:p>
+    <w:p/>
+    <w:p/>
+    <w:p/>
+    <w:p>
+      <w:pPr>
+        <w:spacing w:line="256" w:lineRule="auto"/>
+        <w:jc w:val="both"/>
+        <w:rPr>
+          <w:sz w:val="24"/>
+          <w:szCs w:val="24"/>
+        </w:rPr>
+      </w:pPr>
+    </w:p>
+    <w:p>
+      <w:pPr>
+        <w:spacing w:line="256" w:lineRule="auto"/>
+        <w:jc w:val="both"/>
+        <w:rPr>
+          <w:sz w:val="24"/>
+          <w:szCs w:val="24"/>
+        </w:rPr>
+      </w:pPr>
     </w:p>
     <w:p>
       <w:pPr>
@@ -5668,6 +5815,155 @@
     </w:lvl>
   </w:abstractNum>
   <w:abstractNum w:abstractNumId="1" w15:restartNumberingAfterBreak="0">
+    <w:nsid w:val="01FE1713"/>
+    <w:multiLevelType w:val="multilevel"/>
+    <w:tmpl w:val="C246755E"/>
+    <w:lvl w:ilvl="0">
+      <w:start w:val="1"/>
+      <w:numFmt w:val="bullet"/>
+      <w:lvlText w:val=""/>
+      <w:lvlJc w:val="left"/>
+      <w:pPr>
+        <w:tabs>
+          <w:tab w:val="num" w:pos="720"/>
+        </w:tabs>
+        <w:ind w:left="720" w:hanging="360"/>
+      </w:pPr>
+      <w:rPr>
+        <w:rFonts w:ascii="Symbol" w:hAnsi="Symbol" w:hint="default"/>
+        <w:sz w:val="20"/>
+      </w:rPr>
+    </w:lvl>
+    <w:lvl w:ilvl="1" w:tentative="1">
+      <w:start w:val="1"/>
+      <w:numFmt w:val="bullet"/>
+      <w:lvlText w:val=""/>
+      <w:lvlJc w:val="left"/>
+      <w:pPr>
+        <w:tabs>
+          <w:tab w:val="num" w:pos="1440"/>
+        </w:tabs>
+        <w:ind w:left="1440" w:hanging="360"/>
+      </w:pPr>
+      <w:rPr>
+        <w:rFonts w:ascii="Symbol" w:hAnsi="Symbol" w:hint="default"/>
+        <w:sz w:val="20"/>
+      </w:rPr>
+    </w:lvl>
+    <w:lvl w:ilvl="2" w:tentative="1">
+      <w:start w:val="1"/>
+      <w:numFmt w:val="bullet"/>
+      <w:lvlText w:val=""/>
+      <w:lvlJc w:val="left"/>
+      <w:pPr>
+        <w:tabs>
+          <w:tab w:val="num" w:pos="2160"/>
+        </w:tabs>
+        <w:ind w:left="2160" w:hanging="360"/>
+      </w:pPr>
+      <w:rPr>
+        <w:rFonts w:ascii="Symbol" w:hAnsi="Symbol" w:hint="default"/>
+        <w:sz w:val="20"/>
+      </w:rPr>
+    </w:lvl>
+    <w:lvl w:ilvl="3" w:tentative="1">
+      <w:start w:val="1"/>
+      <w:numFmt w:val="bullet"/>
+      <w:lvlText w:val=""/>
+      <w:lvlJc w:val="left"/>
+      <w:pPr>
+        <w:tabs>
+          <w:tab w:val="num" w:pos="2880"/>
+        </w:tabs>
+        <w:ind w:left="2880" w:hanging="360"/>
+      </w:pPr>
+      <w:rPr>
+        <w:rFonts w:ascii="Symbol" w:hAnsi="Symbol" w:hint="default"/>
+        <w:sz w:val="20"/>
+      </w:rPr>
+    </w:lvl>
+    <w:lvl w:ilvl="4" w:tentative="1">
+      <w:start w:val="1"/>
+      <w:numFmt w:val="bullet"/>
+      <w:lvlText w:val=""/>
+      <w:lvlJc w:val="left"/>
+      <w:pPr>
+        <w:tabs>
+          <w:tab w:val="num" w:pos="3600"/>
+        </w:tabs>
+        <w:ind w:left="3600" w:hanging="360"/>
+      </w:pPr>
+      <w:rPr>
+        <w:rFonts w:ascii="Symbol" w:hAnsi="Symbol" w:hint="default"/>
+        <w:sz w:val="20"/>
+      </w:rPr>
+    </w:lvl>
+    <w:lvl w:ilvl="5" w:tentative="1">
+      <w:start w:val="1"/>
+      <w:numFmt w:val="bullet"/>
+      <w:lvlText w:val=""/>
+      <w:lvlJc w:val="left"/>
+      <w:pPr>
+        <w:tabs>
+          <w:tab w:val="num" w:pos="4320"/>
+        </w:tabs>
+        <w:ind w:left="4320" w:hanging="360"/>
+      </w:pPr>
+      <w:rPr>
+        <w:rFonts w:ascii="Symbol" w:hAnsi="Symbol" w:hint="default"/>
+        <w:sz w:val="20"/>
+      </w:rPr>
+    </w:lvl>
+    <w:lvl w:ilvl="6" w:tentative="1">
+      <w:start w:val="1"/>
+      <w:numFmt w:val="bullet"/>
+      <w:lvlText w:val=""/>
+      <w:lvlJc w:val="left"/>
+      <w:pPr>
+        <w:tabs>
+          <w:tab w:val="num" w:pos="5040"/>
+        </w:tabs>
+        <w:ind w:left="5040" w:hanging="360"/>
+      </w:pPr>
+      <w:rPr>
+        <w:rFonts w:ascii="Symbol" w:hAnsi="Symbol" w:hint="default"/>
+        <w:sz w:val="20"/>
+      </w:rPr>
+    </w:lvl>
+    <w:lvl w:ilvl="7" w:tentative="1">
+      <w:start w:val="1"/>
+      <w:numFmt w:val="bullet"/>
+      <w:lvlText w:val=""/>
+      <w:lvlJc w:val="left"/>
+      <w:pPr>
+        <w:tabs>
+          <w:tab w:val="num" w:pos="5760"/>
+        </w:tabs>
+        <w:ind w:left="5760" w:hanging="360"/>
+      </w:pPr>
+      <w:rPr>
+        <w:rFonts w:ascii="Symbol" w:hAnsi="Symbol" w:hint="default"/>
+        <w:sz w:val="20"/>
+      </w:rPr>
+    </w:lvl>
+    <w:lvl w:ilvl="8" w:tentative="1">
+      <w:start w:val="1"/>
+      <w:numFmt w:val="bullet"/>
+      <w:lvlText w:val=""/>
+      <w:lvlJc w:val="left"/>
+      <w:pPr>
+        <w:tabs>
+          <w:tab w:val="num" w:pos="6480"/>
+        </w:tabs>
+        <w:ind w:left="6480" w:hanging="360"/>
+      </w:pPr>
+      <w:rPr>
+        <w:rFonts w:ascii="Symbol" w:hAnsi="Symbol" w:hint="default"/>
+        <w:sz w:val="20"/>
+      </w:rPr>
+    </w:lvl>
+  </w:abstractNum>
+  <w:abstractNum w:abstractNumId="2" w15:restartNumberingAfterBreak="0">
     <w:nsid w:val="03BA137E"/>
     <w:multiLevelType w:val="hybridMultilevel"/>
     <w:tmpl w:val="D69E1670"/>
@@ -5780,7 +6076,7 @@
       </w:rPr>
     </w:lvl>
   </w:abstractNum>
-  <w:abstractNum w:abstractNumId="2" w15:restartNumberingAfterBreak="0">
+  <w:abstractNum w:abstractNumId="3" w15:restartNumberingAfterBreak="0">
     <w:nsid w:val="04AE4897"/>
     <w:multiLevelType w:val="multilevel"/>
     <w:tmpl w:val="1582974A"/>
@@ -5893,7 +6189,7 @@
       </w:pPr>
     </w:lvl>
   </w:abstractNum>
-  <w:abstractNum w:abstractNumId="3" w15:restartNumberingAfterBreak="0">
+  <w:abstractNum w:abstractNumId="4" w15:restartNumberingAfterBreak="0">
     <w:nsid w:val="058031FF"/>
     <w:multiLevelType w:val="hybridMultilevel"/>
     <w:tmpl w:val="4E6CD2EC"/>
@@ -5982,7 +6278,7 @@
       </w:pPr>
     </w:lvl>
   </w:abstractNum>
-  <w:abstractNum w:abstractNumId="4" w15:restartNumberingAfterBreak="0">
+  <w:abstractNum w:abstractNumId="5" w15:restartNumberingAfterBreak="0">
     <w:nsid w:val="130D7C84"/>
     <w:multiLevelType w:val="multilevel"/>
     <w:tmpl w:val="58BA2E9E"/>
@@ -6131,7 +6427,7 @@
       </w:rPr>
     </w:lvl>
   </w:abstractNum>
-  <w:abstractNum w:abstractNumId="5" w15:restartNumberingAfterBreak="0">
+  <w:abstractNum w:abstractNumId="6" w15:restartNumberingAfterBreak="0">
     <w:nsid w:val="24EF162B"/>
     <w:multiLevelType w:val="hybridMultilevel"/>
     <w:tmpl w:val="52482E08"/>
@@ -6244,7 +6540,7 @@
       </w:rPr>
     </w:lvl>
   </w:abstractNum>
-  <w:abstractNum w:abstractNumId="6" w15:restartNumberingAfterBreak="0">
+  <w:abstractNum w:abstractNumId="7" w15:restartNumberingAfterBreak="0">
     <w:nsid w:val="35135D61"/>
     <w:multiLevelType w:val="hybridMultilevel"/>
     <w:tmpl w:val="2AE01B32"/>
@@ -6357,7 +6653,7 @@
       </w:rPr>
     </w:lvl>
   </w:abstractNum>
-  <w:abstractNum w:abstractNumId="7" w15:restartNumberingAfterBreak="0">
+  <w:abstractNum w:abstractNumId="8" w15:restartNumberingAfterBreak="0">
     <w:nsid w:val="635511E0"/>
     <w:multiLevelType w:val="hybridMultilevel"/>
     <w:tmpl w:val="FE9C4092"/>
@@ -6470,7 +6766,7 @@
       </w:rPr>
     </w:lvl>
   </w:abstractNum>
-  <w:abstractNum w:abstractNumId="8" w15:restartNumberingAfterBreak="0">
+  <w:abstractNum w:abstractNumId="9" w15:restartNumberingAfterBreak="0">
     <w:nsid w:val="65EF4F79"/>
     <w:multiLevelType w:val="multilevel"/>
     <w:tmpl w:val="4BF8DF02"/>
@@ -6619,7 +6915,7 @@
       </w:rPr>
     </w:lvl>
   </w:abstractNum>
-  <w:abstractNum w:abstractNumId="9" w15:restartNumberingAfterBreak="0">
+  <w:abstractNum w:abstractNumId="10" w15:restartNumberingAfterBreak="0">
     <w:nsid w:val="79835D2C"/>
     <w:multiLevelType w:val="multilevel"/>
     <w:tmpl w:val="6986C1CC"/>
@@ -6737,58 +7033,73 @@
     </w:lvl>
   </w:abstractNum>
   <w:num w:numId="1" w16cid:durableId="331220120">
+    <w:abstractNumId w:val="10"/>
+  </w:num>
+  <w:num w:numId="2" w16cid:durableId="1083844696">
+    <w:abstractNumId w:val="3"/>
+  </w:num>
+  <w:num w:numId="3" w16cid:durableId="1971590195">
+    <w:abstractNumId w:val="5"/>
+  </w:num>
+  <w:num w:numId="4" w16cid:durableId="2087261910">
     <w:abstractNumId w:val="9"/>
   </w:num>
-  <w:num w:numId="2" w16cid:durableId="1083844696">
-    <w:abstractNumId w:val="2"/>
-  </w:num>
-  <w:num w:numId="3" w16cid:durableId="1971590195">
+  <w:num w:numId="5" w16cid:durableId="188035559">
     <w:abstractNumId w:val="4"/>
-  </w:num>
-  <w:num w:numId="4" w16cid:durableId="2087261910">
-    <w:abstractNumId w:val="8"/>
-  </w:num>
-  <w:num w:numId="5" w16cid:durableId="188035559">
-    <w:abstractNumId w:val="3"/>
   </w:num>
   <w:num w:numId="6" w16cid:durableId="11492263">
     <w:abstractNumId w:val="0"/>
   </w:num>
   <w:num w:numId="7" w16cid:durableId="507256879">
-    <w:abstractNumId w:val="8"/>
-    <w:lvlOverride w:ilvl="0"/>
-    <w:lvlOverride w:ilvl="1"/>
-    <w:lvlOverride w:ilvl="2"/>
-    <w:lvlOverride w:ilvl="3"/>
-    <w:lvlOverride w:ilvl="4"/>
-    <w:lvlOverride w:ilvl="5"/>
-    <w:lvlOverride w:ilvl="6"/>
-    <w:lvlOverride w:ilvl="7"/>
-    <w:lvlOverride w:ilvl="8"/>
+    <w:abstractNumId w:val="9"/>
   </w:num>
   <w:num w:numId="8" w16cid:durableId="1690254301">
-    <w:abstractNumId w:val="4"/>
-    <w:lvlOverride w:ilvl="0"/>
-    <w:lvlOverride w:ilvl="1"/>
-    <w:lvlOverride w:ilvl="2"/>
-    <w:lvlOverride w:ilvl="3"/>
-    <w:lvlOverride w:ilvl="4"/>
-    <w:lvlOverride w:ilvl="5"/>
-    <w:lvlOverride w:ilvl="6"/>
-    <w:lvlOverride w:ilvl="7"/>
-    <w:lvlOverride w:ilvl="8"/>
+    <w:abstractNumId w:val="5"/>
   </w:num>
   <w:num w:numId="9" w16cid:durableId="238637622">
+    <w:abstractNumId w:val="7"/>
+  </w:num>
+  <w:num w:numId="10" w16cid:durableId="1481846473">
+    <w:abstractNumId w:val="2"/>
+  </w:num>
+  <w:num w:numId="11" w16cid:durableId="47146336">
+    <w:abstractNumId w:val="8"/>
+  </w:num>
+  <w:num w:numId="12" w16cid:durableId="818301660">
     <w:abstractNumId w:val="6"/>
   </w:num>
-  <w:num w:numId="10" w16cid:durableId="1481846473">
+  <w:num w:numId="13" w16cid:durableId="899562114">
+    <w:abstractNumId w:val="0"/>
+    <w:lvlOverride w:ilvl="0">
+      <w:startOverride w:val="1"/>
+    </w:lvlOverride>
+    <w:lvlOverride w:ilvl="1">
+      <w:startOverride w:val="1"/>
+    </w:lvlOverride>
+    <w:lvlOverride w:ilvl="2">
+      <w:startOverride w:val="1"/>
+    </w:lvlOverride>
+    <w:lvlOverride w:ilvl="3">
+      <w:startOverride w:val="1"/>
+    </w:lvlOverride>
+    <w:lvlOverride w:ilvl="4">
+      <w:startOverride w:val="1"/>
+    </w:lvlOverride>
+    <w:lvlOverride w:ilvl="5">
+      <w:startOverride w:val="1"/>
+    </w:lvlOverride>
+    <w:lvlOverride w:ilvl="6">
+      <w:startOverride w:val="1"/>
+    </w:lvlOverride>
+    <w:lvlOverride w:ilvl="7">
+      <w:startOverride w:val="1"/>
+    </w:lvlOverride>
+    <w:lvlOverride w:ilvl="8">
+      <w:startOverride w:val="1"/>
+    </w:lvlOverride>
+  </w:num>
+  <w:num w:numId="14" w16cid:durableId="27030878">
     <w:abstractNumId w:val="1"/>
-  </w:num>
-  <w:num w:numId="11" w16cid:durableId="47146336">
-    <w:abstractNumId w:val="7"/>
-  </w:num>
-  <w:num w:numId="12" w16cid:durableId="818301660">
-    <w:abstractNumId w:val="5"/>
   </w:num>
 </w:numbering>
 </file>

</xml_diff>

<commit_message>
feature engineering report is created
</commit_message>
<xml_diff>
--- a/Project Summary/Analysis/Project_Analysis.docx
+++ b/Project Summary/Analysis/Project_Analysis.docx
@@ -81,15 +81,27 @@
         </w:rPr>
         <w:t xml:space="preserve">)  </w:t>
       </w:r>
-      <w:r>
-        <w:rPr>
-          <w:b/>
-          <w:bCs/>
-          <w:sz w:val="24"/>
-          <w:szCs w:val="24"/>
-          <w:lang w:eastAsia="en-IN"/>
-        </w:rPr>
-        <w:t>EmpNumber:</w:t>
+      <w:proofErr w:type="spellStart"/>
+      <w:r>
+        <w:rPr>
+          <w:b/>
+          <w:bCs/>
+          <w:sz w:val="24"/>
+          <w:szCs w:val="24"/>
+          <w:lang w:eastAsia="en-IN"/>
+        </w:rPr>
+        <w:t>EmpNumber</w:t>
+      </w:r>
+      <w:proofErr w:type="spellEnd"/>
+      <w:r>
+        <w:rPr>
+          <w:b/>
+          <w:bCs/>
+          <w:sz w:val="24"/>
+          <w:szCs w:val="24"/>
+          <w:lang w:eastAsia="en-IN"/>
+        </w:rPr>
+        <w:t>:</w:t>
       </w:r>
       <w:r>
         <w:rPr>
@@ -236,15 +248,27 @@
         </w:rPr>
         <w:t xml:space="preserve">) </w:t>
       </w:r>
-      <w:r>
-        <w:rPr>
-          <w:b/>
-          <w:bCs/>
-          <w:sz w:val="24"/>
-          <w:szCs w:val="24"/>
-          <w:lang w:eastAsia="en-IN"/>
-        </w:rPr>
-        <w:t>EducationBackground:</w:t>
+      <w:proofErr w:type="spellStart"/>
+      <w:r>
+        <w:rPr>
+          <w:b/>
+          <w:bCs/>
+          <w:sz w:val="24"/>
+          <w:szCs w:val="24"/>
+          <w:lang w:eastAsia="en-IN"/>
+        </w:rPr>
+        <w:t>EducationBackground</w:t>
+      </w:r>
+      <w:proofErr w:type="spellEnd"/>
+      <w:r>
+        <w:rPr>
+          <w:b/>
+          <w:bCs/>
+          <w:sz w:val="24"/>
+          <w:szCs w:val="24"/>
+          <w:lang w:eastAsia="en-IN"/>
+        </w:rPr>
+        <w:t>:</w:t>
       </w:r>
       <w:r>
         <w:rPr>
@@ -285,15 +309,27 @@
         </w:rPr>
         <w:t xml:space="preserve">) </w:t>
       </w:r>
-      <w:r>
-        <w:rPr>
-          <w:b/>
-          <w:bCs/>
-          <w:sz w:val="24"/>
-          <w:szCs w:val="24"/>
-          <w:lang w:eastAsia="en-IN"/>
-        </w:rPr>
-        <w:t>MaritalStatus:</w:t>
+      <w:proofErr w:type="spellStart"/>
+      <w:r>
+        <w:rPr>
+          <w:b/>
+          <w:bCs/>
+          <w:sz w:val="24"/>
+          <w:szCs w:val="24"/>
+          <w:lang w:eastAsia="en-IN"/>
+        </w:rPr>
+        <w:t>MaritalStatus</w:t>
+      </w:r>
+      <w:proofErr w:type="spellEnd"/>
+      <w:r>
+        <w:rPr>
+          <w:b/>
+          <w:bCs/>
+          <w:sz w:val="24"/>
+          <w:szCs w:val="24"/>
+          <w:lang w:eastAsia="en-IN"/>
+        </w:rPr>
+        <w:t>:</w:t>
       </w:r>
       <w:r>
         <w:rPr>
@@ -334,15 +370,27 @@
         </w:rPr>
         <w:t xml:space="preserve">) </w:t>
       </w:r>
-      <w:r>
-        <w:rPr>
-          <w:b/>
-          <w:bCs/>
-          <w:sz w:val="24"/>
-          <w:szCs w:val="24"/>
-          <w:lang w:eastAsia="en-IN"/>
-        </w:rPr>
-        <w:t>EmpDepartment:</w:t>
+      <w:proofErr w:type="spellStart"/>
+      <w:r>
+        <w:rPr>
+          <w:b/>
+          <w:bCs/>
+          <w:sz w:val="24"/>
+          <w:szCs w:val="24"/>
+          <w:lang w:eastAsia="en-IN"/>
+        </w:rPr>
+        <w:t>EmpDepartment</w:t>
+      </w:r>
+      <w:proofErr w:type="spellEnd"/>
+      <w:r>
+        <w:rPr>
+          <w:b/>
+          <w:bCs/>
+          <w:sz w:val="24"/>
+          <w:szCs w:val="24"/>
+          <w:lang w:eastAsia="en-IN"/>
+        </w:rPr>
+        <w:t>:</w:t>
       </w:r>
       <w:r>
         <w:rPr>
@@ -383,6 +431,7 @@
         </w:rPr>
         <w:t xml:space="preserve">) </w:t>
       </w:r>
+      <w:proofErr w:type="spellStart"/>
       <w:r>
         <w:rPr>
           <w:b/>
@@ -393,6 +442,7 @@
         </w:rPr>
         <w:t>EmpJobRole</w:t>
       </w:r>
+      <w:proofErr w:type="spellEnd"/>
       <w:r>
         <w:rPr>
           <w:b/>
@@ -442,15 +492,27 @@
         </w:rPr>
         <w:t xml:space="preserve">) </w:t>
       </w:r>
-      <w:r>
-        <w:rPr>
-          <w:b/>
-          <w:bCs/>
-          <w:sz w:val="24"/>
-          <w:szCs w:val="24"/>
-          <w:lang w:eastAsia="en-IN"/>
-        </w:rPr>
-        <w:t>BusinessTravelFrequency:</w:t>
+      <w:proofErr w:type="spellStart"/>
+      <w:r>
+        <w:rPr>
+          <w:b/>
+          <w:bCs/>
+          <w:sz w:val="24"/>
+          <w:szCs w:val="24"/>
+          <w:lang w:eastAsia="en-IN"/>
+        </w:rPr>
+        <w:t>BusinessTravelFrequency</w:t>
+      </w:r>
+      <w:proofErr w:type="spellEnd"/>
+      <w:r>
+        <w:rPr>
+          <w:b/>
+          <w:bCs/>
+          <w:sz w:val="24"/>
+          <w:szCs w:val="24"/>
+          <w:lang w:eastAsia="en-IN"/>
+        </w:rPr>
+        <w:t>:</w:t>
       </w:r>
       <w:r>
         <w:rPr>
@@ -491,15 +553,27 @@
         </w:rPr>
         <w:t xml:space="preserve">) </w:t>
       </w:r>
-      <w:r>
-        <w:rPr>
-          <w:b/>
-          <w:bCs/>
-          <w:sz w:val="24"/>
-          <w:szCs w:val="24"/>
-          <w:lang w:eastAsia="en-IN"/>
-        </w:rPr>
-        <w:t>DistanceFromHome:</w:t>
+      <w:proofErr w:type="spellStart"/>
+      <w:r>
+        <w:rPr>
+          <w:b/>
+          <w:bCs/>
+          <w:sz w:val="24"/>
+          <w:szCs w:val="24"/>
+          <w:lang w:eastAsia="en-IN"/>
+        </w:rPr>
+        <w:t>DistanceFromHome</w:t>
+      </w:r>
+      <w:proofErr w:type="spellEnd"/>
+      <w:r>
+        <w:rPr>
+          <w:b/>
+          <w:bCs/>
+          <w:sz w:val="24"/>
+          <w:szCs w:val="24"/>
+          <w:lang w:eastAsia="en-IN"/>
+        </w:rPr>
+        <w:t>:</w:t>
       </w:r>
       <w:r>
         <w:rPr>
@@ -540,15 +614,27 @@
         </w:rPr>
         <w:t xml:space="preserve">) </w:t>
       </w:r>
-      <w:r>
-        <w:rPr>
-          <w:b/>
-          <w:bCs/>
-          <w:sz w:val="24"/>
-          <w:szCs w:val="24"/>
-          <w:lang w:eastAsia="en-IN"/>
-        </w:rPr>
-        <w:t>EmpEducationLevel:</w:t>
+      <w:proofErr w:type="spellStart"/>
+      <w:r>
+        <w:rPr>
+          <w:b/>
+          <w:bCs/>
+          <w:sz w:val="24"/>
+          <w:szCs w:val="24"/>
+          <w:lang w:eastAsia="en-IN"/>
+        </w:rPr>
+        <w:t>EmpEducationLevel</w:t>
+      </w:r>
+      <w:proofErr w:type="spellEnd"/>
+      <w:r>
+        <w:rPr>
+          <w:b/>
+          <w:bCs/>
+          <w:sz w:val="24"/>
+          <w:szCs w:val="24"/>
+          <w:lang w:eastAsia="en-IN"/>
+        </w:rPr>
+        <w:t>:</w:t>
       </w:r>
       <w:r>
         <w:rPr>
@@ -589,15 +675,27 @@
         </w:rPr>
         <w:t xml:space="preserve">) </w:t>
       </w:r>
-      <w:r>
-        <w:rPr>
-          <w:b/>
-          <w:bCs/>
-          <w:sz w:val="24"/>
-          <w:szCs w:val="24"/>
-          <w:lang w:eastAsia="en-IN"/>
-        </w:rPr>
-        <w:t>EmpEnvironmentSatisfaction:</w:t>
+      <w:proofErr w:type="spellStart"/>
+      <w:r>
+        <w:rPr>
+          <w:b/>
+          <w:bCs/>
+          <w:sz w:val="24"/>
+          <w:szCs w:val="24"/>
+          <w:lang w:eastAsia="en-IN"/>
+        </w:rPr>
+        <w:t>EmpEnvironmentSatisfaction</w:t>
+      </w:r>
+      <w:proofErr w:type="spellEnd"/>
+      <w:r>
+        <w:rPr>
+          <w:b/>
+          <w:bCs/>
+          <w:sz w:val="24"/>
+          <w:szCs w:val="24"/>
+          <w:lang w:eastAsia="en-IN"/>
+        </w:rPr>
+        <w:t>:</w:t>
       </w:r>
       <w:r>
         <w:rPr>
@@ -637,15 +735,27 @@
         </w:rPr>
         <w:t xml:space="preserve">) </w:t>
       </w:r>
-      <w:r>
-        <w:rPr>
-          <w:b/>
-          <w:bCs/>
-          <w:sz w:val="24"/>
-          <w:szCs w:val="24"/>
-          <w:lang w:eastAsia="en-IN"/>
-        </w:rPr>
-        <w:t>EmpHourlyRate:</w:t>
+      <w:proofErr w:type="spellStart"/>
+      <w:r>
+        <w:rPr>
+          <w:b/>
+          <w:bCs/>
+          <w:sz w:val="24"/>
+          <w:szCs w:val="24"/>
+          <w:lang w:eastAsia="en-IN"/>
+        </w:rPr>
+        <w:t>EmpHourlyRate</w:t>
+      </w:r>
+      <w:proofErr w:type="spellEnd"/>
+      <w:r>
+        <w:rPr>
+          <w:b/>
+          <w:bCs/>
+          <w:sz w:val="24"/>
+          <w:szCs w:val="24"/>
+          <w:lang w:eastAsia="en-IN"/>
+        </w:rPr>
+        <w:t>:</w:t>
       </w:r>
       <w:r>
         <w:rPr>
@@ -695,15 +805,27 @@
         </w:rPr>
         <w:t xml:space="preserve">) </w:t>
       </w:r>
-      <w:r>
-        <w:rPr>
-          <w:b/>
-          <w:bCs/>
-          <w:sz w:val="24"/>
-          <w:szCs w:val="24"/>
-          <w:lang w:eastAsia="en-IN"/>
-        </w:rPr>
-        <w:t>EmpJobInvolvement:</w:t>
+      <w:proofErr w:type="spellStart"/>
+      <w:r>
+        <w:rPr>
+          <w:b/>
+          <w:bCs/>
+          <w:sz w:val="24"/>
+          <w:szCs w:val="24"/>
+          <w:lang w:eastAsia="en-IN"/>
+        </w:rPr>
+        <w:t>EmpJobInvolvement</w:t>
+      </w:r>
+      <w:proofErr w:type="spellEnd"/>
+      <w:r>
+        <w:rPr>
+          <w:b/>
+          <w:bCs/>
+          <w:sz w:val="24"/>
+          <w:szCs w:val="24"/>
+          <w:lang w:eastAsia="en-IN"/>
+        </w:rPr>
+        <w:t>:</w:t>
       </w:r>
       <w:r>
         <w:rPr>
@@ -743,6 +865,7 @@
         </w:rPr>
         <w:t xml:space="preserve">) </w:t>
       </w:r>
+      <w:proofErr w:type="spellStart"/>
       <w:r>
         <w:rPr>
           <w:b/>
@@ -753,6 +876,7 @@
         </w:rPr>
         <w:t>EmpJobLevel</w:t>
       </w:r>
+      <w:proofErr w:type="spellEnd"/>
       <w:r>
         <w:rPr>
           <w:b/>
@@ -801,15 +925,27 @@
         </w:rPr>
         <w:t xml:space="preserve">) </w:t>
       </w:r>
-      <w:r>
-        <w:rPr>
-          <w:b/>
-          <w:bCs/>
-          <w:sz w:val="24"/>
-          <w:szCs w:val="24"/>
-          <w:lang w:eastAsia="en-IN"/>
-        </w:rPr>
-        <w:t>EmpJobSatisfaction:</w:t>
+      <w:proofErr w:type="spellStart"/>
+      <w:r>
+        <w:rPr>
+          <w:b/>
+          <w:bCs/>
+          <w:sz w:val="24"/>
+          <w:szCs w:val="24"/>
+          <w:lang w:eastAsia="en-IN"/>
+        </w:rPr>
+        <w:t>EmpJobSatisfaction</w:t>
+      </w:r>
+      <w:proofErr w:type="spellEnd"/>
+      <w:r>
+        <w:rPr>
+          <w:b/>
+          <w:bCs/>
+          <w:sz w:val="24"/>
+          <w:szCs w:val="24"/>
+          <w:lang w:eastAsia="en-IN"/>
+        </w:rPr>
+        <w:t>:</w:t>
       </w:r>
       <w:r>
         <w:rPr>
@@ -849,15 +985,27 @@
         </w:rPr>
         <w:t xml:space="preserve">) </w:t>
       </w:r>
-      <w:r>
-        <w:rPr>
-          <w:b/>
-          <w:bCs/>
-          <w:sz w:val="24"/>
-          <w:szCs w:val="24"/>
-          <w:lang w:eastAsia="en-IN"/>
-        </w:rPr>
-        <w:t>NumCompaniesWorked:</w:t>
+      <w:proofErr w:type="spellStart"/>
+      <w:r>
+        <w:rPr>
+          <w:b/>
+          <w:bCs/>
+          <w:sz w:val="24"/>
+          <w:szCs w:val="24"/>
+          <w:lang w:eastAsia="en-IN"/>
+        </w:rPr>
+        <w:t>NumCompaniesWorked</w:t>
+      </w:r>
+      <w:proofErr w:type="spellEnd"/>
+      <w:r>
+        <w:rPr>
+          <w:b/>
+          <w:bCs/>
+          <w:sz w:val="24"/>
+          <w:szCs w:val="24"/>
+          <w:lang w:eastAsia="en-IN"/>
+        </w:rPr>
+        <w:t>:</w:t>
       </w:r>
       <w:r>
         <w:rPr>
@@ -898,15 +1046,27 @@
         </w:rPr>
         <w:t xml:space="preserve">) </w:t>
       </w:r>
-      <w:r>
-        <w:rPr>
-          <w:b/>
-          <w:bCs/>
-          <w:sz w:val="24"/>
-          <w:szCs w:val="24"/>
-          <w:lang w:eastAsia="en-IN"/>
-        </w:rPr>
-        <w:t>OverTime:</w:t>
+      <w:proofErr w:type="spellStart"/>
+      <w:r>
+        <w:rPr>
+          <w:b/>
+          <w:bCs/>
+          <w:sz w:val="24"/>
+          <w:szCs w:val="24"/>
+          <w:lang w:eastAsia="en-IN"/>
+        </w:rPr>
+        <w:t>OverTime</w:t>
+      </w:r>
+      <w:proofErr w:type="spellEnd"/>
+      <w:r>
+        <w:rPr>
+          <w:b/>
+          <w:bCs/>
+          <w:sz w:val="24"/>
+          <w:szCs w:val="24"/>
+          <w:lang w:eastAsia="en-IN"/>
+        </w:rPr>
+        <w:t>:</w:t>
       </w:r>
       <w:r>
         <w:rPr>
@@ -956,15 +1116,27 @@
         </w:rPr>
         <w:t xml:space="preserve">) </w:t>
       </w:r>
-      <w:r>
-        <w:rPr>
-          <w:b/>
-          <w:bCs/>
-          <w:sz w:val="24"/>
-          <w:szCs w:val="24"/>
-          <w:lang w:eastAsia="en-IN"/>
-        </w:rPr>
-        <w:t>EmpLastSalaryHikePercent:</w:t>
+      <w:proofErr w:type="spellStart"/>
+      <w:r>
+        <w:rPr>
+          <w:b/>
+          <w:bCs/>
+          <w:sz w:val="24"/>
+          <w:szCs w:val="24"/>
+          <w:lang w:eastAsia="en-IN"/>
+        </w:rPr>
+        <w:t>EmpLastSalaryHikePercent</w:t>
+      </w:r>
+      <w:proofErr w:type="spellEnd"/>
+      <w:r>
+        <w:rPr>
+          <w:b/>
+          <w:bCs/>
+          <w:sz w:val="24"/>
+          <w:szCs w:val="24"/>
+          <w:lang w:eastAsia="en-IN"/>
+        </w:rPr>
+        <w:t>:</w:t>
       </w:r>
       <w:r>
         <w:rPr>
@@ -1004,15 +1176,27 @@
         </w:rPr>
         <w:t xml:space="preserve">) </w:t>
       </w:r>
-      <w:r>
-        <w:rPr>
-          <w:b/>
-          <w:bCs/>
-          <w:sz w:val="24"/>
-          <w:szCs w:val="24"/>
-          <w:lang w:eastAsia="en-IN"/>
-        </w:rPr>
-        <w:t>EmpRelationshipSatisfaction:</w:t>
+      <w:proofErr w:type="spellStart"/>
+      <w:r>
+        <w:rPr>
+          <w:b/>
+          <w:bCs/>
+          <w:sz w:val="24"/>
+          <w:szCs w:val="24"/>
+          <w:lang w:eastAsia="en-IN"/>
+        </w:rPr>
+        <w:t>EmpRelationshipSatisfaction</w:t>
+      </w:r>
+      <w:proofErr w:type="spellEnd"/>
+      <w:r>
+        <w:rPr>
+          <w:b/>
+          <w:bCs/>
+          <w:sz w:val="24"/>
+          <w:szCs w:val="24"/>
+          <w:lang w:eastAsia="en-IN"/>
+        </w:rPr>
+        <w:t>:</w:t>
       </w:r>
       <w:r>
         <w:rPr>
@@ -1052,15 +1236,27 @@
         </w:rPr>
         <w:t xml:space="preserve">) </w:t>
       </w:r>
-      <w:r>
-        <w:rPr>
-          <w:b/>
-          <w:bCs/>
-          <w:sz w:val="24"/>
-          <w:szCs w:val="24"/>
-          <w:lang w:eastAsia="en-IN"/>
-        </w:rPr>
-        <w:t>TotalWorkExperienceInYears:</w:t>
+      <w:proofErr w:type="spellStart"/>
+      <w:r>
+        <w:rPr>
+          <w:b/>
+          <w:bCs/>
+          <w:sz w:val="24"/>
+          <w:szCs w:val="24"/>
+          <w:lang w:eastAsia="en-IN"/>
+        </w:rPr>
+        <w:t>TotalWorkExperienceInYears</w:t>
+      </w:r>
+      <w:proofErr w:type="spellEnd"/>
+      <w:r>
+        <w:rPr>
+          <w:b/>
+          <w:bCs/>
+          <w:sz w:val="24"/>
+          <w:szCs w:val="24"/>
+          <w:lang w:eastAsia="en-IN"/>
+        </w:rPr>
+        <w:t>:</w:t>
       </w:r>
       <w:r>
         <w:rPr>
@@ -1100,15 +1296,27 @@
         </w:rPr>
         <w:t xml:space="preserve">) </w:t>
       </w:r>
-      <w:r>
-        <w:rPr>
-          <w:b/>
-          <w:bCs/>
-          <w:sz w:val="24"/>
-          <w:szCs w:val="24"/>
-          <w:lang w:eastAsia="en-IN"/>
-        </w:rPr>
-        <w:t>TrainingTimesLastYear:</w:t>
+      <w:proofErr w:type="spellStart"/>
+      <w:r>
+        <w:rPr>
+          <w:b/>
+          <w:bCs/>
+          <w:sz w:val="24"/>
+          <w:szCs w:val="24"/>
+          <w:lang w:eastAsia="en-IN"/>
+        </w:rPr>
+        <w:t>TrainingTimesLastYear</w:t>
+      </w:r>
+      <w:proofErr w:type="spellEnd"/>
+      <w:r>
+        <w:rPr>
+          <w:b/>
+          <w:bCs/>
+          <w:sz w:val="24"/>
+          <w:szCs w:val="24"/>
+          <w:lang w:eastAsia="en-IN"/>
+        </w:rPr>
+        <w:t>:</w:t>
       </w:r>
       <w:r>
         <w:rPr>
@@ -1148,15 +1356,27 @@
         </w:rPr>
         <w:t xml:space="preserve">) </w:t>
       </w:r>
-      <w:r>
-        <w:rPr>
-          <w:b/>
-          <w:bCs/>
-          <w:sz w:val="24"/>
-          <w:szCs w:val="24"/>
-          <w:lang w:eastAsia="en-IN"/>
-        </w:rPr>
-        <w:t>EmpWorkLifeBalance:</w:t>
+      <w:proofErr w:type="spellStart"/>
+      <w:r>
+        <w:rPr>
+          <w:b/>
+          <w:bCs/>
+          <w:sz w:val="24"/>
+          <w:szCs w:val="24"/>
+          <w:lang w:eastAsia="en-IN"/>
+        </w:rPr>
+        <w:t>EmpWorkLifeBalance</w:t>
+      </w:r>
+      <w:proofErr w:type="spellEnd"/>
+      <w:r>
+        <w:rPr>
+          <w:b/>
+          <w:bCs/>
+          <w:sz w:val="24"/>
+          <w:szCs w:val="24"/>
+          <w:lang w:eastAsia="en-IN"/>
+        </w:rPr>
+        <w:t>:</w:t>
       </w:r>
       <w:r>
         <w:rPr>
@@ -1196,15 +1416,27 @@
         </w:rPr>
         <w:t xml:space="preserve">) </w:t>
       </w:r>
-      <w:r>
-        <w:rPr>
-          <w:b/>
-          <w:bCs/>
-          <w:sz w:val="24"/>
-          <w:szCs w:val="24"/>
-          <w:lang w:eastAsia="en-IN"/>
-        </w:rPr>
-        <w:t>ExperienceYearsAtThisCompany:</w:t>
+      <w:proofErr w:type="spellStart"/>
+      <w:r>
+        <w:rPr>
+          <w:b/>
+          <w:bCs/>
+          <w:sz w:val="24"/>
+          <w:szCs w:val="24"/>
+          <w:lang w:eastAsia="en-IN"/>
+        </w:rPr>
+        <w:t>ExperienceYearsAtThisCompany</w:t>
+      </w:r>
+      <w:proofErr w:type="spellEnd"/>
+      <w:r>
+        <w:rPr>
+          <w:b/>
+          <w:bCs/>
+          <w:sz w:val="24"/>
+          <w:szCs w:val="24"/>
+          <w:lang w:eastAsia="en-IN"/>
+        </w:rPr>
+        <w:t>:</w:t>
       </w:r>
       <w:r>
         <w:rPr>
@@ -1244,15 +1476,27 @@
         </w:rPr>
         <w:t xml:space="preserve">) </w:t>
       </w:r>
-      <w:r>
-        <w:rPr>
-          <w:b/>
-          <w:bCs/>
-          <w:sz w:val="24"/>
-          <w:szCs w:val="24"/>
-          <w:lang w:eastAsia="en-IN"/>
-        </w:rPr>
-        <w:t>ExperienceYearsInCurrentRole:</w:t>
+      <w:proofErr w:type="spellStart"/>
+      <w:r>
+        <w:rPr>
+          <w:b/>
+          <w:bCs/>
+          <w:sz w:val="24"/>
+          <w:szCs w:val="24"/>
+          <w:lang w:eastAsia="en-IN"/>
+        </w:rPr>
+        <w:t>ExperienceYearsInCurrentRole</w:t>
+      </w:r>
+      <w:proofErr w:type="spellEnd"/>
+      <w:r>
+        <w:rPr>
+          <w:b/>
+          <w:bCs/>
+          <w:sz w:val="24"/>
+          <w:szCs w:val="24"/>
+          <w:lang w:eastAsia="en-IN"/>
+        </w:rPr>
+        <w:t>:</w:t>
       </w:r>
       <w:r>
         <w:rPr>
@@ -1348,6 +1592,7 @@
         </w:rPr>
         <w:t xml:space="preserve">) </w:t>
       </w:r>
+      <w:proofErr w:type="spellStart"/>
       <w:r>
         <w:rPr>
           <w:b/>
@@ -1358,6 +1603,7 @@
         </w:rPr>
         <w:t>YearsWithCurrManager</w:t>
       </w:r>
+      <w:proofErr w:type="spellEnd"/>
       <w:r>
         <w:rPr>
           <w:sz w:val="24"/>
@@ -1457,13 +1703,23 @@
         </w:rPr>
         <w:t xml:space="preserve">) </w:t>
       </w:r>
-      <w:r>
-        <w:rPr>
-          <w:sz w:val="24"/>
-          <w:szCs w:val="24"/>
-          <w:lang w:eastAsia="en-IN"/>
-        </w:rPr>
-        <w:t xml:space="preserve">PerformanceRating: </w:t>
+      <w:proofErr w:type="spellStart"/>
+      <w:r>
+        <w:rPr>
+          <w:sz w:val="24"/>
+          <w:szCs w:val="24"/>
+          <w:lang w:eastAsia="en-IN"/>
+        </w:rPr>
+        <w:t>PerformanceRating</w:t>
+      </w:r>
+      <w:proofErr w:type="spellEnd"/>
+      <w:r>
+        <w:rPr>
+          <w:sz w:val="24"/>
+          <w:szCs w:val="24"/>
+          <w:lang w:eastAsia="en-IN"/>
+        </w:rPr>
+        <w:t xml:space="preserve">: </w:t>
       </w:r>
       <w:r>
         <w:rPr>
@@ -4755,21 +5011,7 @@
           <w:sz w:val="24"/>
           <w:szCs w:val="24"/>
         </w:rPr>
-        <w:t xml:space="preserve">     Feature selection techniques d</w:t>
-      </w:r>
-      <w:r>
-        <w:rPr>
-          <w:sz w:val="24"/>
-          <w:szCs w:val="24"/>
-        </w:rPr>
-        <w:t>etermine the relative importance of different features in predicting employee performance.</w:t>
-      </w:r>
-      <w:r>
-        <w:rPr>
-          <w:sz w:val="24"/>
-          <w:szCs w:val="24"/>
-        </w:rPr>
-        <w:t xml:space="preserve"> </w:t>
+        <w:t xml:space="preserve">     Feature selection techniques determine the relative importance of different features in predicting employee performance. </w:t>
       </w:r>
     </w:p>
     <w:p>
@@ -4807,21 +5049,7 @@
           <w:sz w:val="24"/>
           <w:szCs w:val="24"/>
         </w:rPr>
-        <w:t xml:space="preserve">Ensure that </w:t>
-      </w:r>
-      <w:r>
-        <w:rPr>
-          <w:sz w:val="24"/>
-          <w:szCs w:val="24"/>
-        </w:rPr>
-        <w:t xml:space="preserve">visual </w:t>
-      </w:r>
-      <w:r>
-        <w:rPr>
-          <w:sz w:val="24"/>
-          <w:szCs w:val="24"/>
-        </w:rPr>
-        <w:t>analysis results are rigorously validated through appropriate methodologies and techniques.</w:t>
+        <w:t>Ensure that visual analysis results are rigorously validated through appropriate methodologies and techniques.</w:t>
       </w:r>
     </w:p>
     <w:p>
@@ -4848,6 +5076,17 @@
     </w:p>
     <w:p>
       <w:pPr>
+        <w:pStyle w:val="ListParagraph"/>
+        <w:spacing w:line="256" w:lineRule="auto"/>
+        <w:jc w:val="both"/>
+        <w:rPr>
+          <w:sz w:val="24"/>
+          <w:szCs w:val="24"/>
+        </w:rPr>
+      </w:pPr>
+    </w:p>
+    <w:p>
+      <w:pPr>
         <w:pStyle w:val="Heading4"/>
         <w:rPr>
           <w:b/>
@@ -4934,6 +5173,7 @@
         <w:rPr>
           <w:noProof/>
         </w:rPr>
+        <w:lastRenderedPageBreak/>
         <w:drawing>
           <wp:inline distT="0" distB="0" distL="0" distR="0" wp14:anchorId="6E39D7E4" wp14:editId="5645ADDF">
             <wp:extent cx="4442460" cy="3360095"/>
@@ -4999,7 +5239,6 @@
           <w:bCs/>
           <w:color w:val="806000" w:themeColor="accent4" w:themeShade="80"/>
         </w:rPr>
-        <w:lastRenderedPageBreak/>
         <w:t>ANOVA T</w:t>
       </w:r>
       <w:r>
@@ -5141,6 +5380,7 @@
         <w:rPr>
           <w:noProof/>
         </w:rPr>
+        <w:lastRenderedPageBreak/>
         <w:drawing>
           <wp:inline distT="0" distB="0" distL="0" distR="0" wp14:anchorId="1F4B7260" wp14:editId="3B88CB63">
             <wp:extent cx="2621280" cy="2672566"/>
@@ -5217,6 +5457,2616 @@
         <w:t>:</w:t>
       </w:r>
     </w:p>
+    <w:p/>
+    <w:p>
+      <w:pPr>
+        <w:jc w:val="both"/>
+        <w:rPr>
+          <w:rFonts w:cstheme="minorHAnsi"/>
+          <w:b/>
+          <w:bCs/>
+          <w:color w:val="2F5496" w:themeColor="accent1" w:themeShade="BF"/>
+          <w:sz w:val="24"/>
+          <w:szCs w:val="24"/>
+        </w:rPr>
+      </w:pPr>
+      <w:r>
+        <w:rPr>
+          <w:rFonts w:cstheme="minorHAnsi"/>
+          <w:b/>
+          <w:bCs/>
+          <w:color w:val="2F5496" w:themeColor="accent1" w:themeShade="BF"/>
+          <w:sz w:val="24"/>
+          <w:szCs w:val="24"/>
+        </w:rPr>
+        <w:t>I</w:t>
+      </w:r>
+      <w:r>
+        <w:rPr>
+          <w:rFonts w:cstheme="minorHAnsi"/>
+          <w:b/>
+          <w:bCs/>
+          <w:color w:val="2F5496" w:themeColor="accent1" w:themeShade="BF"/>
+          <w:sz w:val="24"/>
+          <w:szCs w:val="24"/>
+        </w:rPr>
+        <w:t>MPORTANT FEATURES SELECTED</w:t>
+      </w:r>
+      <w:r>
+        <w:rPr>
+          <w:rFonts w:cstheme="minorHAnsi"/>
+          <w:b/>
+          <w:bCs/>
+          <w:color w:val="2F5496" w:themeColor="accent1" w:themeShade="BF"/>
+          <w:sz w:val="24"/>
+          <w:szCs w:val="24"/>
+        </w:rPr>
+        <w:t>:</w:t>
+      </w:r>
+    </w:p>
+    <w:p>
+      <w:pPr>
+        <w:pStyle w:val="NormalWeb"/>
+      </w:pPr>
+      <w:r>
+        <w:t>There are a total of 19 columns being selected after feature selection techniques performed as above.  They are as follows (they also include encoded extra columns):</w:t>
+      </w:r>
+    </w:p>
+    <w:p>
+      <w:pPr>
+        <w:pStyle w:val="ListParagraph"/>
+        <w:numPr>
+          <w:ilvl w:val="0"/>
+          <w:numId w:val="16"/>
+        </w:numPr>
+        <w:rPr>
+          <w:rFonts w:eastAsia="Times New Roman" w:cstheme="minorHAnsi"/>
+          <w:color w:val="000000" w:themeColor="text1"/>
+          <w:sz w:val="24"/>
+          <w:szCs w:val="24"/>
+          <w:lang w:eastAsia="en-IN"/>
+        </w:rPr>
+      </w:pPr>
+      <w:proofErr w:type="spellStart"/>
+      <w:r>
+        <w:rPr>
+          <w:rFonts w:eastAsia="Times New Roman" w:cstheme="minorHAnsi"/>
+          <w:color w:val="000000" w:themeColor="text1"/>
+          <w:sz w:val="24"/>
+          <w:szCs w:val="24"/>
+          <w:lang w:eastAsia="en-IN"/>
+        </w:rPr>
+        <w:t>TotalWorkExperienceInYears</w:t>
+      </w:r>
+      <w:proofErr w:type="spellEnd"/>
+      <w:r>
+        <w:rPr>
+          <w:rFonts w:eastAsia="Times New Roman" w:cstheme="minorHAnsi"/>
+          <w:color w:val="000000" w:themeColor="text1"/>
+          <w:sz w:val="24"/>
+          <w:szCs w:val="24"/>
+          <w:lang w:eastAsia="en-IN"/>
+        </w:rPr>
+        <w:t xml:space="preserve"> </w:t>
+      </w:r>
+    </w:p>
+    <w:p>
+      <w:pPr>
+        <w:pStyle w:val="ListParagraph"/>
+        <w:numPr>
+          <w:ilvl w:val="0"/>
+          <w:numId w:val="16"/>
+        </w:numPr>
+        <w:rPr>
+          <w:rFonts w:cstheme="minorHAnsi"/>
+          <w:sz w:val="24"/>
+          <w:szCs w:val="24"/>
+          <w:lang w:eastAsia="en-IN"/>
+        </w:rPr>
+      </w:pPr>
+      <w:proofErr w:type="spellStart"/>
+      <w:r>
+        <w:rPr>
+          <w:rFonts w:cstheme="minorHAnsi"/>
+          <w:sz w:val="24"/>
+          <w:szCs w:val="24"/>
+          <w:lang w:eastAsia="en-IN"/>
+        </w:rPr>
+        <w:t>ExperienceYearsAtThisCompany</w:t>
+      </w:r>
+      <w:proofErr w:type="spellEnd"/>
+    </w:p>
+    <w:p>
+      <w:pPr>
+        <w:pStyle w:val="ListParagraph"/>
+        <w:numPr>
+          <w:ilvl w:val="0"/>
+          <w:numId w:val="16"/>
+        </w:numPr>
+        <w:rPr>
+          <w:rFonts w:cstheme="minorHAnsi"/>
+          <w:sz w:val="24"/>
+          <w:szCs w:val="24"/>
+          <w:lang w:eastAsia="en-IN"/>
+        </w:rPr>
+      </w:pPr>
+      <w:proofErr w:type="spellStart"/>
+      <w:r>
+        <w:rPr>
+          <w:rFonts w:cstheme="minorHAnsi"/>
+          <w:sz w:val="24"/>
+          <w:szCs w:val="24"/>
+          <w:lang w:eastAsia="en-IN"/>
+        </w:rPr>
+        <w:t>EmpEnvironmentSatisfaction</w:t>
+      </w:r>
+      <w:proofErr w:type="spellEnd"/>
+    </w:p>
+    <w:p>
+      <w:pPr>
+        <w:pStyle w:val="ListParagraph"/>
+        <w:numPr>
+          <w:ilvl w:val="0"/>
+          <w:numId w:val="16"/>
+        </w:numPr>
+        <w:rPr>
+          <w:rFonts w:cstheme="minorHAnsi"/>
+          <w:sz w:val="24"/>
+          <w:szCs w:val="24"/>
+          <w:lang w:eastAsia="en-IN"/>
+        </w:rPr>
+      </w:pPr>
+      <w:proofErr w:type="spellStart"/>
+      <w:r>
+        <w:rPr>
+          <w:rFonts w:cstheme="minorHAnsi"/>
+          <w:sz w:val="24"/>
+          <w:szCs w:val="24"/>
+          <w:lang w:eastAsia="en-IN"/>
+        </w:rPr>
+        <w:t>OverTime</w:t>
+      </w:r>
+      <w:proofErr w:type="spellEnd"/>
+    </w:p>
+    <w:p>
+      <w:pPr>
+        <w:pStyle w:val="ListParagraph"/>
+        <w:numPr>
+          <w:ilvl w:val="0"/>
+          <w:numId w:val="16"/>
+        </w:numPr>
+        <w:rPr>
+          <w:rFonts w:cstheme="minorHAnsi"/>
+          <w:sz w:val="24"/>
+          <w:szCs w:val="24"/>
+          <w:lang w:eastAsia="en-IN"/>
+        </w:rPr>
+      </w:pPr>
+      <w:proofErr w:type="spellStart"/>
+      <w:r>
+        <w:rPr>
+          <w:rFonts w:cstheme="minorHAnsi"/>
+          <w:sz w:val="24"/>
+          <w:szCs w:val="24"/>
+          <w:lang w:eastAsia="en-IN"/>
+        </w:rPr>
+        <w:t>EmpLastSalaryHikePercent</w:t>
+      </w:r>
+      <w:proofErr w:type="spellEnd"/>
+    </w:p>
+    <w:p>
+      <w:pPr>
+        <w:pStyle w:val="ListParagraph"/>
+        <w:numPr>
+          <w:ilvl w:val="0"/>
+          <w:numId w:val="16"/>
+        </w:numPr>
+        <w:rPr>
+          <w:rFonts w:cstheme="minorHAnsi"/>
+          <w:sz w:val="24"/>
+          <w:szCs w:val="24"/>
+          <w:lang w:eastAsia="en-IN"/>
+        </w:rPr>
+      </w:pPr>
+      <w:proofErr w:type="spellStart"/>
+      <w:r>
+        <w:rPr>
+          <w:rFonts w:cstheme="minorHAnsi"/>
+          <w:sz w:val="24"/>
+          <w:szCs w:val="24"/>
+          <w:lang w:eastAsia="en-IN"/>
+        </w:rPr>
+        <w:t>EmpWorkLifeBalance</w:t>
+      </w:r>
+      <w:proofErr w:type="spellEnd"/>
+    </w:p>
+    <w:p>
+      <w:pPr>
+        <w:pStyle w:val="ListParagraph"/>
+        <w:numPr>
+          <w:ilvl w:val="0"/>
+          <w:numId w:val="16"/>
+        </w:numPr>
+        <w:rPr>
+          <w:rFonts w:cstheme="minorHAnsi"/>
+          <w:sz w:val="24"/>
+          <w:szCs w:val="24"/>
+          <w:lang w:eastAsia="en-IN"/>
+        </w:rPr>
+      </w:pPr>
+      <w:proofErr w:type="spellStart"/>
+      <w:r>
+        <w:rPr>
+          <w:rFonts w:cstheme="minorHAnsi"/>
+          <w:sz w:val="24"/>
+          <w:szCs w:val="24"/>
+          <w:lang w:eastAsia="en-IN"/>
+        </w:rPr>
+        <w:t>ExperienceYearsInCurrentRole</w:t>
+      </w:r>
+      <w:proofErr w:type="spellEnd"/>
+      <w:r>
+        <w:rPr>
+          <w:rFonts w:cstheme="minorHAnsi"/>
+          <w:sz w:val="24"/>
+          <w:szCs w:val="24"/>
+          <w:lang w:eastAsia="en-IN"/>
+        </w:rPr>
+        <w:t xml:space="preserve"> </w:t>
+      </w:r>
+    </w:p>
+    <w:p>
+      <w:pPr>
+        <w:pStyle w:val="ListParagraph"/>
+        <w:numPr>
+          <w:ilvl w:val="0"/>
+          <w:numId w:val="16"/>
+        </w:numPr>
+        <w:rPr>
+          <w:rFonts w:cstheme="minorHAnsi"/>
+          <w:sz w:val="24"/>
+          <w:szCs w:val="24"/>
+          <w:lang w:eastAsia="en-IN"/>
+        </w:rPr>
+      </w:pPr>
+      <w:r>
+        <w:rPr>
+          <w:rFonts w:cstheme="minorHAnsi"/>
+          <w:sz w:val="24"/>
+          <w:szCs w:val="24"/>
+          <w:lang w:eastAsia="en-IN"/>
+        </w:rPr>
+        <w:t>YearsSinceLastPromotion</w:t>
+      </w:r>
+    </w:p>
+    <w:p>
+      <w:pPr>
+        <w:pStyle w:val="ListParagraph"/>
+        <w:numPr>
+          <w:ilvl w:val="0"/>
+          <w:numId w:val="16"/>
+        </w:numPr>
+        <w:rPr>
+          <w:rFonts w:cstheme="minorHAnsi"/>
+          <w:sz w:val="24"/>
+          <w:szCs w:val="24"/>
+          <w:lang w:eastAsia="en-IN"/>
+        </w:rPr>
+      </w:pPr>
+      <w:proofErr w:type="spellStart"/>
+      <w:r>
+        <w:rPr>
+          <w:rFonts w:cstheme="minorHAnsi"/>
+          <w:sz w:val="24"/>
+          <w:szCs w:val="24"/>
+          <w:lang w:eastAsia="en-IN"/>
+        </w:rPr>
+        <w:t>YearsWithCurrManager</w:t>
+      </w:r>
+      <w:proofErr w:type="spellEnd"/>
+    </w:p>
+    <w:p>
+      <w:pPr>
+        <w:pStyle w:val="ListParagraph"/>
+        <w:numPr>
+          <w:ilvl w:val="0"/>
+          <w:numId w:val="16"/>
+        </w:numPr>
+        <w:rPr>
+          <w:rFonts w:cstheme="minorHAnsi"/>
+          <w:sz w:val="24"/>
+          <w:szCs w:val="24"/>
+          <w:lang w:eastAsia="en-IN"/>
+        </w:rPr>
+      </w:pPr>
+      <w:proofErr w:type="spellStart"/>
+      <w:r>
+        <w:rPr>
+          <w:rFonts w:cstheme="minorHAnsi"/>
+          <w:sz w:val="24"/>
+          <w:szCs w:val="24"/>
+          <w:lang w:eastAsia="en-IN"/>
+        </w:rPr>
+        <w:t>EducationBackground_Other</w:t>
+      </w:r>
+      <w:proofErr w:type="spellEnd"/>
+    </w:p>
+    <w:p>
+      <w:pPr>
+        <w:pStyle w:val="ListParagraph"/>
+        <w:numPr>
+          <w:ilvl w:val="0"/>
+          <w:numId w:val="16"/>
+        </w:numPr>
+        <w:rPr>
+          <w:rFonts w:cstheme="minorHAnsi"/>
+          <w:sz w:val="24"/>
+          <w:szCs w:val="24"/>
+          <w:lang w:eastAsia="en-IN"/>
+        </w:rPr>
+      </w:pPr>
+      <w:proofErr w:type="spellStart"/>
+      <w:r>
+        <w:rPr>
+          <w:rFonts w:cstheme="minorHAnsi"/>
+          <w:sz w:val="24"/>
+          <w:szCs w:val="24"/>
+          <w:lang w:eastAsia="en-IN"/>
+        </w:rPr>
+        <w:t>EmpDepartment_Development</w:t>
+      </w:r>
+      <w:proofErr w:type="spellEnd"/>
+      <w:r>
+        <w:rPr>
+          <w:rFonts w:cstheme="minorHAnsi"/>
+          <w:sz w:val="24"/>
+          <w:szCs w:val="24"/>
+          <w:lang w:eastAsia="en-IN"/>
+        </w:rPr>
+        <w:t xml:space="preserve"> </w:t>
+      </w:r>
+    </w:p>
+    <w:p>
+      <w:pPr>
+        <w:pStyle w:val="ListParagraph"/>
+        <w:numPr>
+          <w:ilvl w:val="0"/>
+          <w:numId w:val="16"/>
+        </w:numPr>
+        <w:rPr>
+          <w:rFonts w:cstheme="minorHAnsi"/>
+          <w:sz w:val="24"/>
+          <w:szCs w:val="24"/>
+          <w:lang w:eastAsia="en-IN"/>
+        </w:rPr>
+      </w:pPr>
+      <w:proofErr w:type="spellStart"/>
+      <w:r>
+        <w:rPr>
+          <w:rFonts w:cstheme="minorHAnsi"/>
+          <w:sz w:val="24"/>
+          <w:szCs w:val="24"/>
+          <w:lang w:eastAsia="en-IN"/>
+        </w:rPr>
+        <w:t>EmpDepartment_Finance</w:t>
+      </w:r>
+      <w:proofErr w:type="spellEnd"/>
+    </w:p>
+    <w:p>
+      <w:pPr>
+        <w:pStyle w:val="ListParagraph"/>
+        <w:numPr>
+          <w:ilvl w:val="0"/>
+          <w:numId w:val="16"/>
+        </w:numPr>
+        <w:rPr>
+          <w:rFonts w:cstheme="minorHAnsi"/>
+          <w:sz w:val="24"/>
+          <w:szCs w:val="24"/>
+          <w:lang w:eastAsia="en-IN"/>
+        </w:rPr>
+      </w:pPr>
+      <w:proofErr w:type="spellStart"/>
+      <w:r>
+        <w:rPr>
+          <w:rFonts w:cstheme="minorHAnsi"/>
+          <w:sz w:val="24"/>
+          <w:szCs w:val="24"/>
+          <w:lang w:eastAsia="en-IN"/>
+        </w:rPr>
+        <w:t>EmpDepartment_Sales</w:t>
+      </w:r>
+      <w:proofErr w:type="spellEnd"/>
+    </w:p>
+    <w:p>
+      <w:pPr>
+        <w:pStyle w:val="ListParagraph"/>
+        <w:numPr>
+          <w:ilvl w:val="0"/>
+          <w:numId w:val="16"/>
+        </w:numPr>
+        <w:rPr>
+          <w:rFonts w:cstheme="minorHAnsi"/>
+          <w:sz w:val="24"/>
+          <w:szCs w:val="24"/>
+          <w:lang w:eastAsia="en-IN"/>
+        </w:rPr>
+      </w:pPr>
+      <w:proofErr w:type="spellStart"/>
+      <w:r>
+        <w:rPr>
+          <w:rFonts w:cstheme="minorHAnsi"/>
+          <w:sz w:val="24"/>
+          <w:szCs w:val="24"/>
+          <w:lang w:eastAsia="en-IN"/>
+        </w:rPr>
+        <w:t>EmpJobRole_Developer</w:t>
+      </w:r>
+      <w:proofErr w:type="spellEnd"/>
+      <w:r>
+        <w:rPr>
+          <w:rFonts w:cstheme="minorHAnsi"/>
+          <w:sz w:val="24"/>
+          <w:szCs w:val="24"/>
+          <w:lang w:eastAsia="en-IN"/>
+        </w:rPr>
+        <w:t xml:space="preserve"> </w:t>
+      </w:r>
+    </w:p>
+    <w:p>
+      <w:pPr>
+        <w:pStyle w:val="ListParagraph"/>
+        <w:numPr>
+          <w:ilvl w:val="0"/>
+          <w:numId w:val="16"/>
+        </w:numPr>
+        <w:rPr>
+          <w:rFonts w:cstheme="minorHAnsi"/>
+          <w:sz w:val="24"/>
+          <w:szCs w:val="24"/>
+          <w:lang w:eastAsia="en-IN"/>
+        </w:rPr>
+      </w:pPr>
+      <w:proofErr w:type="spellStart"/>
+      <w:r>
+        <w:rPr>
+          <w:rFonts w:cstheme="minorHAnsi"/>
+          <w:sz w:val="24"/>
+          <w:szCs w:val="24"/>
+          <w:lang w:eastAsia="en-IN"/>
+        </w:rPr>
+        <w:t>EmpJobRole_Finance</w:t>
+      </w:r>
+      <w:proofErr w:type="spellEnd"/>
+      <w:r>
+        <w:rPr>
+          <w:rFonts w:cstheme="minorHAnsi"/>
+          <w:sz w:val="24"/>
+          <w:szCs w:val="24"/>
+          <w:lang w:eastAsia="en-IN"/>
+        </w:rPr>
+        <w:t xml:space="preserve"> Manager</w:t>
+      </w:r>
+    </w:p>
+    <w:p>
+      <w:pPr>
+        <w:pStyle w:val="ListParagraph"/>
+        <w:numPr>
+          <w:ilvl w:val="0"/>
+          <w:numId w:val="16"/>
+        </w:numPr>
+        <w:rPr>
+          <w:rFonts w:cstheme="minorHAnsi"/>
+          <w:sz w:val="24"/>
+          <w:szCs w:val="24"/>
+          <w:lang w:eastAsia="en-IN"/>
+        </w:rPr>
+      </w:pPr>
+      <w:proofErr w:type="spellStart"/>
+      <w:r>
+        <w:rPr>
+          <w:rFonts w:cstheme="minorHAnsi"/>
+          <w:sz w:val="24"/>
+          <w:szCs w:val="24"/>
+          <w:lang w:eastAsia="en-IN"/>
+        </w:rPr>
+        <w:t>EmpJobRole_Manager</w:t>
+      </w:r>
+      <w:proofErr w:type="spellEnd"/>
+    </w:p>
+    <w:p>
+      <w:pPr>
+        <w:pStyle w:val="ListParagraph"/>
+        <w:numPr>
+          <w:ilvl w:val="0"/>
+          <w:numId w:val="16"/>
+        </w:numPr>
+        <w:rPr>
+          <w:rFonts w:cstheme="minorHAnsi"/>
+          <w:sz w:val="24"/>
+          <w:szCs w:val="24"/>
+          <w:lang w:eastAsia="en-IN"/>
+        </w:rPr>
+      </w:pPr>
+      <w:proofErr w:type="spellStart"/>
+      <w:r>
+        <w:rPr>
+          <w:rFonts w:cstheme="minorHAnsi"/>
+          <w:sz w:val="24"/>
+          <w:szCs w:val="24"/>
+          <w:lang w:eastAsia="en-IN"/>
+        </w:rPr>
+        <w:t>EmpJobRole_Research</w:t>
+      </w:r>
+      <w:proofErr w:type="spellEnd"/>
+      <w:r>
+        <w:rPr>
+          <w:rFonts w:cstheme="minorHAnsi"/>
+          <w:sz w:val="24"/>
+          <w:szCs w:val="24"/>
+          <w:lang w:eastAsia="en-IN"/>
+        </w:rPr>
+        <w:t xml:space="preserve"> Scientist </w:t>
+      </w:r>
+    </w:p>
+    <w:p>
+      <w:pPr>
+        <w:pStyle w:val="ListParagraph"/>
+        <w:numPr>
+          <w:ilvl w:val="0"/>
+          <w:numId w:val="16"/>
+        </w:numPr>
+        <w:rPr>
+          <w:rFonts w:cstheme="minorHAnsi"/>
+          <w:sz w:val="24"/>
+          <w:szCs w:val="24"/>
+          <w:lang w:eastAsia="en-IN"/>
+        </w:rPr>
+      </w:pPr>
+      <w:proofErr w:type="spellStart"/>
+      <w:r>
+        <w:rPr>
+          <w:rFonts w:cstheme="minorHAnsi"/>
+          <w:sz w:val="24"/>
+          <w:szCs w:val="24"/>
+          <w:lang w:eastAsia="en-IN"/>
+        </w:rPr>
+        <w:t>EmpJobRole_Sales</w:t>
+      </w:r>
+      <w:proofErr w:type="spellEnd"/>
+      <w:r>
+        <w:rPr>
+          <w:rFonts w:cstheme="minorHAnsi"/>
+          <w:sz w:val="24"/>
+          <w:szCs w:val="24"/>
+          <w:lang w:eastAsia="en-IN"/>
+        </w:rPr>
+        <w:t xml:space="preserve"> Executive</w:t>
+      </w:r>
+    </w:p>
+    <w:p>
+      <w:pPr>
+        <w:pStyle w:val="ListParagraph"/>
+        <w:numPr>
+          <w:ilvl w:val="0"/>
+          <w:numId w:val="16"/>
+        </w:numPr>
+        <w:rPr>
+          <w:rFonts w:cstheme="minorHAnsi"/>
+          <w:sz w:val="24"/>
+          <w:szCs w:val="24"/>
+          <w:lang w:eastAsia="en-IN"/>
+        </w:rPr>
+      </w:pPr>
+      <w:proofErr w:type="spellStart"/>
+      <w:r>
+        <w:rPr>
+          <w:rFonts w:cstheme="minorHAnsi"/>
+          <w:sz w:val="24"/>
+          <w:szCs w:val="24"/>
+          <w:lang w:eastAsia="en-IN"/>
+        </w:rPr>
+        <w:t>PerformanceRating</w:t>
+      </w:r>
+      <w:proofErr w:type="spellEnd"/>
+    </w:p>
+    <w:p>
+      <w:pPr>
+        <w:pStyle w:val="ListParagraph"/>
+        <w:rPr>
+          <w:rFonts w:cstheme="minorHAnsi"/>
+          <w:sz w:val="24"/>
+          <w:szCs w:val="24"/>
+          <w:lang w:eastAsia="en-IN"/>
+        </w:rPr>
+      </w:pPr>
+    </w:p>
+    <w:p>
+      <w:pPr>
+        <w:pStyle w:val="ListParagraph"/>
+        <w:rPr>
+          <w:rFonts w:cstheme="minorHAnsi"/>
+          <w:sz w:val="24"/>
+          <w:szCs w:val="24"/>
+          <w:lang w:eastAsia="en-IN"/>
+        </w:rPr>
+      </w:pPr>
+      <w:r>
+        <w:rPr>
+          <w:rFonts w:cstheme="minorHAnsi"/>
+          <w:sz w:val="24"/>
+          <w:szCs w:val="24"/>
+          <w:lang w:eastAsia="en-IN"/>
+        </w:rPr>
+        <w:t xml:space="preserve">These features are selected after performing correlation analysis, ANOVA test and chi-square test </w:t>
+      </w:r>
+      <w:r>
+        <w:rPr>
+          <w:rFonts w:cstheme="minorHAnsi"/>
+          <w:sz w:val="24"/>
+          <w:szCs w:val="24"/>
+          <w:lang w:eastAsia="en-IN"/>
+        </w:rPr>
+        <w:t>to fetch the most correlated input features for predictive modelling.</w:t>
+      </w:r>
+    </w:p>
+    <w:p>
+      <w:pPr>
+        <w:jc w:val="both"/>
+        <w:rPr>
+          <w:rFonts w:cstheme="minorHAnsi"/>
+          <w:b/>
+          <w:bCs/>
+          <w:color w:val="2F5496" w:themeColor="accent1" w:themeShade="BF"/>
+          <w:sz w:val="24"/>
+          <w:szCs w:val="24"/>
+        </w:rPr>
+      </w:pPr>
+      <w:r>
+        <w:rPr>
+          <w:rFonts w:cstheme="minorHAnsi"/>
+          <w:b/>
+          <w:bCs/>
+          <w:color w:val="2F5496" w:themeColor="accent1" w:themeShade="BF"/>
+          <w:sz w:val="24"/>
+          <w:szCs w:val="24"/>
+        </w:rPr>
+        <w:lastRenderedPageBreak/>
+        <w:t>THE ABOVE FEATURE SELECTION TECHNIQUES ARE USED DUE TO</w:t>
+      </w:r>
+      <w:r>
+        <w:rPr>
+          <w:rFonts w:cstheme="minorHAnsi"/>
+          <w:b/>
+          <w:bCs/>
+          <w:color w:val="2F5496" w:themeColor="accent1" w:themeShade="BF"/>
+          <w:sz w:val="24"/>
+          <w:szCs w:val="24"/>
+        </w:rPr>
+        <w:t>:</w:t>
+      </w:r>
+    </w:p>
+    <w:p>
+      <w:pPr>
+        <w:jc w:val="both"/>
+        <w:rPr>
+          <w:rFonts w:cstheme="minorHAnsi"/>
+          <w:sz w:val="24"/>
+          <w:szCs w:val="24"/>
+          <w:lang w:eastAsia="en-IN"/>
+        </w:rPr>
+      </w:pPr>
+      <w:r>
+        <w:rPr>
+          <w:rFonts w:cstheme="minorHAnsi"/>
+          <w:sz w:val="24"/>
+          <w:szCs w:val="24"/>
+          <w:lang w:eastAsia="en-IN"/>
+        </w:rPr>
+        <w:t>The dataset contains the datatypes such as:</w:t>
+      </w:r>
+    </w:p>
+    <w:p>
+      <w:pPr>
+        <w:pStyle w:val="ListParagraph"/>
+        <w:numPr>
+          <w:ilvl w:val="0"/>
+          <w:numId w:val="17"/>
+        </w:numPr>
+        <w:jc w:val="both"/>
+        <w:rPr>
+          <w:rFonts w:cstheme="minorHAnsi"/>
+          <w:sz w:val="24"/>
+          <w:szCs w:val="24"/>
+          <w:lang w:eastAsia="en-IN"/>
+        </w:rPr>
+      </w:pPr>
+      <w:r>
+        <w:rPr>
+          <w:rFonts w:cstheme="minorHAnsi"/>
+          <w:b/>
+          <w:bCs/>
+          <w:sz w:val="24"/>
+          <w:szCs w:val="24"/>
+          <w:lang w:eastAsia="en-IN"/>
+        </w:rPr>
+        <w:t>Input features:</w:t>
+      </w:r>
+      <w:r>
+        <w:rPr>
+          <w:rFonts w:cstheme="minorHAnsi"/>
+          <w:sz w:val="24"/>
+          <w:szCs w:val="24"/>
+          <w:lang w:eastAsia="en-IN"/>
+        </w:rPr>
+        <w:t xml:space="preserve"> continuous and categorical</w:t>
+      </w:r>
+    </w:p>
+    <w:p>
+      <w:pPr>
+        <w:pStyle w:val="ListParagraph"/>
+        <w:numPr>
+          <w:ilvl w:val="0"/>
+          <w:numId w:val="17"/>
+        </w:numPr>
+        <w:jc w:val="both"/>
+        <w:rPr>
+          <w:rFonts w:cstheme="minorHAnsi"/>
+          <w:sz w:val="24"/>
+          <w:szCs w:val="24"/>
+          <w:lang w:eastAsia="en-IN"/>
+        </w:rPr>
+      </w:pPr>
+      <w:r>
+        <w:rPr>
+          <w:rFonts w:cstheme="minorHAnsi"/>
+          <w:b/>
+          <w:bCs/>
+          <w:sz w:val="24"/>
+          <w:szCs w:val="24"/>
+          <w:lang w:eastAsia="en-IN"/>
+        </w:rPr>
+        <w:t>Target variable:</w:t>
+      </w:r>
+      <w:r>
+        <w:rPr>
+          <w:rFonts w:cstheme="minorHAnsi"/>
+          <w:sz w:val="24"/>
+          <w:szCs w:val="24"/>
+          <w:lang w:eastAsia="en-IN"/>
+        </w:rPr>
+        <w:t xml:space="preserve"> categorical</w:t>
+      </w:r>
+    </w:p>
+    <w:p>
+      <w:pPr>
+        <w:jc w:val="both"/>
+        <w:rPr>
+          <w:rFonts w:cstheme="minorHAnsi"/>
+          <w:sz w:val="24"/>
+          <w:szCs w:val="24"/>
+          <w:lang w:eastAsia="en-IN"/>
+        </w:rPr>
+      </w:pPr>
+      <w:r>
+        <w:rPr>
+          <w:rFonts w:cstheme="minorHAnsi"/>
+          <w:sz w:val="24"/>
+          <w:szCs w:val="24"/>
+          <w:lang w:eastAsia="en-IN"/>
+        </w:rPr>
+        <w:t>So, three relevant tests are selected to assess the importance of all the features.</w:t>
+      </w:r>
+    </w:p>
+    <w:p>
+      <w:pPr>
+        <w:jc w:val="both"/>
+        <w:rPr>
+          <w:rFonts w:cstheme="minorHAnsi"/>
+          <w:sz w:val="24"/>
+          <w:szCs w:val="24"/>
+          <w:lang w:eastAsia="en-IN"/>
+        </w:rPr>
+      </w:pPr>
+      <w:r>
+        <w:rPr>
+          <w:rFonts w:cstheme="minorHAnsi"/>
+          <w:sz w:val="24"/>
+          <w:szCs w:val="24"/>
+          <w:lang w:eastAsia="en-IN"/>
+        </w:rPr>
+        <w:t>They are:</w:t>
+      </w:r>
+    </w:p>
+    <w:p>
+      <w:pPr>
+        <w:pStyle w:val="ListParagraph"/>
+        <w:numPr>
+          <w:ilvl w:val="0"/>
+          <w:numId w:val="18"/>
+        </w:numPr>
+        <w:jc w:val="both"/>
+        <w:rPr>
+          <w:rFonts w:cstheme="minorHAnsi"/>
+          <w:sz w:val="24"/>
+          <w:szCs w:val="24"/>
+          <w:lang w:eastAsia="en-IN"/>
+        </w:rPr>
+      </w:pPr>
+      <w:r>
+        <w:rPr>
+          <w:rFonts w:cstheme="minorHAnsi"/>
+          <w:sz w:val="24"/>
+          <w:szCs w:val="24"/>
+          <w:lang w:eastAsia="en-IN"/>
+        </w:rPr>
+        <w:t>Pearson’s correlation coefficient: Between continuous</w:t>
+      </w:r>
+      <w:r>
+        <w:rPr>
+          <w:lang w:eastAsia="en-IN"/>
+        </w:rPr>
+        <w:sym w:font="Wingdings" w:char="F0DF"/>
+      </w:r>
+      <w:r>
+        <w:rPr>
+          <w:lang w:eastAsia="en-IN"/>
+        </w:rPr>
+        <w:sym w:font="Wingdings" w:char="F0E0"/>
+      </w:r>
+      <w:proofErr w:type="spellStart"/>
+      <w:r>
+        <w:rPr>
+          <w:rFonts w:cstheme="minorHAnsi"/>
+          <w:sz w:val="24"/>
+          <w:szCs w:val="24"/>
+          <w:lang w:eastAsia="en-IN"/>
+        </w:rPr>
+        <w:t>continuous</w:t>
+      </w:r>
+      <w:proofErr w:type="spellEnd"/>
+    </w:p>
+    <w:p>
+      <w:pPr>
+        <w:pStyle w:val="ListParagraph"/>
+        <w:numPr>
+          <w:ilvl w:val="0"/>
+          <w:numId w:val="18"/>
+        </w:numPr>
+        <w:jc w:val="both"/>
+        <w:rPr>
+          <w:rFonts w:cstheme="minorHAnsi"/>
+          <w:sz w:val="24"/>
+          <w:szCs w:val="24"/>
+          <w:lang w:eastAsia="en-IN"/>
+        </w:rPr>
+      </w:pPr>
+      <w:r>
+        <w:rPr>
+          <w:rFonts w:cstheme="minorHAnsi"/>
+          <w:sz w:val="24"/>
+          <w:szCs w:val="24"/>
+          <w:lang w:eastAsia="en-IN"/>
+        </w:rPr>
+        <w:t>ANOVA test: Between categorical</w:t>
+      </w:r>
+      <w:r>
+        <w:rPr>
+          <w:lang w:eastAsia="en-IN"/>
+        </w:rPr>
+        <w:sym w:font="Wingdings" w:char="F0DF"/>
+      </w:r>
+      <w:r>
+        <w:rPr>
+          <w:lang w:eastAsia="en-IN"/>
+        </w:rPr>
+        <w:sym w:font="Wingdings" w:char="F0E0"/>
+      </w:r>
+      <w:r>
+        <w:rPr>
+          <w:rFonts w:cstheme="minorHAnsi"/>
+          <w:sz w:val="24"/>
+          <w:szCs w:val="24"/>
+          <w:lang w:eastAsia="en-IN"/>
+        </w:rPr>
+        <w:t>continuous</w:t>
+      </w:r>
+    </w:p>
+    <w:p>
+      <w:pPr>
+        <w:pStyle w:val="ListParagraph"/>
+        <w:numPr>
+          <w:ilvl w:val="0"/>
+          <w:numId w:val="18"/>
+        </w:numPr>
+        <w:jc w:val="both"/>
+        <w:rPr>
+          <w:rFonts w:cstheme="minorHAnsi"/>
+          <w:sz w:val="24"/>
+          <w:szCs w:val="24"/>
+          <w:lang w:eastAsia="en-IN"/>
+        </w:rPr>
+      </w:pPr>
+      <w:r>
+        <w:rPr>
+          <w:rFonts w:cstheme="minorHAnsi"/>
+          <w:sz w:val="24"/>
+          <w:szCs w:val="24"/>
+          <w:lang w:eastAsia="en-IN"/>
+        </w:rPr>
+        <w:t xml:space="preserve">Chi-square test: Between categorical </w:t>
+      </w:r>
+      <w:r>
+        <w:rPr>
+          <w:lang w:eastAsia="en-IN"/>
+        </w:rPr>
+        <w:sym w:font="Wingdings" w:char="F0DF"/>
+      </w:r>
+      <w:r>
+        <w:rPr>
+          <w:lang w:eastAsia="en-IN"/>
+        </w:rPr>
+        <w:sym w:font="Wingdings" w:char="F0E0"/>
+      </w:r>
+      <w:proofErr w:type="spellStart"/>
+      <w:r>
+        <w:rPr>
+          <w:rFonts w:cstheme="minorHAnsi"/>
+          <w:sz w:val="24"/>
+          <w:szCs w:val="24"/>
+          <w:lang w:eastAsia="en-IN"/>
+        </w:rPr>
+        <w:t>categorical</w:t>
+      </w:r>
+      <w:proofErr w:type="spellEnd"/>
+    </w:p>
+    <w:p>
+      <w:pPr>
+        <w:pStyle w:val="ListParagraph"/>
+        <w:jc w:val="both"/>
+        <w:rPr>
+          <w:rFonts w:cstheme="minorHAnsi"/>
+          <w:sz w:val="24"/>
+          <w:szCs w:val="24"/>
+          <w:lang w:eastAsia="en-IN"/>
+        </w:rPr>
+      </w:pPr>
+    </w:p>
+    <w:p>
+      <w:pPr>
+        <w:jc w:val="both"/>
+        <w:rPr>
+          <w:rFonts w:cstheme="minorHAnsi"/>
+          <w:b/>
+          <w:bCs/>
+          <w:color w:val="2F5496" w:themeColor="accent1" w:themeShade="BF"/>
+          <w:sz w:val="24"/>
+          <w:szCs w:val="24"/>
+        </w:rPr>
+      </w:pPr>
+      <w:r>
+        <w:rPr>
+          <w:rFonts w:cstheme="minorHAnsi"/>
+          <w:b/>
+          <w:bCs/>
+          <w:color w:val="2F5496" w:themeColor="accent1" w:themeShade="BF"/>
+          <w:sz w:val="24"/>
+          <w:szCs w:val="24"/>
+        </w:rPr>
+        <w:t>IMPORTANT FEATURE TRANSFORMATIONS</w:t>
+      </w:r>
+      <w:r>
+        <w:rPr>
+          <w:rFonts w:cstheme="minorHAnsi"/>
+          <w:b/>
+          <w:bCs/>
+          <w:color w:val="2F5496" w:themeColor="accent1" w:themeShade="BF"/>
+          <w:sz w:val="24"/>
+          <w:szCs w:val="24"/>
+        </w:rPr>
+        <w:t>:</w:t>
+      </w:r>
+    </w:p>
+    <w:p>
+      <w:pPr>
+        <w:jc w:val="both"/>
+        <w:rPr>
+          <w:rFonts w:cstheme="minorHAnsi"/>
+          <w:sz w:val="24"/>
+          <w:szCs w:val="24"/>
+          <w:lang w:eastAsia="en-IN"/>
+        </w:rPr>
+      </w:pPr>
+      <w:r>
+        <w:rPr>
+          <w:rFonts w:cstheme="minorHAnsi"/>
+          <w:b/>
+          <w:bCs/>
+          <w:color w:val="2F5496" w:themeColor="accent1" w:themeShade="BF"/>
+          <w:sz w:val="24"/>
+          <w:szCs w:val="24"/>
+        </w:rPr>
+        <w:t xml:space="preserve">     </w:t>
+      </w:r>
+      <w:r>
+        <w:rPr>
+          <w:rFonts w:cstheme="minorHAnsi"/>
+          <w:sz w:val="24"/>
+          <w:szCs w:val="24"/>
+          <w:lang w:eastAsia="en-IN"/>
+        </w:rPr>
+        <w:t xml:space="preserve">The </w:t>
+      </w:r>
+      <w:r>
+        <w:rPr>
+          <w:rFonts w:cstheme="minorHAnsi"/>
+          <w:sz w:val="24"/>
+          <w:szCs w:val="24"/>
+          <w:lang w:eastAsia="en-IN"/>
+        </w:rPr>
+        <w:t>final features selected also include the encoded features (one-hot encoding) hence some of them would be different form the features of the raw dataset.</w:t>
+      </w:r>
+    </w:p>
+    <w:p>
+      <w:pPr>
+        <w:jc w:val="both"/>
+        <w:rPr>
+          <w:rFonts w:cstheme="minorHAnsi"/>
+          <w:b/>
+          <w:bCs/>
+          <w:i/>
+          <w:iCs/>
+          <w:sz w:val="24"/>
+          <w:szCs w:val="24"/>
+          <w:lang w:eastAsia="en-IN"/>
+        </w:rPr>
+      </w:pPr>
+      <w:r>
+        <w:rPr>
+          <w:rFonts w:cstheme="minorHAnsi"/>
+          <w:b/>
+          <w:bCs/>
+          <w:i/>
+          <w:iCs/>
+          <w:sz w:val="24"/>
+          <w:szCs w:val="24"/>
+          <w:lang w:eastAsia="en-IN"/>
+        </w:rPr>
+        <w:t xml:space="preserve">The selected original </w:t>
+      </w:r>
+      <w:r>
+        <w:rPr>
+          <w:rFonts w:cstheme="minorHAnsi"/>
+          <w:b/>
+          <w:bCs/>
+          <w:i/>
+          <w:iCs/>
+          <w:sz w:val="24"/>
+          <w:szCs w:val="24"/>
+          <w:lang w:eastAsia="en-IN"/>
+        </w:rPr>
+        <w:t xml:space="preserve">independent </w:t>
+      </w:r>
+      <w:r>
+        <w:rPr>
+          <w:rFonts w:cstheme="minorHAnsi"/>
+          <w:b/>
+          <w:bCs/>
+          <w:i/>
+          <w:iCs/>
+          <w:sz w:val="24"/>
+          <w:szCs w:val="24"/>
+          <w:lang w:eastAsia="en-IN"/>
+        </w:rPr>
+        <w:t>features for modelling:</w:t>
+      </w:r>
+    </w:p>
+    <w:p>
+      <w:pPr>
+        <w:pStyle w:val="ListParagraph"/>
+        <w:numPr>
+          <w:ilvl w:val="0"/>
+          <w:numId w:val="16"/>
+        </w:numPr>
+        <w:rPr>
+          <w:rFonts w:eastAsia="Times New Roman" w:cstheme="minorHAnsi"/>
+          <w:color w:val="000000" w:themeColor="text1"/>
+          <w:sz w:val="24"/>
+          <w:szCs w:val="24"/>
+          <w:lang w:eastAsia="en-IN"/>
+        </w:rPr>
+      </w:pPr>
+      <w:proofErr w:type="spellStart"/>
+      <w:r>
+        <w:rPr>
+          <w:rFonts w:eastAsia="Times New Roman" w:cstheme="minorHAnsi"/>
+          <w:color w:val="000000" w:themeColor="text1"/>
+          <w:sz w:val="24"/>
+          <w:szCs w:val="24"/>
+          <w:lang w:eastAsia="en-IN"/>
+        </w:rPr>
+        <w:t>TotalWorkExperienceInYears</w:t>
+      </w:r>
+      <w:proofErr w:type="spellEnd"/>
+      <w:r>
+        <w:rPr>
+          <w:rFonts w:eastAsia="Times New Roman" w:cstheme="minorHAnsi"/>
+          <w:color w:val="000000" w:themeColor="text1"/>
+          <w:sz w:val="24"/>
+          <w:szCs w:val="24"/>
+          <w:lang w:eastAsia="en-IN"/>
+        </w:rPr>
+        <w:t xml:space="preserve"> </w:t>
+      </w:r>
+    </w:p>
+    <w:p>
+      <w:pPr>
+        <w:pStyle w:val="ListParagraph"/>
+        <w:numPr>
+          <w:ilvl w:val="0"/>
+          <w:numId w:val="16"/>
+        </w:numPr>
+        <w:rPr>
+          <w:rFonts w:cstheme="minorHAnsi"/>
+          <w:sz w:val="24"/>
+          <w:szCs w:val="24"/>
+          <w:lang w:eastAsia="en-IN"/>
+        </w:rPr>
+      </w:pPr>
+      <w:proofErr w:type="spellStart"/>
+      <w:r>
+        <w:rPr>
+          <w:rFonts w:cstheme="minorHAnsi"/>
+          <w:sz w:val="24"/>
+          <w:szCs w:val="24"/>
+          <w:lang w:eastAsia="en-IN"/>
+        </w:rPr>
+        <w:t>ExperienceYearsAtThisCompany</w:t>
+      </w:r>
+      <w:proofErr w:type="spellEnd"/>
+    </w:p>
+    <w:p>
+      <w:pPr>
+        <w:pStyle w:val="ListParagraph"/>
+        <w:numPr>
+          <w:ilvl w:val="0"/>
+          <w:numId w:val="16"/>
+        </w:numPr>
+        <w:rPr>
+          <w:rFonts w:cstheme="minorHAnsi"/>
+          <w:sz w:val="24"/>
+          <w:szCs w:val="24"/>
+          <w:lang w:eastAsia="en-IN"/>
+        </w:rPr>
+      </w:pPr>
+      <w:proofErr w:type="spellStart"/>
+      <w:r>
+        <w:rPr>
+          <w:rFonts w:cstheme="minorHAnsi"/>
+          <w:sz w:val="24"/>
+          <w:szCs w:val="24"/>
+          <w:lang w:eastAsia="en-IN"/>
+        </w:rPr>
+        <w:t>EmpEnvironmentSatisfaction</w:t>
+      </w:r>
+      <w:proofErr w:type="spellEnd"/>
+    </w:p>
+    <w:p>
+      <w:pPr>
+        <w:pStyle w:val="ListParagraph"/>
+        <w:numPr>
+          <w:ilvl w:val="0"/>
+          <w:numId w:val="16"/>
+        </w:numPr>
+        <w:rPr>
+          <w:rFonts w:cstheme="minorHAnsi"/>
+          <w:sz w:val="24"/>
+          <w:szCs w:val="24"/>
+          <w:lang w:eastAsia="en-IN"/>
+        </w:rPr>
+      </w:pPr>
+      <w:proofErr w:type="spellStart"/>
+      <w:r>
+        <w:rPr>
+          <w:rFonts w:cstheme="minorHAnsi"/>
+          <w:sz w:val="24"/>
+          <w:szCs w:val="24"/>
+          <w:lang w:eastAsia="en-IN"/>
+        </w:rPr>
+        <w:t>OverTime</w:t>
+      </w:r>
+      <w:proofErr w:type="spellEnd"/>
+    </w:p>
+    <w:p>
+      <w:pPr>
+        <w:pStyle w:val="ListParagraph"/>
+        <w:numPr>
+          <w:ilvl w:val="0"/>
+          <w:numId w:val="16"/>
+        </w:numPr>
+        <w:rPr>
+          <w:rFonts w:cstheme="minorHAnsi"/>
+          <w:sz w:val="24"/>
+          <w:szCs w:val="24"/>
+          <w:lang w:eastAsia="en-IN"/>
+        </w:rPr>
+      </w:pPr>
+      <w:proofErr w:type="spellStart"/>
+      <w:r>
+        <w:rPr>
+          <w:rFonts w:cstheme="minorHAnsi"/>
+          <w:sz w:val="24"/>
+          <w:szCs w:val="24"/>
+          <w:lang w:eastAsia="en-IN"/>
+        </w:rPr>
+        <w:t>EmpLastSalaryHikePercent</w:t>
+      </w:r>
+      <w:proofErr w:type="spellEnd"/>
+    </w:p>
+    <w:p>
+      <w:pPr>
+        <w:pStyle w:val="ListParagraph"/>
+        <w:numPr>
+          <w:ilvl w:val="0"/>
+          <w:numId w:val="16"/>
+        </w:numPr>
+        <w:rPr>
+          <w:rFonts w:cstheme="minorHAnsi"/>
+          <w:sz w:val="24"/>
+          <w:szCs w:val="24"/>
+          <w:lang w:eastAsia="en-IN"/>
+        </w:rPr>
+      </w:pPr>
+      <w:proofErr w:type="spellStart"/>
+      <w:r>
+        <w:rPr>
+          <w:rFonts w:cstheme="minorHAnsi"/>
+          <w:sz w:val="24"/>
+          <w:szCs w:val="24"/>
+          <w:lang w:eastAsia="en-IN"/>
+        </w:rPr>
+        <w:t>EmpWorkLifeBalance</w:t>
+      </w:r>
+      <w:proofErr w:type="spellEnd"/>
+    </w:p>
+    <w:p>
+      <w:pPr>
+        <w:pStyle w:val="ListParagraph"/>
+        <w:numPr>
+          <w:ilvl w:val="0"/>
+          <w:numId w:val="16"/>
+        </w:numPr>
+        <w:rPr>
+          <w:rFonts w:cstheme="minorHAnsi"/>
+          <w:sz w:val="24"/>
+          <w:szCs w:val="24"/>
+          <w:lang w:eastAsia="en-IN"/>
+        </w:rPr>
+      </w:pPr>
+      <w:proofErr w:type="spellStart"/>
+      <w:r>
+        <w:rPr>
+          <w:rFonts w:cstheme="minorHAnsi"/>
+          <w:sz w:val="24"/>
+          <w:szCs w:val="24"/>
+          <w:lang w:eastAsia="en-IN"/>
+        </w:rPr>
+        <w:t>ExperienceYearsInCurrentRole</w:t>
+      </w:r>
+      <w:proofErr w:type="spellEnd"/>
+      <w:r>
+        <w:rPr>
+          <w:rFonts w:cstheme="minorHAnsi"/>
+          <w:sz w:val="24"/>
+          <w:szCs w:val="24"/>
+          <w:lang w:eastAsia="en-IN"/>
+        </w:rPr>
+        <w:t xml:space="preserve"> </w:t>
+      </w:r>
+    </w:p>
+    <w:p>
+      <w:pPr>
+        <w:pStyle w:val="ListParagraph"/>
+        <w:numPr>
+          <w:ilvl w:val="0"/>
+          <w:numId w:val="16"/>
+        </w:numPr>
+        <w:rPr>
+          <w:rFonts w:cstheme="minorHAnsi"/>
+          <w:sz w:val="24"/>
+          <w:szCs w:val="24"/>
+          <w:lang w:eastAsia="en-IN"/>
+        </w:rPr>
+      </w:pPr>
+      <w:r>
+        <w:rPr>
+          <w:rFonts w:cstheme="minorHAnsi"/>
+          <w:sz w:val="24"/>
+          <w:szCs w:val="24"/>
+          <w:lang w:eastAsia="en-IN"/>
+        </w:rPr>
+        <w:t>YearsSinceLastPromotion</w:t>
+      </w:r>
+    </w:p>
+    <w:p>
+      <w:pPr>
+        <w:pStyle w:val="ListParagraph"/>
+        <w:numPr>
+          <w:ilvl w:val="0"/>
+          <w:numId w:val="16"/>
+        </w:numPr>
+        <w:rPr>
+          <w:rFonts w:cstheme="minorHAnsi"/>
+          <w:sz w:val="24"/>
+          <w:szCs w:val="24"/>
+          <w:lang w:eastAsia="en-IN"/>
+        </w:rPr>
+      </w:pPr>
+      <w:proofErr w:type="spellStart"/>
+      <w:r>
+        <w:rPr>
+          <w:rFonts w:cstheme="minorHAnsi"/>
+          <w:sz w:val="24"/>
+          <w:szCs w:val="24"/>
+          <w:lang w:eastAsia="en-IN"/>
+        </w:rPr>
+        <w:t>YearsWithCurrManager</w:t>
+      </w:r>
+      <w:proofErr w:type="spellEnd"/>
+    </w:p>
+    <w:p>
+      <w:pPr>
+        <w:pStyle w:val="ListParagraph"/>
+        <w:numPr>
+          <w:ilvl w:val="0"/>
+          <w:numId w:val="16"/>
+        </w:numPr>
+        <w:rPr>
+          <w:rFonts w:cstheme="minorHAnsi"/>
+          <w:sz w:val="24"/>
+          <w:szCs w:val="24"/>
+          <w:lang w:eastAsia="en-IN"/>
+        </w:rPr>
+      </w:pPr>
+      <w:proofErr w:type="spellStart"/>
+      <w:r>
+        <w:rPr>
+          <w:rFonts w:cstheme="minorHAnsi"/>
+          <w:sz w:val="24"/>
+          <w:szCs w:val="24"/>
+          <w:lang w:eastAsia="en-IN"/>
+        </w:rPr>
+        <w:t>EducationBackground</w:t>
+      </w:r>
+      <w:proofErr w:type="spellEnd"/>
+      <w:r>
+        <w:rPr>
+          <w:rFonts w:cstheme="minorHAnsi"/>
+          <w:sz w:val="24"/>
+          <w:szCs w:val="24"/>
+          <w:lang w:eastAsia="en-IN"/>
+        </w:rPr>
+        <w:sym w:font="Wingdings" w:char="F0E0"/>
+      </w:r>
+      <w:r>
+        <w:rPr>
+          <w:rFonts w:cstheme="minorHAnsi"/>
+          <w:sz w:val="24"/>
+          <w:szCs w:val="24"/>
+          <w:lang w:eastAsia="en-IN"/>
+        </w:rPr>
+        <w:t xml:space="preserve"> </w:t>
+      </w:r>
+      <w:r>
+        <w:rPr>
+          <w:rFonts w:cstheme="minorHAnsi"/>
+          <w:i/>
+          <w:iCs/>
+          <w:color w:val="0070C0"/>
+          <w:sz w:val="24"/>
+          <w:szCs w:val="24"/>
+          <w:lang w:eastAsia="en-IN"/>
+        </w:rPr>
+        <w:t>(After one-hot encoding)</w:t>
+      </w:r>
+      <w:r>
+        <w:rPr>
+          <w:rFonts w:cstheme="minorHAnsi"/>
+          <w:i/>
+          <w:iCs/>
+          <w:color w:val="0070C0"/>
+          <w:sz w:val="24"/>
+          <w:szCs w:val="24"/>
+          <w:lang w:eastAsia="en-IN"/>
+        </w:rPr>
+        <w:sym w:font="Wingdings" w:char="F0E0"/>
+      </w:r>
+      <w:proofErr w:type="spellStart"/>
+      <w:r>
+        <w:rPr>
+          <w:rFonts w:cstheme="minorHAnsi"/>
+          <w:sz w:val="24"/>
+          <w:szCs w:val="24"/>
+          <w:lang w:eastAsia="en-IN"/>
+        </w:rPr>
+        <w:t>EducationBackground_Other</w:t>
+      </w:r>
+      <w:proofErr w:type="spellEnd"/>
+    </w:p>
+    <w:p>
+      <w:pPr>
+        <w:pStyle w:val="ListParagraph"/>
+        <w:numPr>
+          <w:ilvl w:val="0"/>
+          <w:numId w:val="16"/>
+        </w:numPr>
+        <w:rPr>
+          <w:rFonts w:cstheme="minorHAnsi"/>
+          <w:sz w:val="24"/>
+          <w:szCs w:val="24"/>
+          <w:lang w:eastAsia="en-IN"/>
+        </w:rPr>
+      </w:pPr>
+      <w:proofErr w:type="spellStart"/>
+      <w:r>
+        <w:rPr>
+          <w:rFonts w:cstheme="minorHAnsi"/>
+          <w:sz w:val="24"/>
+          <w:szCs w:val="24"/>
+          <w:lang w:eastAsia="en-IN"/>
+        </w:rPr>
+        <w:t>EmpDepartment</w:t>
+      </w:r>
+      <w:proofErr w:type="spellEnd"/>
+      <w:r>
+        <w:rPr>
+          <w:rFonts w:cstheme="minorHAnsi"/>
+          <w:sz w:val="24"/>
+          <w:szCs w:val="24"/>
+          <w:lang w:eastAsia="en-IN"/>
+        </w:rPr>
+        <w:sym w:font="Wingdings" w:char="F0E0"/>
+      </w:r>
+      <w:r>
+        <w:rPr>
+          <w:rFonts w:cstheme="minorHAnsi"/>
+          <w:i/>
+          <w:iCs/>
+          <w:color w:val="0070C0"/>
+          <w:sz w:val="24"/>
+          <w:szCs w:val="24"/>
+          <w:lang w:eastAsia="en-IN"/>
+        </w:rPr>
+        <w:t xml:space="preserve"> </w:t>
+      </w:r>
+      <w:r>
+        <w:rPr>
+          <w:rFonts w:cstheme="minorHAnsi"/>
+          <w:i/>
+          <w:iCs/>
+          <w:color w:val="0070C0"/>
+          <w:sz w:val="24"/>
+          <w:szCs w:val="24"/>
+          <w:lang w:eastAsia="en-IN"/>
+        </w:rPr>
+        <w:t>After one-hot encoding)</w:t>
+      </w:r>
+      <w:r>
+        <w:rPr>
+          <w:rFonts w:cstheme="minorHAnsi"/>
+          <w:i/>
+          <w:iCs/>
+          <w:color w:val="0070C0"/>
+          <w:sz w:val="24"/>
+          <w:szCs w:val="24"/>
+          <w:lang w:eastAsia="en-IN"/>
+        </w:rPr>
+        <w:sym w:font="Wingdings" w:char="F0E0"/>
+      </w:r>
+      <w:r>
+        <w:rPr>
+          <w:rFonts w:cstheme="minorHAnsi"/>
+          <w:sz w:val="24"/>
+          <w:szCs w:val="24"/>
+          <w:lang w:eastAsia="en-IN"/>
+        </w:rPr>
+        <w:t xml:space="preserve"> </w:t>
+      </w:r>
+      <w:proofErr w:type="spellStart"/>
+      <w:r>
+        <w:rPr>
+          <w:rFonts w:cstheme="minorHAnsi"/>
+          <w:sz w:val="24"/>
+          <w:szCs w:val="24"/>
+          <w:lang w:eastAsia="en-IN"/>
+        </w:rPr>
+        <w:t>EmpDepartment_Development</w:t>
+      </w:r>
+      <w:proofErr w:type="spellEnd"/>
+      <w:r>
+        <w:rPr>
+          <w:rFonts w:cstheme="minorHAnsi"/>
+          <w:sz w:val="24"/>
+          <w:szCs w:val="24"/>
+          <w:lang w:eastAsia="en-IN"/>
+        </w:rPr>
+        <w:t xml:space="preserve">, </w:t>
+      </w:r>
+      <w:proofErr w:type="spellStart"/>
+      <w:r>
+        <w:rPr>
+          <w:rFonts w:cstheme="minorHAnsi"/>
+          <w:sz w:val="24"/>
+          <w:szCs w:val="24"/>
+          <w:lang w:eastAsia="en-IN"/>
+        </w:rPr>
+        <w:t>EmpDepartment_Finance</w:t>
+      </w:r>
+      <w:proofErr w:type="spellEnd"/>
+      <w:r>
+        <w:rPr>
+          <w:rFonts w:cstheme="minorHAnsi"/>
+          <w:sz w:val="24"/>
+          <w:szCs w:val="24"/>
+          <w:lang w:eastAsia="en-IN"/>
+        </w:rPr>
+        <w:t xml:space="preserve">, </w:t>
+      </w:r>
+      <w:proofErr w:type="spellStart"/>
+      <w:r>
+        <w:rPr>
+          <w:rFonts w:cstheme="minorHAnsi"/>
+          <w:sz w:val="24"/>
+          <w:szCs w:val="24"/>
+          <w:lang w:eastAsia="en-IN"/>
+        </w:rPr>
+        <w:t>EmpDepartment_Sales</w:t>
+      </w:r>
+      <w:proofErr w:type="spellEnd"/>
+    </w:p>
+    <w:p>
+      <w:pPr>
+        <w:pStyle w:val="ListParagraph"/>
+        <w:numPr>
+          <w:ilvl w:val="0"/>
+          <w:numId w:val="16"/>
+        </w:numPr>
+        <w:rPr>
+          <w:rFonts w:cstheme="minorHAnsi"/>
+          <w:sz w:val="24"/>
+          <w:szCs w:val="24"/>
+          <w:lang w:eastAsia="en-IN"/>
+        </w:rPr>
+      </w:pPr>
+      <w:proofErr w:type="spellStart"/>
+      <w:r>
+        <w:rPr>
+          <w:rFonts w:cstheme="minorHAnsi"/>
+          <w:sz w:val="24"/>
+          <w:szCs w:val="24"/>
+          <w:lang w:eastAsia="en-IN"/>
+        </w:rPr>
+        <w:t>EmpJobRole</w:t>
+      </w:r>
+      <w:proofErr w:type="spellEnd"/>
+      <w:r>
+        <w:rPr>
+          <w:rFonts w:cstheme="minorHAnsi"/>
+          <w:sz w:val="24"/>
+          <w:szCs w:val="24"/>
+          <w:lang w:eastAsia="en-IN"/>
+        </w:rPr>
+        <w:sym w:font="Wingdings" w:char="F0E0"/>
+      </w:r>
+      <w:r>
+        <w:rPr>
+          <w:rFonts w:cstheme="minorHAnsi"/>
+          <w:i/>
+          <w:iCs/>
+          <w:color w:val="0070C0"/>
+          <w:sz w:val="24"/>
+          <w:szCs w:val="24"/>
+          <w:lang w:eastAsia="en-IN"/>
+        </w:rPr>
+        <w:t xml:space="preserve"> </w:t>
+      </w:r>
+      <w:r>
+        <w:rPr>
+          <w:rFonts w:cstheme="minorHAnsi"/>
+          <w:i/>
+          <w:iCs/>
+          <w:color w:val="0070C0"/>
+          <w:sz w:val="24"/>
+          <w:szCs w:val="24"/>
+          <w:lang w:eastAsia="en-IN"/>
+        </w:rPr>
+        <w:t>After one-hot encoding)</w:t>
+      </w:r>
+      <w:r>
+        <w:rPr>
+          <w:rFonts w:cstheme="minorHAnsi"/>
+          <w:i/>
+          <w:iCs/>
+          <w:color w:val="0070C0"/>
+          <w:sz w:val="24"/>
+          <w:szCs w:val="24"/>
+          <w:lang w:eastAsia="en-IN"/>
+        </w:rPr>
+        <w:sym w:font="Wingdings" w:char="F0E0"/>
+      </w:r>
+      <w:r>
+        <w:rPr>
+          <w:rFonts w:cstheme="minorHAnsi"/>
+          <w:sz w:val="24"/>
+          <w:szCs w:val="24"/>
+          <w:lang w:eastAsia="en-IN"/>
+        </w:rPr>
+        <w:t xml:space="preserve"> </w:t>
+      </w:r>
+      <w:proofErr w:type="spellStart"/>
+      <w:r>
+        <w:rPr>
+          <w:rFonts w:cstheme="minorHAnsi"/>
+          <w:sz w:val="24"/>
+          <w:szCs w:val="24"/>
+          <w:lang w:eastAsia="en-IN"/>
+        </w:rPr>
+        <w:t>EmpJobRole_Developer</w:t>
+      </w:r>
+      <w:proofErr w:type="spellEnd"/>
+      <w:r>
+        <w:rPr>
+          <w:rFonts w:cstheme="minorHAnsi"/>
+          <w:sz w:val="24"/>
+          <w:szCs w:val="24"/>
+          <w:lang w:eastAsia="en-IN"/>
+        </w:rPr>
+        <w:t xml:space="preserve">, </w:t>
+      </w:r>
+      <w:proofErr w:type="spellStart"/>
+      <w:r>
+        <w:rPr>
+          <w:rFonts w:cstheme="minorHAnsi"/>
+          <w:sz w:val="24"/>
+          <w:szCs w:val="24"/>
+          <w:lang w:eastAsia="en-IN"/>
+        </w:rPr>
+        <w:t>EmpJobRole_Finance</w:t>
+      </w:r>
+      <w:proofErr w:type="spellEnd"/>
+      <w:r>
+        <w:rPr>
+          <w:rFonts w:cstheme="minorHAnsi"/>
+          <w:sz w:val="24"/>
+          <w:szCs w:val="24"/>
+          <w:lang w:eastAsia="en-IN"/>
+        </w:rPr>
+        <w:t xml:space="preserve"> Manager</w:t>
+      </w:r>
+      <w:r>
+        <w:rPr>
+          <w:rFonts w:cstheme="minorHAnsi"/>
+          <w:sz w:val="24"/>
+          <w:szCs w:val="24"/>
+          <w:lang w:eastAsia="en-IN"/>
+        </w:rPr>
+        <w:t xml:space="preserve">, </w:t>
+      </w:r>
+      <w:proofErr w:type="spellStart"/>
+      <w:r>
+        <w:rPr>
+          <w:rFonts w:cstheme="minorHAnsi"/>
+          <w:sz w:val="24"/>
+          <w:szCs w:val="24"/>
+          <w:lang w:eastAsia="en-IN"/>
+        </w:rPr>
+        <w:t>EmpJobRole_Manager</w:t>
+      </w:r>
+      <w:proofErr w:type="spellEnd"/>
+      <w:r>
+        <w:rPr>
+          <w:rFonts w:cstheme="minorHAnsi"/>
+          <w:sz w:val="24"/>
+          <w:szCs w:val="24"/>
+          <w:lang w:eastAsia="en-IN"/>
+        </w:rPr>
+        <w:t xml:space="preserve">, </w:t>
+      </w:r>
+      <w:proofErr w:type="spellStart"/>
+      <w:r>
+        <w:rPr>
+          <w:rFonts w:cstheme="minorHAnsi"/>
+          <w:sz w:val="24"/>
+          <w:szCs w:val="24"/>
+          <w:lang w:eastAsia="en-IN"/>
+        </w:rPr>
+        <w:t>EmpJobRole_Research</w:t>
+      </w:r>
+      <w:proofErr w:type="spellEnd"/>
+      <w:r>
+        <w:rPr>
+          <w:rFonts w:cstheme="minorHAnsi"/>
+          <w:sz w:val="24"/>
+          <w:szCs w:val="24"/>
+          <w:lang w:eastAsia="en-IN"/>
+        </w:rPr>
+        <w:t xml:space="preserve"> Scientist</w:t>
+      </w:r>
+      <w:r>
+        <w:rPr>
+          <w:rFonts w:cstheme="minorHAnsi"/>
+          <w:sz w:val="24"/>
+          <w:szCs w:val="24"/>
+          <w:lang w:eastAsia="en-IN"/>
+        </w:rPr>
+        <w:t xml:space="preserve">, </w:t>
+      </w:r>
+      <w:proofErr w:type="spellStart"/>
+      <w:r>
+        <w:rPr>
+          <w:rFonts w:cstheme="minorHAnsi"/>
+          <w:sz w:val="24"/>
+          <w:szCs w:val="24"/>
+          <w:lang w:eastAsia="en-IN"/>
+        </w:rPr>
+        <w:t>EmpJobRole_Sales</w:t>
+      </w:r>
+      <w:proofErr w:type="spellEnd"/>
+      <w:r>
+        <w:rPr>
+          <w:rFonts w:cstheme="minorHAnsi"/>
+          <w:sz w:val="24"/>
+          <w:szCs w:val="24"/>
+          <w:lang w:eastAsia="en-IN"/>
+        </w:rPr>
+        <w:t xml:space="preserve"> Executive</w:t>
+      </w:r>
+      <w:r>
+        <w:rPr>
+          <w:rFonts w:cstheme="minorHAnsi"/>
+          <w:sz w:val="24"/>
+          <w:szCs w:val="24"/>
+          <w:lang w:eastAsia="en-IN"/>
+        </w:rPr>
+        <w:t xml:space="preserve"> </w:t>
+      </w:r>
+    </w:p>
+    <w:p>
+      <w:pPr>
+        <w:pStyle w:val="ListParagraph"/>
+        <w:rPr>
+          <w:rFonts w:cstheme="minorHAnsi"/>
+          <w:sz w:val="24"/>
+          <w:szCs w:val="24"/>
+          <w:lang w:eastAsia="en-IN"/>
+        </w:rPr>
+      </w:pPr>
+    </w:p>
+    <w:p>
+      <w:pPr>
+        <w:pStyle w:val="Heading4"/>
+        <w:rPr>
+          <w:b/>
+          <w:bCs/>
+          <w:color w:val="806000" w:themeColor="accent4" w:themeShade="80"/>
+        </w:rPr>
+      </w:pPr>
+      <w:r>
+        <w:rPr>
+          <w:b/>
+          <w:bCs/>
+          <w:color w:val="806000" w:themeColor="accent4" w:themeShade="80"/>
+        </w:rPr>
+        <w:t>TOP 3 FACTORS AFFECTING THE EMPLOYEE’S PERFORMANCE</w:t>
+      </w:r>
+      <w:r>
+        <w:rPr>
+          <w:b/>
+          <w:bCs/>
+          <w:color w:val="806000" w:themeColor="accent4" w:themeShade="80"/>
+        </w:rPr>
+        <w:t>:</w:t>
+      </w:r>
+    </w:p>
+    <w:p/>
+    <w:p>
+      <w:pPr>
+        <w:rPr>
+          <w:sz w:val="24"/>
+          <w:szCs w:val="24"/>
+        </w:rPr>
+      </w:pPr>
+      <w:r>
+        <w:rPr>
+          <w:sz w:val="24"/>
+          <w:szCs w:val="24"/>
+        </w:rPr>
+        <w:t xml:space="preserve">     From the data analysis and the feature engineering, there are some of the factors which proved crucial in predicting the employee’s performance. </w:t>
+      </w:r>
+    </w:p>
+    <w:p>
+      <w:pPr>
+        <w:rPr>
+          <w:b/>
+          <w:bCs/>
+          <w:color w:val="0070C0"/>
+          <w:sz w:val="24"/>
+          <w:szCs w:val="24"/>
+        </w:rPr>
+      </w:pPr>
+      <w:r>
+        <w:rPr>
+          <w:b/>
+          <w:bCs/>
+          <w:color w:val="0070C0"/>
+          <w:sz w:val="24"/>
+          <w:szCs w:val="24"/>
+        </w:rPr>
+        <w:t>Among them the top three factors are as factors:</w:t>
+      </w:r>
+    </w:p>
+    <w:p>
+      <w:pPr>
+        <w:pStyle w:val="ListParagraph"/>
+        <w:numPr>
+          <w:ilvl w:val="0"/>
+          <w:numId w:val="19"/>
+        </w:numPr>
+      </w:pPr>
+      <w:proofErr w:type="spellStart"/>
+      <w:r>
+        <w:rPr>
+          <w:lang w:eastAsia="en-IN"/>
+        </w:rPr>
+        <w:t>EmpEnvironmentSatisfaction</w:t>
+      </w:r>
+      <w:proofErr w:type="spellEnd"/>
+    </w:p>
+    <w:p>
+      <w:pPr>
+        <w:pStyle w:val="ListParagraph"/>
+        <w:numPr>
+          <w:ilvl w:val="0"/>
+          <w:numId w:val="19"/>
+        </w:numPr>
+      </w:pPr>
+      <w:proofErr w:type="spellStart"/>
+      <w:r>
+        <w:rPr>
+          <w:lang w:eastAsia="en-IN"/>
+        </w:rPr>
+        <w:t>EmpLastSalaryHikePercent</w:t>
+      </w:r>
+      <w:proofErr w:type="spellEnd"/>
+    </w:p>
+    <w:p>
+      <w:pPr>
+        <w:pStyle w:val="ListParagraph"/>
+        <w:numPr>
+          <w:ilvl w:val="0"/>
+          <w:numId w:val="19"/>
+        </w:numPr>
+        <w:rPr>
+          <w:lang w:eastAsia="en-IN"/>
+        </w:rPr>
+      </w:pPr>
+      <w:r>
+        <w:lastRenderedPageBreak/>
+        <w:t xml:space="preserve"> </w:t>
+      </w:r>
+      <w:proofErr w:type="spellStart"/>
+      <w:r>
+        <w:rPr>
+          <w:lang w:eastAsia="en-IN"/>
+        </w:rPr>
+        <w:t>EmpDepartment_Development</w:t>
+      </w:r>
+      <w:proofErr w:type="spellEnd"/>
+    </w:p>
+    <w:p>
+      <w:pPr>
+        <w:rPr>
+          <w:b/>
+          <w:bCs/>
+          <w:color w:val="0070C0"/>
+          <w:sz w:val="24"/>
+          <w:szCs w:val="24"/>
+        </w:rPr>
+      </w:pPr>
+      <w:r>
+        <w:rPr>
+          <w:b/>
+          <w:bCs/>
+          <w:color w:val="0070C0"/>
+          <w:sz w:val="24"/>
+          <w:szCs w:val="24"/>
+        </w:rPr>
+        <w:t>The visual analysis of these three factors are as follows:</w:t>
+      </w:r>
+    </w:p>
+    <w:p>
+      <w:pPr>
+        <w:pStyle w:val="NormalWeb"/>
+      </w:pPr>
+      <w:r>
+        <w:rPr>
+          <w:noProof/>
+        </w:rPr>
+        <w:drawing>
+          <wp:inline distT="0" distB="0" distL="0" distR="0" wp14:anchorId="555FDA19" wp14:editId="7369AB39">
+            <wp:extent cx="5731510" cy="1717040"/>
+            <wp:effectExtent l="0" t="0" r="2540" b="0"/>
+            <wp:docPr id="1871718661" name="Picture 1"/>
+            <wp:cNvGraphicFramePr>
+              <a:graphicFrameLocks xmlns:a="http://schemas.openxmlformats.org/drawingml/2006/main" noChangeAspect="1"/>
+            </wp:cNvGraphicFramePr>
+            <a:graphic xmlns:a="http://schemas.openxmlformats.org/drawingml/2006/main">
+              <a:graphicData uri="http://schemas.openxmlformats.org/drawingml/2006/picture">
+                <pic:pic xmlns:pic="http://schemas.openxmlformats.org/drawingml/2006/picture">
+                  <pic:nvPicPr>
+                    <pic:cNvPr id="0" name="Picture 1"/>
+                    <pic:cNvPicPr>
+                      <a:picLocks noChangeAspect="1" noChangeArrowheads="1"/>
+                    </pic:cNvPicPr>
+                  </pic:nvPicPr>
+                  <pic:blipFill>
+                    <a:blip r:embed="rId37">
+                      <a:extLst>
+                        <a:ext uri="{28A0092B-C50C-407E-A947-70E740481C1C}">
+                          <a14:useLocalDpi xmlns:a14="http://schemas.microsoft.com/office/drawing/2010/main" val="0"/>
+                        </a:ext>
+                      </a:extLst>
+                    </a:blip>
+                    <a:srcRect/>
+                    <a:stretch>
+                      <a:fillRect/>
+                    </a:stretch>
+                  </pic:blipFill>
+                  <pic:spPr bwMode="auto">
+                    <a:xfrm>
+                      <a:off x="0" y="0"/>
+                      <a:ext cx="5731510" cy="1717040"/>
+                    </a:xfrm>
+                    <a:prstGeom prst="rect">
+                      <a:avLst/>
+                    </a:prstGeom>
+                    <a:noFill/>
+                    <a:ln>
+                      <a:noFill/>
+                    </a:ln>
+                  </pic:spPr>
+                </pic:pic>
+              </a:graphicData>
+            </a:graphic>
+          </wp:inline>
+        </w:drawing>
+      </w:r>
+    </w:p>
+    <w:p>
+      <w:pPr>
+        <w:pStyle w:val="NormalWeb"/>
+      </w:pPr>
+      <w:r>
+        <w:rPr>
+          <w:noProof/>
+        </w:rPr>
+        <w:drawing>
+          <wp:inline distT="0" distB="0" distL="0" distR="0" wp14:anchorId="39D73892" wp14:editId="7BA81FCE">
+            <wp:extent cx="5731510" cy="1772920"/>
+            <wp:effectExtent l="0" t="0" r="2540" b="0"/>
+            <wp:docPr id="1036801126" name="Picture 2"/>
+            <wp:cNvGraphicFramePr>
+              <a:graphicFrameLocks xmlns:a="http://schemas.openxmlformats.org/drawingml/2006/main" noChangeAspect="1"/>
+            </wp:cNvGraphicFramePr>
+            <a:graphic xmlns:a="http://schemas.openxmlformats.org/drawingml/2006/main">
+              <a:graphicData uri="http://schemas.openxmlformats.org/drawingml/2006/picture">
+                <pic:pic xmlns:pic="http://schemas.openxmlformats.org/drawingml/2006/picture">
+                  <pic:nvPicPr>
+                    <pic:cNvPr id="0" name="Picture 3"/>
+                    <pic:cNvPicPr>
+                      <a:picLocks noChangeAspect="1" noChangeArrowheads="1"/>
+                    </pic:cNvPicPr>
+                  </pic:nvPicPr>
+                  <pic:blipFill>
+                    <a:blip r:embed="rId38">
+                      <a:extLst>
+                        <a:ext uri="{28A0092B-C50C-407E-A947-70E740481C1C}">
+                          <a14:useLocalDpi xmlns:a14="http://schemas.microsoft.com/office/drawing/2010/main" val="0"/>
+                        </a:ext>
+                      </a:extLst>
+                    </a:blip>
+                    <a:srcRect/>
+                    <a:stretch>
+                      <a:fillRect/>
+                    </a:stretch>
+                  </pic:blipFill>
+                  <pic:spPr bwMode="auto">
+                    <a:xfrm>
+                      <a:off x="0" y="0"/>
+                      <a:ext cx="5731510" cy="1772920"/>
+                    </a:xfrm>
+                    <a:prstGeom prst="rect">
+                      <a:avLst/>
+                    </a:prstGeom>
+                    <a:noFill/>
+                    <a:ln>
+                      <a:noFill/>
+                    </a:ln>
+                  </pic:spPr>
+                </pic:pic>
+              </a:graphicData>
+            </a:graphic>
+          </wp:inline>
+        </w:drawing>
+      </w:r>
+    </w:p>
+    <w:p>
+      <w:pPr>
+        <w:pStyle w:val="NormalWeb"/>
+      </w:pPr>
+      <w:r>
+        <w:rPr>
+          <w:noProof/>
+        </w:rPr>
+        <w:drawing>
+          <wp:inline distT="0" distB="0" distL="0" distR="0" wp14:anchorId="2DD639E8" wp14:editId="77677FD3">
+            <wp:extent cx="5731510" cy="1755775"/>
+            <wp:effectExtent l="0" t="0" r="2540" b="0"/>
+            <wp:docPr id="585307997" name="Picture 3"/>
+            <wp:cNvGraphicFramePr>
+              <a:graphicFrameLocks xmlns:a="http://schemas.openxmlformats.org/drawingml/2006/main" noChangeAspect="1"/>
+            </wp:cNvGraphicFramePr>
+            <a:graphic xmlns:a="http://schemas.openxmlformats.org/drawingml/2006/main">
+              <a:graphicData uri="http://schemas.openxmlformats.org/drawingml/2006/picture">
+                <pic:pic xmlns:pic="http://schemas.openxmlformats.org/drawingml/2006/picture">
+                  <pic:nvPicPr>
+                    <pic:cNvPr id="0" name="Picture 5"/>
+                    <pic:cNvPicPr>
+                      <a:picLocks noChangeAspect="1" noChangeArrowheads="1"/>
+                    </pic:cNvPicPr>
+                  </pic:nvPicPr>
+                  <pic:blipFill>
+                    <a:blip r:embed="rId39">
+                      <a:extLst>
+                        <a:ext uri="{28A0092B-C50C-407E-A947-70E740481C1C}">
+                          <a14:useLocalDpi xmlns:a14="http://schemas.microsoft.com/office/drawing/2010/main" val="0"/>
+                        </a:ext>
+                      </a:extLst>
+                    </a:blip>
+                    <a:srcRect/>
+                    <a:stretch>
+                      <a:fillRect/>
+                    </a:stretch>
+                  </pic:blipFill>
+                  <pic:spPr bwMode="auto">
+                    <a:xfrm>
+                      <a:off x="0" y="0"/>
+                      <a:ext cx="5731510" cy="1755775"/>
+                    </a:xfrm>
+                    <a:prstGeom prst="rect">
+                      <a:avLst/>
+                    </a:prstGeom>
+                    <a:noFill/>
+                    <a:ln>
+                      <a:noFill/>
+                    </a:ln>
+                  </pic:spPr>
+                </pic:pic>
+              </a:graphicData>
+            </a:graphic>
+          </wp:inline>
+        </w:drawing>
+      </w:r>
+    </w:p>
+    <w:p>
+      <w:pPr>
+        <w:rPr>
+          <w:b/>
+          <w:bCs/>
+          <w:color w:val="0070C0"/>
+          <w:sz w:val="24"/>
+          <w:szCs w:val="24"/>
+        </w:rPr>
+      </w:pPr>
+      <w:r>
+        <w:rPr>
+          <w:b/>
+          <w:bCs/>
+          <w:color w:val="0070C0"/>
+          <w:sz w:val="24"/>
+          <w:szCs w:val="24"/>
+        </w:rPr>
+        <w:t>Insights</w:t>
+      </w:r>
+      <w:r>
+        <w:rPr>
+          <w:b/>
+          <w:bCs/>
+          <w:color w:val="0070C0"/>
+          <w:sz w:val="24"/>
+          <w:szCs w:val="24"/>
+        </w:rPr>
+        <w:t>:</w:t>
+      </w:r>
+    </w:p>
+    <w:p>
+      <w:pPr>
+        <w:pStyle w:val="ListParagraph"/>
+        <w:numPr>
+          <w:ilvl w:val="0"/>
+          <w:numId w:val="22"/>
+        </w:numPr>
+        <w:rPr>
+          <w:sz w:val="24"/>
+          <w:szCs w:val="24"/>
+        </w:rPr>
+      </w:pPr>
+      <w:r>
+        <w:rPr>
+          <w:sz w:val="24"/>
+          <w:szCs w:val="24"/>
+        </w:rPr>
+        <w:t xml:space="preserve">The </w:t>
+      </w:r>
+      <w:r>
+        <w:rPr>
+          <w:b/>
+          <w:bCs/>
+          <w:sz w:val="24"/>
+          <w:szCs w:val="24"/>
+        </w:rPr>
+        <w:t>work environment satisfaction</w:t>
+      </w:r>
+      <w:r>
+        <w:rPr>
+          <w:sz w:val="24"/>
+          <w:szCs w:val="24"/>
+        </w:rPr>
+        <w:t xml:space="preserve"> has positive relationship with the target. As the work environment satisfaction increases, the performance rating of the employees also increases.</w:t>
+      </w:r>
+    </w:p>
+    <w:p>
+      <w:pPr>
+        <w:pStyle w:val="ListParagraph"/>
+        <w:numPr>
+          <w:ilvl w:val="0"/>
+          <w:numId w:val="22"/>
+        </w:numPr>
+        <w:rPr>
+          <w:sz w:val="24"/>
+          <w:szCs w:val="24"/>
+          <w:lang w:eastAsia="en-IN"/>
+        </w:rPr>
+      </w:pPr>
+      <w:r>
+        <w:rPr>
+          <w:sz w:val="24"/>
+          <w:szCs w:val="24"/>
+        </w:rPr>
+        <w:t>The feature “</w:t>
+      </w:r>
+      <w:proofErr w:type="spellStart"/>
+      <w:r>
+        <w:rPr>
+          <w:b/>
+          <w:bCs/>
+          <w:sz w:val="24"/>
+          <w:szCs w:val="24"/>
+          <w:lang w:eastAsia="en-IN"/>
+        </w:rPr>
+        <w:t>EmpLastSalaryHikePercent</w:t>
+      </w:r>
+      <w:proofErr w:type="spellEnd"/>
+      <w:r>
+        <w:rPr>
+          <w:sz w:val="24"/>
+          <w:szCs w:val="24"/>
+          <w:lang w:eastAsia="en-IN"/>
+        </w:rPr>
+        <w:t xml:space="preserve">” holds negative relationship with the target. The performance rating is quite high consistently for a fixed range of salary hike percent of 11-14%.  After this range, the performance decreases. This could attribute to other factors such as various departments and their working </w:t>
+      </w:r>
+      <w:r>
+        <w:rPr>
+          <w:sz w:val="24"/>
+          <w:szCs w:val="24"/>
+          <w:lang w:eastAsia="en-IN"/>
+        </w:rPr>
+        <w:t>strength, limited top level positions etc.</w:t>
+      </w:r>
+    </w:p>
+    <w:p>
+      <w:pPr>
+        <w:pStyle w:val="ListParagraph"/>
+        <w:numPr>
+          <w:ilvl w:val="0"/>
+          <w:numId w:val="22"/>
+        </w:numPr>
+        <w:rPr>
+          <w:sz w:val="24"/>
+          <w:szCs w:val="24"/>
+        </w:rPr>
+      </w:pPr>
+      <w:r>
+        <w:rPr>
+          <w:sz w:val="24"/>
+          <w:szCs w:val="24"/>
+          <w:lang w:eastAsia="en-IN"/>
+        </w:rPr>
+        <w:t xml:space="preserve">The </w:t>
+      </w:r>
+      <w:r>
+        <w:rPr>
+          <w:b/>
+          <w:bCs/>
+          <w:sz w:val="24"/>
+          <w:szCs w:val="24"/>
+          <w:lang w:eastAsia="en-IN"/>
+        </w:rPr>
+        <w:t>employee’s department of development</w:t>
+      </w:r>
+      <w:r>
+        <w:rPr>
+          <w:sz w:val="24"/>
+          <w:szCs w:val="24"/>
+          <w:lang w:eastAsia="en-IN"/>
+        </w:rPr>
+        <w:t xml:space="preserve"> shows high performance rating compared to other departments.</w:t>
+      </w:r>
+    </w:p>
+    <w:p>
+      <w:pPr>
+        <w:pStyle w:val="Heading3"/>
+        <w:ind w:left="360"/>
+        <w:rPr>
+          <w:b/>
+          <w:bCs/>
+          <w:color w:val="385623" w:themeColor="accent6" w:themeShade="80"/>
+          <w:lang w:val="en-US"/>
+        </w:rPr>
+      </w:pPr>
+      <w:r>
+        <w:rPr>
+          <w:b/>
+          <w:bCs/>
+          <w:color w:val="385623" w:themeColor="accent6" w:themeShade="80"/>
+          <w:lang w:val="en-US"/>
+        </w:rPr>
+        <w:lastRenderedPageBreak/>
+        <w:t>ANALYSIS SUMMARY</w:t>
+      </w:r>
+      <w:r>
+        <w:rPr>
+          <w:b/>
+          <w:bCs/>
+          <w:color w:val="385623" w:themeColor="accent6" w:themeShade="80"/>
+          <w:lang w:val="en-US"/>
+        </w:rPr>
+        <w:t>:</w:t>
+      </w:r>
+      <w:r>
+        <w:rPr>
+          <w:b/>
+          <w:bCs/>
+          <w:color w:val="385623" w:themeColor="accent6" w:themeShade="80"/>
+          <w:lang w:val="en-US"/>
+        </w:rPr>
+        <w:t xml:space="preserve"> </w:t>
+      </w:r>
+    </w:p>
+    <w:p>
+      <w:pPr>
+        <w:rPr>
+          <w:lang w:val="en-US"/>
+        </w:rPr>
+      </w:pPr>
+    </w:p>
+    <w:p>
+      <w:pPr>
+        <w:pStyle w:val="ListParagraph"/>
+        <w:numPr>
+          <w:ilvl w:val="0"/>
+          <w:numId w:val="22"/>
+        </w:numPr>
+        <w:jc w:val="both"/>
+        <w:rPr>
+          <w:sz w:val="24"/>
+          <w:szCs w:val="24"/>
+          <w:lang w:eastAsia="en-IN"/>
+        </w:rPr>
+      </w:pPr>
+      <w:r>
+        <w:rPr>
+          <w:b/>
+          <w:bCs/>
+          <w:sz w:val="24"/>
+          <w:szCs w:val="24"/>
+          <w:lang w:eastAsia="en-IN"/>
+        </w:rPr>
+        <w:t>Employee</w:t>
+      </w:r>
+      <w:r>
+        <w:rPr>
+          <w:b/>
+          <w:bCs/>
+          <w:sz w:val="24"/>
+          <w:szCs w:val="24"/>
+          <w:lang w:eastAsia="en-IN"/>
+        </w:rPr>
+        <w:t xml:space="preserve">s </w:t>
+      </w:r>
+      <w:r>
+        <w:rPr>
+          <w:b/>
+          <w:bCs/>
+          <w:sz w:val="24"/>
+          <w:szCs w:val="24"/>
+          <w:lang w:eastAsia="en-IN"/>
+        </w:rPr>
+        <w:t>Travel:</w:t>
+      </w:r>
+      <w:r>
+        <w:rPr>
+          <w:sz w:val="24"/>
+          <w:szCs w:val="24"/>
+          <w:lang w:eastAsia="en-IN"/>
+        </w:rPr>
+        <w:t xml:space="preserve"> The workers who travel</w:t>
+      </w:r>
+      <w:r>
+        <w:rPr>
+          <w:sz w:val="24"/>
+          <w:szCs w:val="24"/>
+          <w:lang w:eastAsia="en-IN"/>
+        </w:rPr>
+        <w:t xml:space="preserve"> </w:t>
+      </w:r>
+      <w:r>
+        <w:rPr>
+          <w:sz w:val="24"/>
+          <w:szCs w:val="24"/>
+          <w:lang w:eastAsia="en-IN"/>
+        </w:rPr>
+        <w:t>a</w:t>
+      </w:r>
+      <w:r>
+        <w:rPr>
+          <w:sz w:val="24"/>
+          <w:szCs w:val="24"/>
+          <w:lang w:eastAsia="en-IN"/>
+        </w:rPr>
+        <w:t xml:space="preserve"> </w:t>
+      </w:r>
+      <w:r>
+        <w:rPr>
+          <w:sz w:val="24"/>
+          <w:szCs w:val="24"/>
+          <w:lang w:eastAsia="en-IN"/>
+        </w:rPr>
+        <w:t>lot are more likely to have poor performance.</w:t>
+      </w:r>
+    </w:p>
+    <w:p>
+      <w:pPr>
+        <w:pStyle w:val="ListParagraph"/>
+        <w:numPr>
+          <w:ilvl w:val="0"/>
+          <w:numId w:val="22"/>
+        </w:numPr>
+        <w:jc w:val="both"/>
+        <w:rPr>
+          <w:sz w:val="24"/>
+          <w:szCs w:val="24"/>
+          <w:lang w:eastAsia="en-IN"/>
+        </w:rPr>
+      </w:pPr>
+      <w:r>
+        <w:rPr>
+          <w:b/>
+          <w:bCs/>
+          <w:sz w:val="24"/>
+          <w:szCs w:val="24"/>
+          <w:lang w:eastAsia="en-IN"/>
+        </w:rPr>
+        <w:t xml:space="preserve">Department: </w:t>
+      </w:r>
+      <w:r>
+        <w:rPr>
+          <w:sz w:val="24"/>
+          <w:szCs w:val="24"/>
+          <w:lang w:eastAsia="en-IN"/>
+        </w:rPr>
+        <w:t xml:space="preserve"> The workers from job roles such as Manager, healthcare representative, Research director, business analyst more likely to stay than the workers of other job roles.</w:t>
+      </w:r>
+    </w:p>
+    <w:p>
+      <w:pPr>
+        <w:pStyle w:val="ListParagraph"/>
+        <w:numPr>
+          <w:ilvl w:val="0"/>
+          <w:numId w:val="22"/>
+        </w:numPr>
+        <w:jc w:val="both"/>
+        <w:rPr>
+          <w:sz w:val="24"/>
+          <w:szCs w:val="24"/>
+          <w:lang w:eastAsia="en-IN"/>
+        </w:rPr>
+      </w:pPr>
+      <w:r>
+        <w:rPr>
+          <w:b/>
+          <w:bCs/>
+          <w:sz w:val="24"/>
+          <w:szCs w:val="24"/>
+          <w:lang w:eastAsia="en-IN"/>
+        </w:rPr>
+        <w:t>Education</w:t>
+      </w:r>
+      <w:r>
+        <w:rPr>
+          <w:b/>
+          <w:bCs/>
+          <w:sz w:val="24"/>
+          <w:szCs w:val="24"/>
+          <w:lang w:eastAsia="en-IN"/>
+        </w:rPr>
+        <w:t xml:space="preserve">al </w:t>
+      </w:r>
+      <w:r>
+        <w:rPr>
+          <w:b/>
+          <w:bCs/>
+          <w:sz w:val="24"/>
+          <w:szCs w:val="24"/>
+          <w:lang w:eastAsia="en-IN"/>
+        </w:rPr>
+        <w:t>Background:</w:t>
+      </w:r>
+      <w:r>
+        <w:rPr>
+          <w:sz w:val="24"/>
+          <w:szCs w:val="24"/>
+          <w:lang w:eastAsia="en-IN"/>
+        </w:rPr>
+        <w:t xml:space="preserve"> The workers with Human Resources and Technical Degree are more likely to quit then employees from other fields of educations.</w:t>
+      </w:r>
+    </w:p>
+    <w:p>
+      <w:pPr>
+        <w:pStyle w:val="ListParagraph"/>
+        <w:numPr>
+          <w:ilvl w:val="0"/>
+          <w:numId w:val="22"/>
+        </w:numPr>
+        <w:jc w:val="both"/>
+        <w:rPr>
+          <w:sz w:val="24"/>
+          <w:szCs w:val="24"/>
+          <w:lang w:eastAsia="en-IN"/>
+        </w:rPr>
+      </w:pPr>
+      <w:r>
+        <w:rPr>
+          <w:b/>
+          <w:bCs/>
+          <w:sz w:val="24"/>
+          <w:szCs w:val="24"/>
+          <w:lang w:eastAsia="en-IN"/>
+        </w:rPr>
+        <w:t>Marita</w:t>
+      </w:r>
+      <w:r>
+        <w:rPr>
+          <w:b/>
+          <w:bCs/>
+          <w:sz w:val="24"/>
+          <w:szCs w:val="24"/>
+          <w:lang w:eastAsia="en-IN"/>
+        </w:rPr>
+        <w:t xml:space="preserve">l </w:t>
+      </w:r>
+      <w:r>
+        <w:rPr>
+          <w:b/>
+          <w:bCs/>
+          <w:sz w:val="24"/>
+          <w:szCs w:val="24"/>
+          <w:lang w:eastAsia="en-IN"/>
+        </w:rPr>
+        <w:t>Status:</w:t>
+      </w:r>
+      <w:r>
+        <w:rPr>
+          <w:sz w:val="24"/>
+          <w:szCs w:val="24"/>
+          <w:lang w:eastAsia="en-IN"/>
+        </w:rPr>
+        <w:t xml:space="preserve"> The workers who have Single marital status are more likely to quit the Married, and Divorced.</w:t>
+      </w:r>
+    </w:p>
+    <w:p>
+      <w:pPr>
+        <w:pStyle w:val="ListParagraph"/>
+        <w:numPr>
+          <w:ilvl w:val="0"/>
+          <w:numId w:val="22"/>
+        </w:numPr>
+        <w:jc w:val="both"/>
+        <w:rPr>
+          <w:sz w:val="24"/>
+          <w:szCs w:val="24"/>
+          <w:lang w:eastAsia="en-IN"/>
+        </w:rPr>
+      </w:pPr>
+      <w:r>
+        <w:rPr>
+          <w:b/>
+          <w:bCs/>
+          <w:sz w:val="24"/>
+          <w:szCs w:val="24"/>
+          <w:lang w:eastAsia="en-IN"/>
+        </w:rPr>
+        <w:t>Over</w:t>
+      </w:r>
+      <w:r>
+        <w:rPr>
+          <w:b/>
+          <w:bCs/>
+          <w:sz w:val="24"/>
+          <w:szCs w:val="24"/>
+          <w:lang w:eastAsia="en-IN"/>
+        </w:rPr>
+        <w:t xml:space="preserve"> </w:t>
+      </w:r>
+      <w:r>
+        <w:rPr>
+          <w:b/>
+          <w:bCs/>
+          <w:sz w:val="24"/>
+          <w:szCs w:val="24"/>
+          <w:lang w:eastAsia="en-IN"/>
+        </w:rPr>
+        <w:t>Time:</w:t>
+      </w:r>
+      <w:r>
+        <w:rPr>
+          <w:sz w:val="24"/>
+          <w:szCs w:val="24"/>
+          <w:lang w:eastAsia="en-IN"/>
+        </w:rPr>
+        <w:t xml:space="preserve"> More the overtime, more the attrition rate.</w:t>
+      </w:r>
+    </w:p>
+    <w:p>
+      <w:pPr>
+        <w:jc w:val="both"/>
+        <w:rPr>
+          <w:sz w:val="24"/>
+          <w:szCs w:val="24"/>
+          <w:lang w:val="en-US"/>
+        </w:rPr>
+      </w:pPr>
+    </w:p>
+    <w:p>
+      <w:pPr>
+        <w:jc w:val="both"/>
+        <w:rPr>
+          <w:rFonts w:cstheme="minorHAnsi"/>
+          <w:b/>
+          <w:bCs/>
+          <w:color w:val="2F5496" w:themeColor="accent1" w:themeShade="BF"/>
+          <w:sz w:val="24"/>
+          <w:szCs w:val="24"/>
+        </w:rPr>
+      </w:pPr>
+    </w:p>
+    <w:p>
+      <w:pPr>
+        <w:rPr>
+          <w:lang w:eastAsia="en-IN"/>
+        </w:rPr>
+      </w:pPr>
+    </w:p>
     <w:p>
       <w:pPr>
         <w:pStyle w:val="NormalWeb"/>
@@ -6279,6 +9129,119 @@
     </w:lvl>
   </w:abstractNum>
   <w:abstractNum w:abstractNumId="5" w15:restartNumberingAfterBreak="0">
+    <w:nsid w:val="12DE0422"/>
+    <w:multiLevelType w:val="hybridMultilevel"/>
+    <w:tmpl w:val="9CAE45EA"/>
+    <w:lvl w:ilvl="0" w:tplc="40090001">
+      <w:start w:val="1"/>
+      <w:numFmt w:val="bullet"/>
+      <w:lvlText w:val=""/>
+      <w:lvlJc w:val="left"/>
+      <w:pPr>
+        <w:ind w:left="720" w:hanging="360"/>
+      </w:pPr>
+      <w:rPr>
+        <w:rFonts w:ascii="Symbol" w:hAnsi="Symbol" w:hint="default"/>
+      </w:rPr>
+    </w:lvl>
+    <w:lvl w:ilvl="1" w:tplc="40090003" w:tentative="1">
+      <w:start w:val="1"/>
+      <w:numFmt w:val="bullet"/>
+      <w:lvlText w:val="o"/>
+      <w:lvlJc w:val="left"/>
+      <w:pPr>
+        <w:ind w:left="1440" w:hanging="360"/>
+      </w:pPr>
+      <w:rPr>
+        <w:rFonts w:ascii="Courier New" w:hAnsi="Courier New" w:cs="Courier New" w:hint="default"/>
+      </w:rPr>
+    </w:lvl>
+    <w:lvl w:ilvl="2" w:tplc="40090005" w:tentative="1">
+      <w:start w:val="1"/>
+      <w:numFmt w:val="bullet"/>
+      <w:lvlText w:val=""/>
+      <w:lvlJc w:val="left"/>
+      <w:pPr>
+        <w:ind w:left="2160" w:hanging="360"/>
+      </w:pPr>
+      <w:rPr>
+        <w:rFonts w:ascii="Wingdings" w:hAnsi="Wingdings" w:hint="default"/>
+      </w:rPr>
+    </w:lvl>
+    <w:lvl w:ilvl="3" w:tplc="40090001" w:tentative="1">
+      <w:start w:val="1"/>
+      <w:numFmt w:val="bullet"/>
+      <w:lvlText w:val=""/>
+      <w:lvlJc w:val="left"/>
+      <w:pPr>
+        <w:ind w:left="2880" w:hanging="360"/>
+      </w:pPr>
+      <w:rPr>
+        <w:rFonts w:ascii="Symbol" w:hAnsi="Symbol" w:hint="default"/>
+      </w:rPr>
+    </w:lvl>
+    <w:lvl w:ilvl="4" w:tplc="40090003" w:tentative="1">
+      <w:start w:val="1"/>
+      <w:numFmt w:val="bullet"/>
+      <w:lvlText w:val="o"/>
+      <w:lvlJc w:val="left"/>
+      <w:pPr>
+        <w:ind w:left="3600" w:hanging="360"/>
+      </w:pPr>
+      <w:rPr>
+        <w:rFonts w:ascii="Courier New" w:hAnsi="Courier New" w:cs="Courier New" w:hint="default"/>
+      </w:rPr>
+    </w:lvl>
+    <w:lvl w:ilvl="5" w:tplc="40090005" w:tentative="1">
+      <w:start w:val="1"/>
+      <w:numFmt w:val="bullet"/>
+      <w:lvlText w:val=""/>
+      <w:lvlJc w:val="left"/>
+      <w:pPr>
+        <w:ind w:left="4320" w:hanging="360"/>
+      </w:pPr>
+      <w:rPr>
+        <w:rFonts w:ascii="Wingdings" w:hAnsi="Wingdings" w:hint="default"/>
+      </w:rPr>
+    </w:lvl>
+    <w:lvl w:ilvl="6" w:tplc="40090001" w:tentative="1">
+      <w:start w:val="1"/>
+      <w:numFmt w:val="bullet"/>
+      <w:lvlText w:val=""/>
+      <w:lvlJc w:val="left"/>
+      <w:pPr>
+        <w:ind w:left="5040" w:hanging="360"/>
+      </w:pPr>
+      <w:rPr>
+        <w:rFonts w:ascii="Symbol" w:hAnsi="Symbol" w:hint="default"/>
+      </w:rPr>
+    </w:lvl>
+    <w:lvl w:ilvl="7" w:tplc="40090003" w:tentative="1">
+      <w:start w:val="1"/>
+      <w:numFmt w:val="bullet"/>
+      <w:lvlText w:val="o"/>
+      <w:lvlJc w:val="left"/>
+      <w:pPr>
+        <w:ind w:left="5760" w:hanging="360"/>
+      </w:pPr>
+      <w:rPr>
+        <w:rFonts w:ascii="Courier New" w:hAnsi="Courier New" w:cs="Courier New" w:hint="default"/>
+      </w:rPr>
+    </w:lvl>
+    <w:lvl w:ilvl="8" w:tplc="40090005" w:tentative="1">
+      <w:start w:val="1"/>
+      <w:numFmt w:val="bullet"/>
+      <w:lvlText w:val=""/>
+      <w:lvlJc w:val="left"/>
+      <w:pPr>
+        <w:ind w:left="6480" w:hanging="360"/>
+      </w:pPr>
+      <w:rPr>
+        <w:rFonts w:ascii="Wingdings" w:hAnsi="Wingdings" w:hint="default"/>
+      </w:rPr>
+    </w:lvl>
+  </w:abstractNum>
+  <w:abstractNum w:abstractNumId="6" w15:restartNumberingAfterBreak="0">
     <w:nsid w:val="130D7C84"/>
     <w:multiLevelType w:val="multilevel"/>
     <w:tmpl w:val="58BA2E9E"/>
@@ -6427,7 +9390,96 @@
       </w:rPr>
     </w:lvl>
   </w:abstractNum>
-  <w:abstractNum w:abstractNumId="6" w15:restartNumberingAfterBreak="0">
+  <w:abstractNum w:abstractNumId="7" w15:restartNumberingAfterBreak="0">
+    <w:nsid w:val="16C65C59"/>
+    <w:multiLevelType w:val="hybridMultilevel"/>
+    <w:tmpl w:val="F85A2CD8"/>
+    <w:lvl w:ilvl="0" w:tplc="4009000F">
+      <w:start w:val="1"/>
+      <w:numFmt w:val="decimal"/>
+      <w:lvlText w:val="%1."/>
+      <w:lvlJc w:val="left"/>
+      <w:pPr>
+        <w:ind w:left="720" w:hanging="360"/>
+      </w:pPr>
+      <w:rPr>
+        <w:rFonts w:hint="default"/>
+      </w:rPr>
+    </w:lvl>
+    <w:lvl w:ilvl="1" w:tplc="40090019" w:tentative="1">
+      <w:start w:val="1"/>
+      <w:numFmt w:val="lowerLetter"/>
+      <w:lvlText w:val="%2."/>
+      <w:lvlJc w:val="left"/>
+      <w:pPr>
+        <w:ind w:left="1440" w:hanging="360"/>
+      </w:pPr>
+    </w:lvl>
+    <w:lvl w:ilvl="2" w:tplc="4009001B" w:tentative="1">
+      <w:start w:val="1"/>
+      <w:numFmt w:val="lowerRoman"/>
+      <w:lvlText w:val="%3."/>
+      <w:lvlJc w:val="right"/>
+      <w:pPr>
+        <w:ind w:left="2160" w:hanging="180"/>
+      </w:pPr>
+    </w:lvl>
+    <w:lvl w:ilvl="3" w:tplc="4009000F" w:tentative="1">
+      <w:start w:val="1"/>
+      <w:numFmt w:val="decimal"/>
+      <w:lvlText w:val="%4."/>
+      <w:lvlJc w:val="left"/>
+      <w:pPr>
+        <w:ind w:left="2880" w:hanging="360"/>
+      </w:pPr>
+    </w:lvl>
+    <w:lvl w:ilvl="4" w:tplc="40090019" w:tentative="1">
+      <w:start w:val="1"/>
+      <w:numFmt w:val="lowerLetter"/>
+      <w:lvlText w:val="%5."/>
+      <w:lvlJc w:val="left"/>
+      <w:pPr>
+        <w:ind w:left="3600" w:hanging="360"/>
+      </w:pPr>
+    </w:lvl>
+    <w:lvl w:ilvl="5" w:tplc="4009001B" w:tentative="1">
+      <w:start w:val="1"/>
+      <w:numFmt w:val="lowerRoman"/>
+      <w:lvlText w:val="%6."/>
+      <w:lvlJc w:val="right"/>
+      <w:pPr>
+        <w:ind w:left="4320" w:hanging="180"/>
+      </w:pPr>
+    </w:lvl>
+    <w:lvl w:ilvl="6" w:tplc="4009000F" w:tentative="1">
+      <w:start w:val="1"/>
+      <w:numFmt w:val="decimal"/>
+      <w:lvlText w:val="%7."/>
+      <w:lvlJc w:val="left"/>
+      <w:pPr>
+        <w:ind w:left="5040" w:hanging="360"/>
+      </w:pPr>
+    </w:lvl>
+    <w:lvl w:ilvl="7" w:tplc="40090019" w:tentative="1">
+      <w:start w:val="1"/>
+      <w:numFmt w:val="lowerLetter"/>
+      <w:lvlText w:val="%8."/>
+      <w:lvlJc w:val="left"/>
+      <w:pPr>
+        <w:ind w:left="5760" w:hanging="360"/>
+      </w:pPr>
+    </w:lvl>
+    <w:lvl w:ilvl="8" w:tplc="4009001B" w:tentative="1">
+      <w:start w:val="1"/>
+      <w:numFmt w:val="lowerRoman"/>
+      <w:lvlText w:val="%9."/>
+      <w:lvlJc w:val="right"/>
+      <w:pPr>
+        <w:ind w:left="6480" w:hanging="180"/>
+      </w:pPr>
+    </w:lvl>
+  </w:abstractNum>
+  <w:abstractNum w:abstractNumId="8" w15:restartNumberingAfterBreak="0">
     <w:nsid w:val="24EF162B"/>
     <w:multiLevelType w:val="hybridMultilevel"/>
     <w:tmpl w:val="52482E08"/>
@@ -6540,7 +9592,120 @@
       </w:rPr>
     </w:lvl>
   </w:abstractNum>
-  <w:abstractNum w:abstractNumId="7" w15:restartNumberingAfterBreak="0">
+  <w:abstractNum w:abstractNumId="9" w15:restartNumberingAfterBreak="0">
+    <w:nsid w:val="29B94D52"/>
+    <w:multiLevelType w:val="hybridMultilevel"/>
+    <w:tmpl w:val="125812B2"/>
+    <w:lvl w:ilvl="0" w:tplc="40090001">
+      <w:start w:val="1"/>
+      <w:numFmt w:val="bullet"/>
+      <w:lvlText w:val=""/>
+      <w:lvlJc w:val="left"/>
+      <w:pPr>
+        <w:ind w:left="720" w:hanging="360"/>
+      </w:pPr>
+      <w:rPr>
+        <w:rFonts w:ascii="Symbol" w:hAnsi="Symbol" w:hint="default"/>
+      </w:rPr>
+    </w:lvl>
+    <w:lvl w:ilvl="1" w:tplc="40090003" w:tentative="1">
+      <w:start w:val="1"/>
+      <w:numFmt w:val="bullet"/>
+      <w:lvlText w:val="o"/>
+      <w:lvlJc w:val="left"/>
+      <w:pPr>
+        <w:ind w:left="1440" w:hanging="360"/>
+      </w:pPr>
+      <w:rPr>
+        <w:rFonts w:ascii="Courier New" w:hAnsi="Courier New" w:cs="Courier New" w:hint="default"/>
+      </w:rPr>
+    </w:lvl>
+    <w:lvl w:ilvl="2" w:tplc="40090005" w:tentative="1">
+      <w:start w:val="1"/>
+      <w:numFmt w:val="bullet"/>
+      <w:lvlText w:val=""/>
+      <w:lvlJc w:val="left"/>
+      <w:pPr>
+        <w:ind w:left="2160" w:hanging="360"/>
+      </w:pPr>
+      <w:rPr>
+        <w:rFonts w:ascii="Wingdings" w:hAnsi="Wingdings" w:hint="default"/>
+      </w:rPr>
+    </w:lvl>
+    <w:lvl w:ilvl="3" w:tplc="40090001" w:tentative="1">
+      <w:start w:val="1"/>
+      <w:numFmt w:val="bullet"/>
+      <w:lvlText w:val=""/>
+      <w:lvlJc w:val="left"/>
+      <w:pPr>
+        <w:ind w:left="2880" w:hanging="360"/>
+      </w:pPr>
+      <w:rPr>
+        <w:rFonts w:ascii="Symbol" w:hAnsi="Symbol" w:hint="default"/>
+      </w:rPr>
+    </w:lvl>
+    <w:lvl w:ilvl="4" w:tplc="40090003" w:tentative="1">
+      <w:start w:val="1"/>
+      <w:numFmt w:val="bullet"/>
+      <w:lvlText w:val="o"/>
+      <w:lvlJc w:val="left"/>
+      <w:pPr>
+        <w:ind w:left="3600" w:hanging="360"/>
+      </w:pPr>
+      <w:rPr>
+        <w:rFonts w:ascii="Courier New" w:hAnsi="Courier New" w:cs="Courier New" w:hint="default"/>
+      </w:rPr>
+    </w:lvl>
+    <w:lvl w:ilvl="5" w:tplc="40090005" w:tentative="1">
+      <w:start w:val="1"/>
+      <w:numFmt w:val="bullet"/>
+      <w:lvlText w:val=""/>
+      <w:lvlJc w:val="left"/>
+      <w:pPr>
+        <w:ind w:left="4320" w:hanging="360"/>
+      </w:pPr>
+      <w:rPr>
+        <w:rFonts w:ascii="Wingdings" w:hAnsi="Wingdings" w:hint="default"/>
+      </w:rPr>
+    </w:lvl>
+    <w:lvl w:ilvl="6" w:tplc="40090001" w:tentative="1">
+      <w:start w:val="1"/>
+      <w:numFmt w:val="bullet"/>
+      <w:lvlText w:val=""/>
+      <w:lvlJc w:val="left"/>
+      <w:pPr>
+        <w:ind w:left="5040" w:hanging="360"/>
+      </w:pPr>
+      <w:rPr>
+        <w:rFonts w:ascii="Symbol" w:hAnsi="Symbol" w:hint="default"/>
+      </w:rPr>
+    </w:lvl>
+    <w:lvl w:ilvl="7" w:tplc="40090003" w:tentative="1">
+      <w:start w:val="1"/>
+      <w:numFmt w:val="bullet"/>
+      <w:lvlText w:val="o"/>
+      <w:lvlJc w:val="left"/>
+      <w:pPr>
+        <w:ind w:left="5760" w:hanging="360"/>
+      </w:pPr>
+      <w:rPr>
+        <w:rFonts w:ascii="Courier New" w:hAnsi="Courier New" w:cs="Courier New" w:hint="default"/>
+      </w:rPr>
+    </w:lvl>
+    <w:lvl w:ilvl="8" w:tplc="40090005" w:tentative="1">
+      <w:start w:val="1"/>
+      <w:numFmt w:val="bullet"/>
+      <w:lvlText w:val=""/>
+      <w:lvlJc w:val="left"/>
+      <w:pPr>
+        <w:ind w:left="6480" w:hanging="360"/>
+      </w:pPr>
+      <w:rPr>
+        <w:rFonts w:ascii="Wingdings" w:hAnsi="Wingdings" w:hint="default"/>
+      </w:rPr>
+    </w:lvl>
+  </w:abstractNum>
+  <w:abstractNum w:abstractNumId="10" w15:restartNumberingAfterBreak="0">
     <w:nsid w:val="35135D61"/>
     <w:multiLevelType w:val="hybridMultilevel"/>
     <w:tmpl w:val="2AE01B32"/>
@@ -6653,7 +9818,435 @@
       </w:rPr>
     </w:lvl>
   </w:abstractNum>
-  <w:abstractNum w:abstractNumId="8" w15:restartNumberingAfterBreak="0">
+  <w:abstractNum w:abstractNumId="11" w15:restartNumberingAfterBreak="0">
+    <w:nsid w:val="39651D3E"/>
+    <w:multiLevelType w:val="hybridMultilevel"/>
+    <w:tmpl w:val="F85A2CD8"/>
+    <w:lvl w:ilvl="0" w:tplc="FFFFFFFF">
+      <w:start w:val="1"/>
+      <w:numFmt w:val="decimal"/>
+      <w:lvlText w:val="%1."/>
+      <w:lvlJc w:val="left"/>
+      <w:pPr>
+        <w:ind w:left="720" w:hanging="360"/>
+      </w:pPr>
+      <w:rPr>
+        <w:rFonts w:hint="default"/>
+      </w:rPr>
+    </w:lvl>
+    <w:lvl w:ilvl="1" w:tplc="FFFFFFFF" w:tentative="1">
+      <w:start w:val="1"/>
+      <w:numFmt w:val="lowerLetter"/>
+      <w:lvlText w:val="%2."/>
+      <w:lvlJc w:val="left"/>
+      <w:pPr>
+        <w:ind w:left="1440" w:hanging="360"/>
+      </w:pPr>
+    </w:lvl>
+    <w:lvl w:ilvl="2" w:tplc="FFFFFFFF" w:tentative="1">
+      <w:start w:val="1"/>
+      <w:numFmt w:val="lowerRoman"/>
+      <w:lvlText w:val="%3."/>
+      <w:lvlJc w:val="right"/>
+      <w:pPr>
+        <w:ind w:left="2160" w:hanging="180"/>
+      </w:pPr>
+    </w:lvl>
+    <w:lvl w:ilvl="3" w:tplc="FFFFFFFF" w:tentative="1">
+      <w:start w:val="1"/>
+      <w:numFmt w:val="decimal"/>
+      <w:lvlText w:val="%4."/>
+      <w:lvlJc w:val="left"/>
+      <w:pPr>
+        <w:ind w:left="2880" w:hanging="360"/>
+      </w:pPr>
+    </w:lvl>
+    <w:lvl w:ilvl="4" w:tplc="FFFFFFFF" w:tentative="1">
+      <w:start w:val="1"/>
+      <w:numFmt w:val="lowerLetter"/>
+      <w:lvlText w:val="%5."/>
+      <w:lvlJc w:val="left"/>
+      <w:pPr>
+        <w:ind w:left="3600" w:hanging="360"/>
+      </w:pPr>
+    </w:lvl>
+    <w:lvl w:ilvl="5" w:tplc="FFFFFFFF" w:tentative="1">
+      <w:start w:val="1"/>
+      <w:numFmt w:val="lowerRoman"/>
+      <w:lvlText w:val="%6."/>
+      <w:lvlJc w:val="right"/>
+      <w:pPr>
+        <w:ind w:left="4320" w:hanging="180"/>
+      </w:pPr>
+    </w:lvl>
+    <w:lvl w:ilvl="6" w:tplc="FFFFFFFF" w:tentative="1">
+      <w:start w:val="1"/>
+      <w:numFmt w:val="decimal"/>
+      <w:lvlText w:val="%7."/>
+      <w:lvlJc w:val="left"/>
+      <w:pPr>
+        <w:ind w:left="5040" w:hanging="360"/>
+      </w:pPr>
+    </w:lvl>
+    <w:lvl w:ilvl="7" w:tplc="FFFFFFFF" w:tentative="1">
+      <w:start w:val="1"/>
+      <w:numFmt w:val="lowerLetter"/>
+      <w:lvlText w:val="%8."/>
+      <w:lvlJc w:val="left"/>
+      <w:pPr>
+        <w:ind w:left="5760" w:hanging="360"/>
+      </w:pPr>
+    </w:lvl>
+    <w:lvl w:ilvl="8" w:tplc="FFFFFFFF" w:tentative="1">
+      <w:start w:val="1"/>
+      <w:numFmt w:val="lowerRoman"/>
+      <w:lvlText w:val="%9."/>
+      <w:lvlJc w:val="right"/>
+      <w:pPr>
+        <w:ind w:left="6480" w:hanging="180"/>
+      </w:pPr>
+    </w:lvl>
+  </w:abstractNum>
+  <w:abstractNum w:abstractNumId="12" w15:restartNumberingAfterBreak="0">
+    <w:nsid w:val="423F351F"/>
+    <w:multiLevelType w:val="hybridMultilevel"/>
+    <w:tmpl w:val="3846270A"/>
+    <w:lvl w:ilvl="0" w:tplc="40090001">
+      <w:start w:val="1"/>
+      <w:numFmt w:val="bullet"/>
+      <w:lvlText w:val=""/>
+      <w:lvlJc w:val="left"/>
+      <w:pPr>
+        <w:ind w:left="720" w:hanging="360"/>
+      </w:pPr>
+      <w:rPr>
+        <w:rFonts w:ascii="Symbol" w:hAnsi="Symbol" w:hint="default"/>
+      </w:rPr>
+    </w:lvl>
+    <w:lvl w:ilvl="1" w:tplc="40090003" w:tentative="1">
+      <w:start w:val="1"/>
+      <w:numFmt w:val="bullet"/>
+      <w:lvlText w:val="o"/>
+      <w:lvlJc w:val="left"/>
+      <w:pPr>
+        <w:ind w:left="1440" w:hanging="360"/>
+      </w:pPr>
+      <w:rPr>
+        <w:rFonts w:ascii="Courier New" w:hAnsi="Courier New" w:cs="Courier New" w:hint="default"/>
+      </w:rPr>
+    </w:lvl>
+    <w:lvl w:ilvl="2" w:tplc="40090005" w:tentative="1">
+      <w:start w:val="1"/>
+      <w:numFmt w:val="bullet"/>
+      <w:lvlText w:val=""/>
+      <w:lvlJc w:val="left"/>
+      <w:pPr>
+        <w:ind w:left="2160" w:hanging="360"/>
+      </w:pPr>
+      <w:rPr>
+        <w:rFonts w:ascii="Wingdings" w:hAnsi="Wingdings" w:hint="default"/>
+      </w:rPr>
+    </w:lvl>
+    <w:lvl w:ilvl="3" w:tplc="40090001" w:tentative="1">
+      <w:start w:val="1"/>
+      <w:numFmt w:val="bullet"/>
+      <w:lvlText w:val=""/>
+      <w:lvlJc w:val="left"/>
+      <w:pPr>
+        <w:ind w:left="2880" w:hanging="360"/>
+      </w:pPr>
+      <w:rPr>
+        <w:rFonts w:ascii="Symbol" w:hAnsi="Symbol" w:hint="default"/>
+      </w:rPr>
+    </w:lvl>
+    <w:lvl w:ilvl="4" w:tplc="40090003" w:tentative="1">
+      <w:start w:val="1"/>
+      <w:numFmt w:val="bullet"/>
+      <w:lvlText w:val="o"/>
+      <w:lvlJc w:val="left"/>
+      <w:pPr>
+        <w:ind w:left="3600" w:hanging="360"/>
+      </w:pPr>
+      <w:rPr>
+        <w:rFonts w:ascii="Courier New" w:hAnsi="Courier New" w:cs="Courier New" w:hint="default"/>
+      </w:rPr>
+    </w:lvl>
+    <w:lvl w:ilvl="5" w:tplc="40090005" w:tentative="1">
+      <w:start w:val="1"/>
+      <w:numFmt w:val="bullet"/>
+      <w:lvlText w:val=""/>
+      <w:lvlJc w:val="left"/>
+      <w:pPr>
+        <w:ind w:left="4320" w:hanging="360"/>
+      </w:pPr>
+      <w:rPr>
+        <w:rFonts w:ascii="Wingdings" w:hAnsi="Wingdings" w:hint="default"/>
+      </w:rPr>
+    </w:lvl>
+    <w:lvl w:ilvl="6" w:tplc="40090001" w:tentative="1">
+      <w:start w:val="1"/>
+      <w:numFmt w:val="bullet"/>
+      <w:lvlText w:val=""/>
+      <w:lvlJc w:val="left"/>
+      <w:pPr>
+        <w:ind w:left="5040" w:hanging="360"/>
+      </w:pPr>
+      <w:rPr>
+        <w:rFonts w:ascii="Symbol" w:hAnsi="Symbol" w:hint="default"/>
+      </w:rPr>
+    </w:lvl>
+    <w:lvl w:ilvl="7" w:tplc="40090003" w:tentative="1">
+      <w:start w:val="1"/>
+      <w:numFmt w:val="bullet"/>
+      <w:lvlText w:val="o"/>
+      <w:lvlJc w:val="left"/>
+      <w:pPr>
+        <w:ind w:left="5760" w:hanging="360"/>
+      </w:pPr>
+      <w:rPr>
+        <w:rFonts w:ascii="Courier New" w:hAnsi="Courier New" w:cs="Courier New" w:hint="default"/>
+      </w:rPr>
+    </w:lvl>
+    <w:lvl w:ilvl="8" w:tplc="40090005" w:tentative="1">
+      <w:start w:val="1"/>
+      <w:numFmt w:val="bullet"/>
+      <w:lvlText w:val=""/>
+      <w:lvlJc w:val="left"/>
+      <w:pPr>
+        <w:ind w:left="6480" w:hanging="360"/>
+      </w:pPr>
+      <w:rPr>
+        <w:rFonts w:ascii="Wingdings" w:hAnsi="Wingdings" w:hint="default"/>
+      </w:rPr>
+    </w:lvl>
+  </w:abstractNum>
+  <w:abstractNum w:abstractNumId="13" w15:restartNumberingAfterBreak="0">
+    <w:nsid w:val="5C4B6126"/>
+    <w:multiLevelType w:val="hybridMultilevel"/>
+    <w:tmpl w:val="EDC898B0"/>
+    <w:lvl w:ilvl="0" w:tplc="40090001">
+      <w:start w:val="1"/>
+      <w:numFmt w:val="bullet"/>
+      <w:lvlText w:val=""/>
+      <w:lvlJc w:val="left"/>
+      <w:pPr>
+        <w:ind w:left="720" w:hanging="360"/>
+      </w:pPr>
+      <w:rPr>
+        <w:rFonts w:ascii="Symbol" w:hAnsi="Symbol" w:hint="default"/>
+      </w:rPr>
+    </w:lvl>
+    <w:lvl w:ilvl="1" w:tplc="40090003" w:tentative="1">
+      <w:start w:val="1"/>
+      <w:numFmt w:val="bullet"/>
+      <w:lvlText w:val="o"/>
+      <w:lvlJc w:val="left"/>
+      <w:pPr>
+        <w:ind w:left="1440" w:hanging="360"/>
+      </w:pPr>
+      <w:rPr>
+        <w:rFonts w:ascii="Courier New" w:hAnsi="Courier New" w:cs="Courier New" w:hint="default"/>
+      </w:rPr>
+    </w:lvl>
+    <w:lvl w:ilvl="2" w:tplc="40090005" w:tentative="1">
+      <w:start w:val="1"/>
+      <w:numFmt w:val="bullet"/>
+      <w:lvlText w:val=""/>
+      <w:lvlJc w:val="left"/>
+      <w:pPr>
+        <w:ind w:left="2160" w:hanging="360"/>
+      </w:pPr>
+      <w:rPr>
+        <w:rFonts w:ascii="Wingdings" w:hAnsi="Wingdings" w:hint="default"/>
+      </w:rPr>
+    </w:lvl>
+    <w:lvl w:ilvl="3" w:tplc="40090001" w:tentative="1">
+      <w:start w:val="1"/>
+      <w:numFmt w:val="bullet"/>
+      <w:lvlText w:val=""/>
+      <w:lvlJc w:val="left"/>
+      <w:pPr>
+        <w:ind w:left="2880" w:hanging="360"/>
+      </w:pPr>
+      <w:rPr>
+        <w:rFonts w:ascii="Symbol" w:hAnsi="Symbol" w:hint="default"/>
+      </w:rPr>
+    </w:lvl>
+    <w:lvl w:ilvl="4" w:tplc="40090003" w:tentative="1">
+      <w:start w:val="1"/>
+      <w:numFmt w:val="bullet"/>
+      <w:lvlText w:val="o"/>
+      <w:lvlJc w:val="left"/>
+      <w:pPr>
+        <w:ind w:left="3600" w:hanging="360"/>
+      </w:pPr>
+      <w:rPr>
+        <w:rFonts w:ascii="Courier New" w:hAnsi="Courier New" w:cs="Courier New" w:hint="default"/>
+      </w:rPr>
+    </w:lvl>
+    <w:lvl w:ilvl="5" w:tplc="40090005" w:tentative="1">
+      <w:start w:val="1"/>
+      <w:numFmt w:val="bullet"/>
+      <w:lvlText w:val=""/>
+      <w:lvlJc w:val="left"/>
+      <w:pPr>
+        <w:ind w:left="4320" w:hanging="360"/>
+      </w:pPr>
+      <w:rPr>
+        <w:rFonts w:ascii="Wingdings" w:hAnsi="Wingdings" w:hint="default"/>
+      </w:rPr>
+    </w:lvl>
+    <w:lvl w:ilvl="6" w:tplc="40090001" w:tentative="1">
+      <w:start w:val="1"/>
+      <w:numFmt w:val="bullet"/>
+      <w:lvlText w:val=""/>
+      <w:lvlJc w:val="left"/>
+      <w:pPr>
+        <w:ind w:left="5040" w:hanging="360"/>
+      </w:pPr>
+      <w:rPr>
+        <w:rFonts w:ascii="Symbol" w:hAnsi="Symbol" w:hint="default"/>
+      </w:rPr>
+    </w:lvl>
+    <w:lvl w:ilvl="7" w:tplc="40090003" w:tentative="1">
+      <w:start w:val="1"/>
+      <w:numFmt w:val="bullet"/>
+      <w:lvlText w:val="o"/>
+      <w:lvlJc w:val="left"/>
+      <w:pPr>
+        <w:ind w:left="5760" w:hanging="360"/>
+      </w:pPr>
+      <w:rPr>
+        <w:rFonts w:ascii="Courier New" w:hAnsi="Courier New" w:cs="Courier New" w:hint="default"/>
+      </w:rPr>
+    </w:lvl>
+    <w:lvl w:ilvl="8" w:tplc="40090005" w:tentative="1">
+      <w:start w:val="1"/>
+      <w:numFmt w:val="bullet"/>
+      <w:lvlText w:val=""/>
+      <w:lvlJc w:val="left"/>
+      <w:pPr>
+        <w:ind w:left="6480" w:hanging="360"/>
+      </w:pPr>
+      <w:rPr>
+        <w:rFonts w:ascii="Wingdings" w:hAnsi="Wingdings" w:hint="default"/>
+      </w:rPr>
+    </w:lvl>
+  </w:abstractNum>
+  <w:abstractNum w:abstractNumId="14" w15:restartNumberingAfterBreak="0">
+    <w:nsid w:val="5EBE6730"/>
+    <w:multiLevelType w:val="hybridMultilevel"/>
+    <w:tmpl w:val="EB501BF0"/>
+    <w:lvl w:ilvl="0" w:tplc="40090001">
+      <w:start w:val="1"/>
+      <w:numFmt w:val="bullet"/>
+      <w:lvlText w:val=""/>
+      <w:lvlJc w:val="left"/>
+      <w:pPr>
+        <w:ind w:left="720" w:hanging="360"/>
+      </w:pPr>
+      <w:rPr>
+        <w:rFonts w:ascii="Symbol" w:hAnsi="Symbol" w:hint="default"/>
+      </w:rPr>
+    </w:lvl>
+    <w:lvl w:ilvl="1" w:tplc="40090003" w:tentative="1">
+      <w:start w:val="1"/>
+      <w:numFmt w:val="bullet"/>
+      <w:lvlText w:val="o"/>
+      <w:lvlJc w:val="left"/>
+      <w:pPr>
+        <w:ind w:left="1440" w:hanging="360"/>
+      </w:pPr>
+      <w:rPr>
+        <w:rFonts w:ascii="Courier New" w:hAnsi="Courier New" w:cs="Courier New" w:hint="default"/>
+      </w:rPr>
+    </w:lvl>
+    <w:lvl w:ilvl="2" w:tplc="40090005" w:tentative="1">
+      <w:start w:val="1"/>
+      <w:numFmt w:val="bullet"/>
+      <w:lvlText w:val=""/>
+      <w:lvlJc w:val="left"/>
+      <w:pPr>
+        <w:ind w:left="2160" w:hanging="360"/>
+      </w:pPr>
+      <w:rPr>
+        <w:rFonts w:ascii="Wingdings" w:hAnsi="Wingdings" w:hint="default"/>
+      </w:rPr>
+    </w:lvl>
+    <w:lvl w:ilvl="3" w:tplc="40090001" w:tentative="1">
+      <w:start w:val="1"/>
+      <w:numFmt w:val="bullet"/>
+      <w:lvlText w:val=""/>
+      <w:lvlJc w:val="left"/>
+      <w:pPr>
+        <w:ind w:left="2880" w:hanging="360"/>
+      </w:pPr>
+      <w:rPr>
+        <w:rFonts w:ascii="Symbol" w:hAnsi="Symbol" w:hint="default"/>
+      </w:rPr>
+    </w:lvl>
+    <w:lvl w:ilvl="4" w:tplc="40090003" w:tentative="1">
+      <w:start w:val="1"/>
+      <w:numFmt w:val="bullet"/>
+      <w:lvlText w:val="o"/>
+      <w:lvlJc w:val="left"/>
+      <w:pPr>
+        <w:ind w:left="3600" w:hanging="360"/>
+      </w:pPr>
+      <w:rPr>
+        <w:rFonts w:ascii="Courier New" w:hAnsi="Courier New" w:cs="Courier New" w:hint="default"/>
+      </w:rPr>
+    </w:lvl>
+    <w:lvl w:ilvl="5" w:tplc="40090005" w:tentative="1">
+      <w:start w:val="1"/>
+      <w:numFmt w:val="bullet"/>
+      <w:lvlText w:val=""/>
+      <w:lvlJc w:val="left"/>
+      <w:pPr>
+        <w:ind w:left="4320" w:hanging="360"/>
+      </w:pPr>
+      <w:rPr>
+        <w:rFonts w:ascii="Wingdings" w:hAnsi="Wingdings" w:hint="default"/>
+      </w:rPr>
+    </w:lvl>
+    <w:lvl w:ilvl="6" w:tplc="40090001" w:tentative="1">
+      <w:start w:val="1"/>
+      <w:numFmt w:val="bullet"/>
+      <w:lvlText w:val=""/>
+      <w:lvlJc w:val="left"/>
+      <w:pPr>
+        <w:ind w:left="5040" w:hanging="360"/>
+      </w:pPr>
+      <w:rPr>
+        <w:rFonts w:ascii="Symbol" w:hAnsi="Symbol" w:hint="default"/>
+      </w:rPr>
+    </w:lvl>
+    <w:lvl w:ilvl="7" w:tplc="40090003" w:tentative="1">
+      <w:start w:val="1"/>
+      <w:numFmt w:val="bullet"/>
+      <w:lvlText w:val="o"/>
+      <w:lvlJc w:val="left"/>
+      <w:pPr>
+        <w:ind w:left="5760" w:hanging="360"/>
+      </w:pPr>
+      <w:rPr>
+        <w:rFonts w:ascii="Courier New" w:hAnsi="Courier New" w:cs="Courier New" w:hint="default"/>
+      </w:rPr>
+    </w:lvl>
+    <w:lvl w:ilvl="8" w:tplc="40090005" w:tentative="1">
+      <w:start w:val="1"/>
+      <w:numFmt w:val="bullet"/>
+      <w:lvlText w:val=""/>
+      <w:lvlJc w:val="left"/>
+      <w:pPr>
+        <w:ind w:left="6480" w:hanging="360"/>
+      </w:pPr>
+      <w:rPr>
+        <w:rFonts w:ascii="Wingdings" w:hAnsi="Wingdings" w:hint="default"/>
+      </w:rPr>
+    </w:lvl>
+  </w:abstractNum>
+  <w:abstractNum w:abstractNumId="15" w15:restartNumberingAfterBreak="0">
     <w:nsid w:val="635511E0"/>
     <w:multiLevelType w:val="hybridMultilevel"/>
     <w:tmpl w:val="FE9C4092"/>
@@ -6766,7 +10359,7 @@
       </w:rPr>
     </w:lvl>
   </w:abstractNum>
-  <w:abstractNum w:abstractNumId="9" w15:restartNumberingAfterBreak="0">
+  <w:abstractNum w:abstractNumId="16" w15:restartNumberingAfterBreak="0">
     <w:nsid w:val="65EF4F79"/>
     <w:multiLevelType w:val="multilevel"/>
     <w:tmpl w:val="4BF8DF02"/>
@@ -6915,7 +10508,120 @@
       </w:rPr>
     </w:lvl>
   </w:abstractNum>
-  <w:abstractNum w:abstractNumId="10" w15:restartNumberingAfterBreak="0">
+  <w:abstractNum w:abstractNumId="17" w15:restartNumberingAfterBreak="0">
+    <w:nsid w:val="71477C3B"/>
+    <w:multiLevelType w:val="hybridMultilevel"/>
+    <w:tmpl w:val="7BCEF26A"/>
+    <w:lvl w:ilvl="0" w:tplc="40090001">
+      <w:start w:val="1"/>
+      <w:numFmt w:val="bullet"/>
+      <w:lvlText w:val=""/>
+      <w:lvlJc w:val="left"/>
+      <w:pPr>
+        <w:ind w:left="720" w:hanging="360"/>
+      </w:pPr>
+      <w:rPr>
+        <w:rFonts w:ascii="Symbol" w:hAnsi="Symbol" w:hint="default"/>
+      </w:rPr>
+    </w:lvl>
+    <w:lvl w:ilvl="1" w:tplc="40090003" w:tentative="1">
+      <w:start w:val="1"/>
+      <w:numFmt w:val="bullet"/>
+      <w:lvlText w:val="o"/>
+      <w:lvlJc w:val="left"/>
+      <w:pPr>
+        <w:ind w:left="1440" w:hanging="360"/>
+      </w:pPr>
+      <w:rPr>
+        <w:rFonts w:ascii="Courier New" w:hAnsi="Courier New" w:cs="Courier New" w:hint="default"/>
+      </w:rPr>
+    </w:lvl>
+    <w:lvl w:ilvl="2" w:tplc="40090005" w:tentative="1">
+      <w:start w:val="1"/>
+      <w:numFmt w:val="bullet"/>
+      <w:lvlText w:val=""/>
+      <w:lvlJc w:val="left"/>
+      <w:pPr>
+        <w:ind w:left="2160" w:hanging="360"/>
+      </w:pPr>
+      <w:rPr>
+        <w:rFonts w:ascii="Wingdings" w:hAnsi="Wingdings" w:hint="default"/>
+      </w:rPr>
+    </w:lvl>
+    <w:lvl w:ilvl="3" w:tplc="40090001" w:tentative="1">
+      <w:start w:val="1"/>
+      <w:numFmt w:val="bullet"/>
+      <w:lvlText w:val=""/>
+      <w:lvlJc w:val="left"/>
+      <w:pPr>
+        <w:ind w:left="2880" w:hanging="360"/>
+      </w:pPr>
+      <w:rPr>
+        <w:rFonts w:ascii="Symbol" w:hAnsi="Symbol" w:hint="default"/>
+      </w:rPr>
+    </w:lvl>
+    <w:lvl w:ilvl="4" w:tplc="40090003" w:tentative="1">
+      <w:start w:val="1"/>
+      <w:numFmt w:val="bullet"/>
+      <w:lvlText w:val="o"/>
+      <w:lvlJc w:val="left"/>
+      <w:pPr>
+        <w:ind w:left="3600" w:hanging="360"/>
+      </w:pPr>
+      <w:rPr>
+        <w:rFonts w:ascii="Courier New" w:hAnsi="Courier New" w:cs="Courier New" w:hint="default"/>
+      </w:rPr>
+    </w:lvl>
+    <w:lvl w:ilvl="5" w:tplc="40090005" w:tentative="1">
+      <w:start w:val="1"/>
+      <w:numFmt w:val="bullet"/>
+      <w:lvlText w:val=""/>
+      <w:lvlJc w:val="left"/>
+      <w:pPr>
+        <w:ind w:left="4320" w:hanging="360"/>
+      </w:pPr>
+      <w:rPr>
+        <w:rFonts w:ascii="Wingdings" w:hAnsi="Wingdings" w:hint="default"/>
+      </w:rPr>
+    </w:lvl>
+    <w:lvl w:ilvl="6" w:tplc="40090001" w:tentative="1">
+      <w:start w:val="1"/>
+      <w:numFmt w:val="bullet"/>
+      <w:lvlText w:val=""/>
+      <w:lvlJc w:val="left"/>
+      <w:pPr>
+        <w:ind w:left="5040" w:hanging="360"/>
+      </w:pPr>
+      <w:rPr>
+        <w:rFonts w:ascii="Symbol" w:hAnsi="Symbol" w:hint="default"/>
+      </w:rPr>
+    </w:lvl>
+    <w:lvl w:ilvl="7" w:tplc="40090003" w:tentative="1">
+      <w:start w:val="1"/>
+      <w:numFmt w:val="bullet"/>
+      <w:lvlText w:val="o"/>
+      <w:lvlJc w:val="left"/>
+      <w:pPr>
+        <w:ind w:left="5760" w:hanging="360"/>
+      </w:pPr>
+      <w:rPr>
+        <w:rFonts w:ascii="Courier New" w:hAnsi="Courier New" w:cs="Courier New" w:hint="default"/>
+      </w:rPr>
+    </w:lvl>
+    <w:lvl w:ilvl="8" w:tplc="40090005" w:tentative="1">
+      <w:start w:val="1"/>
+      <w:numFmt w:val="bullet"/>
+      <w:lvlText w:val=""/>
+      <w:lvlJc w:val="left"/>
+      <w:pPr>
+        <w:ind w:left="6480" w:hanging="360"/>
+      </w:pPr>
+      <w:rPr>
+        <w:rFonts w:ascii="Wingdings" w:hAnsi="Wingdings" w:hint="default"/>
+      </w:rPr>
+    </w:lvl>
+  </w:abstractNum>
+  <w:abstractNum w:abstractNumId="18" w15:restartNumberingAfterBreak="0">
     <w:nsid w:val="79835D2C"/>
     <w:multiLevelType w:val="multilevel"/>
     <w:tmpl w:val="6986C1CC"/>
@@ -7033,16 +10739,16 @@
     </w:lvl>
   </w:abstractNum>
   <w:num w:numId="1" w16cid:durableId="331220120">
-    <w:abstractNumId w:val="10"/>
+    <w:abstractNumId w:val="18"/>
   </w:num>
   <w:num w:numId="2" w16cid:durableId="1083844696">
     <w:abstractNumId w:val="3"/>
   </w:num>
   <w:num w:numId="3" w16cid:durableId="1971590195">
-    <w:abstractNumId w:val="5"/>
+    <w:abstractNumId w:val="6"/>
   </w:num>
   <w:num w:numId="4" w16cid:durableId="2087261910">
-    <w:abstractNumId w:val="9"/>
+    <w:abstractNumId w:val="16"/>
   </w:num>
   <w:num w:numId="5" w16cid:durableId="188035559">
     <w:abstractNumId w:val="4"/>
@@ -7051,22 +10757,22 @@
     <w:abstractNumId w:val="0"/>
   </w:num>
   <w:num w:numId="7" w16cid:durableId="507256879">
-    <w:abstractNumId w:val="9"/>
+    <w:abstractNumId w:val="16"/>
   </w:num>
   <w:num w:numId="8" w16cid:durableId="1690254301">
-    <w:abstractNumId w:val="5"/>
+    <w:abstractNumId w:val="6"/>
   </w:num>
   <w:num w:numId="9" w16cid:durableId="238637622">
-    <w:abstractNumId w:val="7"/>
+    <w:abstractNumId w:val="10"/>
   </w:num>
   <w:num w:numId="10" w16cid:durableId="1481846473">
     <w:abstractNumId w:val="2"/>
   </w:num>
   <w:num w:numId="11" w16cid:durableId="47146336">
-    <w:abstractNumId w:val="8"/>
+    <w:abstractNumId w:val="15"/>
   </w:num>
   <w:num w:numId="12" w16cid:durableId="818301660">
-    <w:abstractNumId w:val="6"/>
+    <w:abstractNumId w:val="8"/>
   </w:num>
   <w:num w:numId="13" w16cid:durableId="899562114">
     <w:abstractNumId w:val="0"/>
@@ -7100,6 +10806,30 @@
   </w:num>
   <w:num w:numId="14" w16cid:durableId="27030878">
     <w:abstractNumId w:val="1"/>
+  </w:num>
+  <w:num w:numId="15" w16cid:durableId="520977016">
+    <w:abstractNumId w:val="5"/>
+  </w:num>
+  <w:num w:numId="16" w16cid:durableId="256209117">
+    <w:abstractNumId w:val="9"/>
+  </w:num>
+  <w:num w:numId="17" w16cid:durableId="1300962074">
+    <w:abstractNumId w:val="17"/>
+  </w:num>
+  <w:num w:numId="18" w16cid:durableId="1846702773">
+    <w:abstractNumId w:val="14"/>
+  </w:num>
+  <w:num w:numId="19" w16cid:durableId="336466093">
+    <w:abstractNumId w:val="7"/>
+  </w:num>
+  <w:num w:numId="20" w16cid:durableId="446463519">
+    <w:abstractNumId w:val="11"/>
+  </w:num>
+  <w:num w:numId="21" w16cid:durableId="1523133270">
+    <w:abstractNumId w:val="12"/>
+  </w:num>
+  <w:num w:numId="22" w16cid:durableId="923299465">
+    <w:abstractNumId w:val="13"/>
   </w:num>
 </w:numbering>
 </file>

</xml_diff>

<commit_message>
project analysis file is updated
</commit_message>
<xml_diff>
--- a/Project Summary/Analysis/Project_Analysis.docx
+++ b/Project Summary/Analysis/Project_Analysis.docx
@@ -2854,7 +2854,42 @@
           <w:sz w:val="24"/>
           <w:szCs w:val="24"/>
         </w:rPr>
-        <w:t>Employee between the age group 30-35 is the majority.</w:t>
+        <w:t>Employee</w:t>
+      </w:r>
+      <w:r>
+        <w:rPr>
+          <w:sz w:val="24"/>
+          <w:szCs w:val="24"/>
+        </w:rPr>
+        <w:t>s</w:t>
+      </w:r>
+      <w:r>
+        <w:rPr>
+          <w:sz w:val="24"/>
+          <w:szCs w:val="24"/>
+        </w:rPr>
+        <w:t xml:space="preserve"> between the age group 30-35 </w:t>
+      </w:r>
+      <w:r>
+        <w:rPr>
+          <w:sz w:val="24"/>
+          <w:szCs w:val="24"/>
+        </w:rPr>
+        <w:t>are</w:t>
+      </w:r>
+      <w:r>
+        <w:rPr>
+          <w:sz w:val="24"/>
+          <w:szCs w:val="24"/>
+        </w:rPr>
+        <w:t xml:space="preserve"> the majority</w:t>
+      </w:r>
+      <w:r>
+        <w:rPr>
+          <w:sz w:val="24"/>
+          <w:szCs w:val="24"/>
+        </w:rPr>
+        <w:t xml:space="preserve"> in number.</w:t>
       </w:r>
     </w:p>
     <w:p>
@@ -2875,7 +2910,21 @@
           <w:sz w:val="24"/>
           <w:szCs w:val="24"/>
         </w:rPr>
-        <w:t>70% of the people travel rarely, 20% travel frequently rest do not travel.</w:t>
+        <w:t>70% of the people travel rarely, 20% travel frequently</w:t>
+      </w:r>
+      <w:r>
+        <w:rPr>
+          <w:sz w:val="24"/>
+          <w:szCs w:val="24"/>
+        </w:rPr>
+        <w:t xml:space="preserve">, </w:t>
+      </w:r>
+      <w:r>
+        <w:rPr>
+          <w:sz w:val="24"/>
+          <w:szCs w:val="24"/>
+        </w:rPr>
+        <w:t>rest do not travel.</w:t>
       </w:r>
     </w:p>
     <w:p>
@@ -3001,7 +3050,21 @@
           <w:sz w:val="24"/>
           <w:szCs w:val="24"/>
         </w:rPr>
-        <w:t>Gender count: 60% male 40% female.</w:t>
+        <w:t>Gender count: 60% male</w:t>
+      </w:r>
+      <w:r>
+        <w:rPr>
+          <w:sz w:val="24"/>
+          <w:szCs w:val="24"/>
+        </w:rPr>
+        <w:t>,</w:t>
+      </w:r>
+      <w:r>
+        <w:rPr>
+          <w:sz w:val="24"/>
+          <w:szCs w:val="24"/>
+        </w:rPr>
+        <w:t xml:space="preserve"> 40% female.</w:t>
       </w:r>
     </w:p>
     <w:p>
@@ -3085,7 +3148,49 @@
           <w:sz w:val="24"/>
           <w:szCs w:val="24"/>
         </w:rPr>
-        <w:t xml:space="preserve">40% of the employee have worked experience less than 10 year </w:t>
+        <w:t>40% of the employee have work</w:t>
+      </w:r>
+      <w:r>
+        <w:rPr>
+          <w:sz w:val="24"/>
+          <w:szCs w:val="24"/>
+        </w:rPr>
+        <w:t xml:space="preserve"> </w:t>
+      </w:r>
+      <w:r>
+        <w:rPr>
+          <w:sz w:val="24"/>
+          <w:szCs w:val="24"/>
+        </w:rPr>
+        <w:t>experience</w:t>
+      </w:r>
+      <w:r>
+        <w:rPr>
+          <w:sz w:val="24"/>
+          <w:szCs w:val="24"/>
+        </w:rPr>
+        <w:t xml:space="preserve"> of</w:t>
+      </w:r>
+      <w:r>
+        <w:rPr>
+          <w:sz w:val="24"/>
+          <w:szCs w:val="24"/>
+        </w:rPr>
+        <w:t xml:space="preserve"> less than 10 year</w:t>
+      </w:r>
+      <w:r>
+        <w:rPr>
+          <w:sz w:val="24"/>
+          <w:szCs w:val="24"/>
+        </w:rPr>
+        <w:t>s.</w:t>
+      </w:r>
+      <w:r>
+        <w:rPr>
+          <w:sz w:val="24"/>
+          <w:szCs w:val="24"/>
+        </w:rPr>
+        <w:t xml:space="preserve"> </w:t>
       </w:r>
     </w:p>
     <w:p>
@@ -3106,7 +3211,21 @@
           <w:sz w:val="24"/>
           <w:szCs w:val="24"/>
         </w:rPr>
-        <w:t>15% of the people have worked for less than 1 company which implies they are freshers.</w:t>
+        <w:t xml:space="preserve">15% of the people have worked for less than 1 company which implies </w:t>
+      </w:r>
+      <w:r>
+        <w:rPr>
+          <w:sz w:val="24"/>
+          <w:szCs w:val="24"/>
+        </w:rPr>
+        <w:t xml:space="preserve">that </w:t>
+      </w:r>
+      <w:r>
+        <w:rPr>
+          <w:sz w:val="24"/>
+          <w:szCs w:val="24"/>
+        </w:rPr>
+        <w:t>they are freshers.</w:t>
       </w:r>
     </w:p>
     <w:p>
@@ -4728,6 +4847,7 @@
           <w:lang w:eastAsia="en-IN"/>
         </w:rPr>
       </w:pPr>
+      <w:bookmarkStart w:id="0" w:name="_Hlk166190023"/>
       <w:r>
         <w:rPr>
           <w:rFonts w:cstheme="minorHAnsi"/>
@@ -4749,6 +4869,8 @@
           <w:lang w:eastAsia="en-IN"/>
         </w:rPr>
       </w:pPr>
+      <w:bookmarkStart w:id="1" w:name="_Hlk166190101"/>
+      <w:bookmarkEnd w:id="0"/>
     </w:p>
     <w:p>
       <w:pPr>
@@ -4961,6 +5083,7 @@
         <w:t xml:space="preserve"> constitute the high performing employees.</w:t>
       </w:r>
     </w:p>
+    <w:bookmarkEnd w:id="1"/>
     <w:p>
       <w:pPr>
         <w:jc w:val="both"/>
@@ -7191,6 +7314,7 @@
           <w:color w:val="806000" w:themeColor="accent4" w:themeShade="80"/>
         </w:rPr>
       </w:pPr>
+      <w:bookmarkStart w:id="2" w:name="_Hlk166190239"/>
       <w:r>
         <w:rPr>
           <w:b/>
@@ -7301,6 +7425,7 @@
         </w:rPr>
         <w:t>EmpDepartment_Development</w:t>
       </w:r>
+      <w:bookmarkEnd w:id="2"/>
       <w:proofErr w:type="spellEnd"/>
     </w:p>
     <w:p>
@@ -7508,6 +7633,7 @@
           <w:szCs w:val="24"/>
         </w:rPr>
       </w:pPr>
+      <w:bookmarkStart w:id="3" w:name="_Hlk166190299"/>
       <w:r>
         <w:rPr>
           <w:b/>
@@ -7653,6 +7779,7 @@
         <w:t xml:space="preserve"> shows high performance rating compared to other departments.</w:t>
       </w:r>
     </w:p>
+    <w:bookmarkEnd w:id="3"/>
     <w:p>
       <w:pPr>
         <w:pStyle w:val="Heading3"/>
@@ -8014,16 +8141,7 @@
           <w:color w:val="385623" w:themeColor="accent6" w:themeShade="80"/>
           <w:lang w:val="en-US"/>
         </w:rPr>
-        <w:t>ENCODING TECHNIQUES</w:t>
-      </w:r>
-      <w:r>
-        <w:rPr>
-          <w:b/>
-          <w:bCs/>
-          <w:color w:val="385623" w:themeColor="accent6" w:themeShade="80"/>
-          <w:lang w:val="en-US"/>
-        </w:rPr>
-        <w:t>:</w:t>
+        <w:t>ENCODING TECHNIQUES:</w:t>
       </w:r>
     </w:p>
     <w:p>
@@ -8272,27 +8390,7 @@
           <w:sz w:val="24"/>
           <w:szCs w:val="24"/>
         </w:rPr>
-        <w:t xml:space="preserve">For </w:t>
-      </w:r>
-      <w:r>
-        <w:rPr>
-          <w:b/>
-          <w:bCs/>
-          <w:color w:val="000000" w:themeColor="text1"/>
-          <w:sz w:val="24"/>
-          <w:szCs w:val="24"/>
-        </w:rPr>
-        <w:t>nominal</w:t>
-      </w:r>
-      <w:r>
-        <w:rPr>
-          <w:b/>
-          <w:bCs/>
-          <w:color w:val="000000" w:themeColor="text1"/>
-          <w:sz w:val="24"/>
-          <w:szCs w:val="24"/>
-        </w:rPr>
-        <w:t xml:space="preserve"> features:</w:t>
+        <w:t>For nominal features:</w:t>
       </w:r>
     </w:p>
     <w:p>
@@ -8570,7 +8668,7 @@
           <w:noProof/>
         </w:rPr>
         <w:drawing>
-          <wp:inline distT="0" distB="0" distL="0" distR="0" wp14:anchorId="3A4138B7" wp14:editId="7B889274">
+          <wp:inline distT="0" distB="0" distL="0" distR="0" wp14:anchorId="3A4138B7" wp14:editId="26612987">
             <wp:extent cx="2422161" cy="1638300"/>
             <wp:effectExtent l="0" t="0" r="0" b="0"/>
             <wp:docPr id="2121742862" name="Picture 3"/>
@@ -8623,7 +8721,7 @@
           <w:noProof/>
         </w:rPr>
         <w:drawing>
-          <wp:anchor distT="0" distB="0" distL="114300" distR="114300" simplePos="0" relativeHeight="251663360" behindDoc="1" locked="0" layoutInCell="1" allowOverlap="1" wp14:anchorId="2E4F5D14" wp14:editId="5C7E7CDA">
+          <wp:anchor distT="0" distB="0" distL="114300" distR="114300" simplePos="0" relativeHeight="251663360" behindDoc="1" locked="0" layoutInCell="1" allowOverlap="1" wp14:anchorId="2E4F5D14" wp14:editId="37753438">
             <wp:simplePos x="0" y="0"/>
             <wp:positionH relativeFrom="column">
               <wp:posOffset>2423160</wp:posOffset>
@@ -9026,16 +9124,7 @@
           <w:color w:val="385623" w:themeColor="accent6" w:themeShade="80"/>
           <w:lang w:val="en-US"/>
         </w:rPr>
-        <w:t>SCALING</w:t>
-      </w:r>
-      <w:r>
-        <w:rPr>
-          <w:b/>
-          <w:bCs/>
-          <w:color w:val="385623" w:themeColor="accent6" w:themeShade="80"/>
-          <w:lang w:val="en-US"/>
-        </w:rPr>
-        <w:t>:</w:t>
+        <w:t>SCALING:</w:t>
       </w:r>
     </w:p>
     <w:p>
@@ -9219,21 +9308,7 @@
           <w:sz w:val="24"/>
           <w:szCs w:val="24"/>
         </w:rPr>
-        <w:t>cale</w:t>
-      </w:r>
-      <w:r>
-        <w:rPr>
-          <w:sz w:val="24"/>
-          <w:szCs w:val="24"/>
-        </w:rPr>
-        <w:t>s the</w:t>
-      </w:r>
-      <w:r>
-        <w:rPr>
-          <w:sz w:val="24"/>
-          <w:szCs w:val="24"/>
-        </w:rPr>
-        <w:t xml:space="preserve"> features to a specified range, typically between 0 and 1.</w:t>
+        <w:t>cales the features to a specified range, typically between 0 and 1.</w:t>
       </w:r>
     </w:p>
     <w:p>
@@ -9371,16 +9446,7 @@
           <w:color w:val="385623" w:themeColor="accent6" w:themeShade="80"/>
           <w:lang w:val="en-US"/>
         </w:rPr>
-        <w:t>BALANCING THE DATASET</w:t>
-      </w:r>
-      <w:r>
-        <w:rPr>
-          <w:b/>
-          <w:bCs/>
-          <w:color w:val="385623" w:themeColor="accent6" w:themeShade="80"/>
-          <w:lang w:val="en-US"/>
-        </w:rPr>
-        <w:t>:</w:t>
+        <w:t>BALANCING THE DATASET:</w:t>
       </w:r>
     </w:p>
     <w:p>
@@ -9640,6 +9706,7 @@
           <w:color w:val="7030A0"/>
         </w:rPr>
       </w:pPr>
+      <w:bookmarkStart w:id="4" w:name="_Hlk166190371"/>
       <w:r>
         <w:rPr>
           <w:b/>
@@ -9667,16 +9734,7 @@
           <w:color w:val="385623" w:themeColor="accent6" w:themeShade="80"/>
           <w:lang w:val="en-US"/>
         </w:rPr>
-        <w:t>Algorithms used in this project</w:t>
-      </w:r>
-      <w:r>
-        <w:rPr>
-          <w:b/>
-          <w:bCs/>
-          <w:color w:val="385623" w:themeColor="accent6" w:themeShade="80"/>
-          <w:lang w:val="en-US"/>
-        </w:rPr>
-        <w:t>:</w:t>
+        <w:t>Algorithms used in this project:</w:t>
       </w:r>
     </w:p>
     <w:p>
@@ -9778,6 +9836,7 @@
         <w:t>Extreme Gradient Boosting</w:t>
       </w:r>
     </w:p>
+    <w:bookmarkEnd w:id="4"/>
     <w:p>
       <w:pPr>
         <w:pStyle w:val="ListParagraph"/>
@@ -9799,6 +9858,7 @@
           <w:lang w:val="en-US"/>
         </w:rPr>
       </w:pPr>
+      <w:bookmarkStart w:id="5" w:name="_Hlk166190396"/>
       <w:r>
         <w:rPr>
           <w:b/>
@@ -9806,18 +9866,10 @@
           <w:color w:val="385623" w:themeColor="accent6" w:themeShade="80"/>
           <w:lang w:val="en-US"/>
         </w:rPr>
-        <w:t>Model Training Methods</w:t>
-      </w:r>
-      <w:r>
-        <w:rPr>
-          <w:b/>
-          <w:bCs/>
-          <w:color w:val="385623" w:themeColor="accent6" w:themeShade="80"/>
-          <w:lang w:val="en-US"/>
-        </w:rPr>
-        <w:t>:</w:t>
-      </w:r>
-    </w:p>
+        <w:t>Model Training Methods:</w:t>
+      </w:r>
+    </w:p>
+    <w:bookmarkEnd w:id="5"/>
     <w:p>
       <w:pPr>
         <w:rPr>
@@ -9838,6 +9890,7 @@
           <w:color w:val="806000" w:themeColor="accent4" w:themeShade="80"/>
         </w:rPr>
       </w:pPr>
+      <w:bookmarkStart w:id="6" w:name="_Hlk166190495"/>
       <w:r>
         <w:rPr>
           <w:b/>
@@ -9854,6 +9907,7 @@
         </w:rPr>
         <w:t>:</w:t>
       </w:r>
+      <w:bookmarkEnd w:id="6"/>
     </w:p>
     <w:p/>
     <w:p>
@@ -10305,15 +10359,7 @@
           <w:color w:val="806000" w:themeColor="accent4" w:themeShade="80"/>
         </w:rPr>
         <w:lastRenderedPageBreak/>
-        <w:t>RANDOM FOREST</w:t>
-      </w:r>
-      <w:r>
-        <w:rPr>
-          <w:b/>
-          <w:bCs/>
-          <w:color w:val="806000" w:themeColor="accent4" w:themeShade="80"/>
-        </w:rPr>
-        <w:t xml:space="preserve"> CLASSIFIER</w:t>
+        <w:t>RANDOM FOREST CLASSIFIER</w:t>
       </w:r>
       <w:r>
         <w:rPr>
@@ -10578,23 +10624,7 @@
           <w:bCs/>
           <w:color w:val="806000" w:themeColor="accent4" w:themeShade="80"/>
         </w:rPr>
-        <w:t xml:space="preserve">TUNED </w:t>
-      </w:r>
-      <w:r>
-        <w:rPr>
-          <w:b/>
-          <w:bCs/>
-          <w:color w:val="806000" w:themeColor="accent4" w:themeShade="80"/>
-        </w:rPr>
-        <w:t>RANDOM FOREST</w:t>
-      </w:r>
-      <w:r>
-        <w:rPr>
-          <w:b/>
-          <w:bCs/>
-          <w:color w:val="806000" w:themeColor="accent4" w:themeShade="80"/>
-        </w:rPr>
-        <w:t xml:space="preserve"> CLASSIFIER</w:t>
+        <w:t>TUNED RANDOM FOREST CLASSIFIER</w:t>
       </w:r>
       <w:r>
         <w:rPr>
@@ -10740,17 +10770,7 @@
           <w:szCs w:val="24"/>
         </w:rPr>
         <w:lastRenderedPageBreak/>
-        <w:t>SUPPORT VECTOR MACHINE</w:t>
-      </w:r>
-      <w:r>
-        <w:rPr>
-          <w:b/>
-          <w:bCs/>
-          <w:color w:val="806000" w:themeColor="accent4" w:themeShade="80"/>
-          <w:sz w:val="24"/>
-          <w:szCs w:val="24"/>
-        </w:rPr>
-        <w:t>:</w:t>
+        <w:t>SUPPORT VECTOR MACHINE:</w:t>
       </w:r>
     </w:p>
     <w:p>
@@ -10922,37 +10942,7 @@
           <w:sz w:val="24"/>
           <w:szCs w:val="24"/>
         </w:rPr>
-        <w:t xml:space="preserve">TUNED </w:t>
-      </w:r>
-      <w:r>
-        <w:rPr>
-          <w:b/>
-          <w:bCs/>
-          <w:color w:val="806000" w:themeColor="accent4" w:themeShade="80"/>
-          <w:sz w:val="24"/>
-          <w:szCs w:val="24"/>
-        </w:rPr>
-        <w:t xml:space="preserve">SUPPORT VECTOR </w:t>
-      </w:r>
-      <w:r>
-        <w:rPr>
-          <w:b/>
-          <w:bCs/>
-          <w:color w:val="806000" w:themeColor="accent4" w:themeShade="80"/>
-          <w:sz w:val="24"/>
-          <w:szCs w:val="24"/>
-        </w:rPr>
-        <w:t>CLASSFIER</w:t>
-      </w:r>
-      <w:r>
-        <w:rPr>
-          <w:b/>
-          <w:bCs/>
-          <w:color w:val="806000" w:themeColor="accent4" w:themeShade="80"/>
-          <w:sz w:val="24"/>
-          <w:szCs w:val="24"/>
-        </w:rPr>
-        <w:t>:</w:t>
+        <w:t>TUNED SUPPORT VECTOR CLASSFIER:</w:t>
       </w:r>
     </w:p>
     <w:p>

</xml_diff>